<commit_message>
adding test statistics to homework answers
</commit_message>
<xml_diff>
--- a/Homeworks/HW07/PM592_HW7.docx
+++ b/Homeworks/HW07/PM592_HW7.docx
@@ -1,6 +1,6 @@
 
 <file path=word/document.xml><?xml version="1.0" encoding="utf-8"?>
-<w:document xmlns:wpc="http://schemas.microsoft.com/office/word/2010/wordprocessingCanvas" xmlns:cx="http://schemas.microsoft.com/office/drawing/2014/chartex" xmlns:cx1="http://schemas.microsoft.com/office/drawing/2015/9/8/chartex" xmlns:cx2="http://schemas.microsoft.com/office/drawing/2015/10/21/chartex" xmlns:cx3="http://schemas.microsoft.com/office/drawing/2016/5/9/chartex" xmlns:cx4="http://schemas.microsoft.com/office/drawing/2016/5/10/chartex" xmlns:cx5="http://schemas.microsoft.com/office/drawing/2016/5/11/chartex" xmlns:cx6="http://schemas.microsoft.com/office/drawing/2016/5/12/chartex" xmlns:cx7="http://schemas.microsoft.com/office/drawing/2016/5/13/chartex" xmlns:cx8="http://schemas.microsoft.com/office/drawing/2016/5/14/chartex" xmlns:mc="http://schemas.openxmlformats.org/markup-compatibility/2006" xmlns:aink="http://schemas.microsoft.com/office/drawing/2016/ink" xmlns:am3d="http://schemas.microsoft.com/office/drawing/2017/model3d" xmlns:o="urn:schemas-microsoft-com:office:office" xmlns:r="http://schemas.openxmlformats.org/officeDocument/2006/relationships" xmlns:m="http://schemas.openxmlformats.org/officeDocument/2006/math" xmlns:v="urn:schemas-microsoft-com:vml" xmlns:wp14="http://schemas.microsoft.com/office/word/2010/wordprocessingDrawing" xmlns:wp="http://schemas.openxmlformats.org/drawingml/2006/wordprocessingDrawing" xmlns:w10="urn:schemas-microsoft-com:office:word" xmlns:w="http://schemas.openxmlformats.org/wordprocessingml/2006/main" xmlns:w14="http://schemas.microsoft.com/office/word/2010/wordml" xmlns:w15="http://schemas.microsoft.com/office/word/2012/wordml" xmlns:w16cex="http://schemas.microsoft.com/office/word/2018/wordml/cex" xmlns:w16cid="http://schemas.microsoft.com/office/word/2016/wordml/cid" xmlns:w16="http://schemas.microsoft.com/office/word/2018/wordml" xmlns:w16se="http://schemas.microsoft.com/office/word/2015/wordml/symex" xmlns:wpg="http://schemas.microsoft.com/office/word/2010/wordprocessingGroup" xmlns:wpi="http://schemas.microsoft.com/office/word/2010/wordprocessingInk" xmlns:wne="http://schemas.microsoft.com/office/word/2006/wordml" xmlns:wps="http://schemas.microsoft.com/office/word/2010/wordprocessingShape" mc:Ignorable="w14 w15 w16se w16cid w16 w16cex wp14">
+<w:document xmlns:wpc="http://schemas.microsoft.com/office/word/2010/wordprocessingCanvas" xmlns:cx="http://schemas.microsoft.com/office/drawing/2014/chartex" xmlns:cx1="http://schemas.microsoft.com/office/drawing/2015/9/8/chartex" xmlns:cx2="http://schemas.microsoft.com/office/drawing/2015/10/21/chartex" xmlns:cx3="http://schemas.microsoft.com/office/drawing/2016/5/9/chartex" xmlns:cx4="http://schemas.microsoft.com/office/drawing/2016/5/10/chartex" xmlns:cx5="http://schemas.microsoft.com/office/drawing/2016/5/11/chartex" xmlns:cx6="http://schemas.microsoft.com/office/drawing/2016/5/12/chartex" xmlns:cx7="http://schemas.microsoft.com/office/drawing/2016/5/13/chartex" xmlns:cx8="http://schemas.microsoft.com/office/drawing/2016/5/14/chartex" xmlns:mc="http://schemas.openxmlformats.org/markup-compatibility/2006" xmlns:aink="http://schemas.microsoft.com/office/drawing/2016/ink" xmlns:am3d="http://schemas.microsoft.com/office/drawing/2017/model3d" xmlns:o="urn:schemas-microsoft-com:office:office" xmlns:oel="http://schemas.microsoft.com/office/2019/extlst" xmlns:r="http://schemas.openxmlformats.org/officeDocument/2006/relationships" xmlns:m="http://schemas.openxmlformats.org/officeDocument/2006/math" xmlns:v="urn:schemas-microsoft-com:vml" xmlns:wp14="http://schemas.microsoft.com/office/word/2010/wordprocessingDrawing" xmlns:wp="http://schemas.openxmlformats.org/drawingml/2006/wordprocessingDrawing" xmlns:w10="urn:schemas-microsoft-com:office:word" xmlns:w="http://schemas.openxmlformats.org/wordprocessingml/2006/main" xmlns:w14="http://schemas.microsoft.com/office/word/2010/wordml" xmlns:w15="http://schemas.microsoft.com/office/word/2012/wordml" xmlns:w16cex="http://schemas.microsoft.com/office/word/2018/wordml/cex" xmlns:w16cid="http://schemas.microsoft.com/office/word/2016/wordml/cid" xmlns:w16="http://schemas.microsoft.com/office/word/2018/wordml" xmlns:w16sdtdh="http://schemas.microsoft.com/office/word/2020/wordml/sdtdatahash" xmlns:w16se="http://schemas.microsoft.com/office/word/2015/wordml/symex" xmlns:wpg="http://schemas.microsoft.com/office/word/2010/wordprocessingGroup" xmlns:wpi="http://schemas.microsoft.com/office/word/2010/wordprocessingInk" xmlns:wne="http://schemas.microsoft.com/office/word/2006/wordml" xmlns:wps="http://schemas.microsoft.com/office/word/2010/wordprocessingShape" mc:Ignorable="w14 w15 w16se w16cid w16 w16cex w16sdtdh wp14">
   <w:body>
     <w:tbl>
       <w:tblPr>
@@ -564,12 +564,21 @@
           <w:lang w:eastAsia="ja-JP"/>
         </w:rPr>
       </w:pPr>
+      <w:proofErr w:type="gramStart"/>
       <w:r>
         <w:rPr>
           <w:rFonts w:ascii="Calibri" w:eastAsia="MS Mincho" w:hAnsi="Calibri" w:cs="Calibri"/>
           <w:lang w:eastAsia="ja-JP"/>
         </w:rPr>
-        <w:t xml:space="preserve">For the purpose of this assignment, </w:t>
+        <w:t>For the purpose of</w:t>
+      </w:r>
+      <w:proofErr w:type="gramEnd"/>
+      <w:r>
+        <w:rPr>
+          <w:rFonts w:ascii="Calibri" w:eastAsia="MS Mincho" w:hAnsi="Calibri" w:cs="Calibri"/>
+          <w:lang w:eastAsia="ja-JP"/>
+        </w:rPr>
+        <w:t xml:space="preserve"> this assignment, </w:t>
       </w:r>
       <w:r>
         <w:rPr>
@@ -1007,12 +1016,21 @@
           <w:lang w:eastAsia="ja-JP"/>
         </w:rPr>
       </w:pPr>
-      <w:r>
-        <w:rPr>
-          <w:rFonts w:eastAsia="MS Mincho" w:cstheme="minorHAnsi"/>
-          <w:lang w:eastAsia="ja-JP"/>
-        </w:rPr>
-        <w:t>Knuckey (2018) discusses the effect of modern and traditional sexism on vote choice in the 2016 presidential election. He used a logistic regression model to determine predictors of voting for Hillary Clinton (vs. Donald Trump).</w:t>
+      <w:proofErr w:type="spellStart"/>
+      <w:r>
+        <w:rPr>
+          <w:rFonts w:eastAsia="MS Mincho" w:cstheme="minorHAnsi"/>
+          <w:lang w:eastAsia="ja-JP"/>
+        </w:rPr>
+        <w:t>Knuckey</w:t>
+      </w:r>
+      <w:proofErr w:type="spellEnd"/>
+      <w:r>
+        <w:rPr>
+          <w:rFonts w:eastAsia="MS Mincho" w:cstheme="minorHAnsi"/>
+          <w:lang w:eastAsia="ja-JP"/>
+        </w:rPr>
+        <w:t xml:space="preserve"> (2018) discusses the effect of modern and traditional sexism on vote choice in the 2016 presidential election. He used a logistic regression model to determine predictors of voting for Hillary Clinton (vs. Donald Trump).</w:t>
       </w:r>
     </w:p>
     <w:p>
@@ -1948,14 +1966,7 @@
             <w:rFonts w:ascii="Cambria Math" w:eastAsia="MS Mincho" w:hAnsi="Cambria Math" w:cstheme="minorHAnsi"/>
             <w:lang w:eastAsia="ja-JP"/>
           </w:rPr>
-          <m:t>=</m:t>
-        </m:r>
-        <m:r>
-          <w:rPr>
-            <w:rFonts w:ascii="Cambria Math" w:eastAsia="MS Mincho" w:hAnsi="Cambria Math" w:cstheme="minorHAnsi"/>
-            <w:lang w:eastAsia="ja-JP"/>
-          </w:rPr>
-          <m:t>0.8581489</m:t>
+          <m:t>=0.8581489</m:t>
         </m:r>
       </m:oMath>
       <w:r>
@@ -2269,14 +2280,7 @@
             <w:rFonts w:ascii="Cambria Math" w:eastAsia="MS Mincho" w:hAnsi="Cambria Math" w:cstheme="minorHAnsi"/>
             <w:lang w:eastAsia="ja-JP"/>
           </w:rPr>
-          <m:t>=1.8+1.5-1.05-1.4-1.45+</m:t>
-        </m:r>
-        <m:r>
-          <w:rPr>
-            <w:rFonts w:ascii="Cambria Math" w:eastAsia="MS Mincho" w:hAnsi="Cambria Math" w:cstheme="minorHAnsi"/>
-            <w:lang w:eastAsia="ja-JP"/>
-          </w:rPr>
-          <m:t>0.75=0.15</m:t>
+          <m:t>=1.8+1.5-1.05-1.4-1.45+0.75=0.15</m:t>
         </m:r>
       </m:oMath>
       <w:r>
@@ -2409,14 +2413,7 @@
             <w:rFonts w:ascii="Cambria Math" w:eastAsia="MS Mincho" w:hAnsi="Cambria Math" w:cstheme="minorHAnsi"/>
             <w:lang w:eastAsia="ja-JP"/>
           </w:rPr>
-          <m:t>=</m:t>
-        </m:r>
-        <m:r>
-          <w:rPr>
-            <w:rFonts w:ascii="Cambria Math" w:eastAsia="MS Mincho" w:hAnsi="Cambria Math" w:cstheme="minorHAnsi"/>
-            <w:lang w:eastAsia="ja-JP"/>
-          </w:rPr>
-          <m:t>0.5374298</m:t>
+          <m:t>=0.5374298</m:t>
         </m:r>
       </m:oMath>
       <w:r>
@@ -2575,6 +2572,9 @@
       <m:oMathPara>
         <m:oMath>
           <m:r>
+            <m:rPr>
+              <m:sty m:val="p"/>
+            </m:rPr>
             <w:rPr>
               <w:rFonts w:ascii="Cambria Math" w:eastAsia="MS Mincho" w:hAnsi="Cambria Math" w:cstheme="minorHAnsi"/>
               <w:lang w:eastAsia="ja-JP"/>
@@ -3147,14 +3147,7 @@
               <w:rFonts w:ascii="Cambria Math" w:eastAsia="MS Mincho" w:hAnsi="Cambria Math" w:cstheme="minorHAnsi"/>
               <w:lang w:eastAsia="ja-JP"/>
             </w:rPr>
-            <m:t>=</m:t>
-          </m:r>
-          <m:r>
-            <w:rPr>
-              <w:rFonts w:ascii="Cambria Math" w:eastAsia="MS Mincho" w:hAnsi="Cambria Math" w:cstheme="minorHAnsi"/>
-              <w:lang w:eastAsia="ja-JP"/>
-            </w:rPr>
-            <m:t>0.006737947</m:t>
+            <m:t>=0.006737947</m:t>
           </m:r>
         </m:oMath>
       </m:oMathPara>
@@ -3182,7 +3175,15 @@
     </w:p>
     <w:p>
       <w:r>
-        <w:t>A one-unit increase in modern sexism score is associated with a 0.007 times the odds of voting for Clinton</w:t>
+        <w:t xml:space="preserve">A one-unit increase in modern sexism score is associated with </w:t>
+      </w:r>
+      <w:proofErr w:type="gramStart"/>
+      <w:r>
+        <w:t>a 0.007 times</w:t>
+      </w:r>
+      <w:proofErr w:type="gramEnd"/>
+      <w:r>
+        <w:t xml:space="preserve"> the odds of voting for Clinton</w:t>
       </w:r>
       <w:r>
         <w:t xml:space="preserve"> for males, adjusting for traditional sexism score.</w:t>
@@ -3861,21 +3862,7 @@
             <w:rFonts w:ascii="Cambria Math" w:eastAsia="MS Mincho" w:hAnsi="Cambria Math" w:cstheme="minorHAnsi"/>
             <w:lang w:eastAsia="ja-JP"/>
           </w:rPr>
-          <m:t>=</m:t>
-        </m:r>
-        <m:r>
-          <w:rPr>
-            <w:rFonts w:ascii="Cambria Math" w:eastAsia="MS Mincho" w:hAnsi="Cambria Math" w:cstheme="minorHAnsi"/>
-            <w:lang w:eastAsia="ja-JP"/>
-          </w:rPr>
-          <m:t>0.</m:t>
-        </m:r>
-        <m:r>
-          <w:rPr>
-            <w:rFonts w:ascii="Cambria Math" w:eastAsia="MS Mincho" w:hAnsi="Cambria Math" w:cstheme="minorHAnsi"/>
-            <w:lang w:eastAsia="ja-JP"/>
-          </w:rPr>
-          <m:t>1224564</m:t>
+          <m:t>=0.1224564</m:t>
         </m:r>
       </m:oMath>
       <w:r>
@@ -3902,7 +3889,15 @@
     </w:p>
     <w:p>
       <w:r>
-        <w:t>A one-unit increase in modern sexism score is associated with a 0.12 times the odds of voting for Clinton for females, adjusting for traditional sexism score.</w:t>
+        <w:t xml:space="preserve">A one-unit increase in modern sexism score is associated with </w:t>
+      </w:r>
+      <w:proofErr w:type="gramStart"/>
+      <w:r>
+        <w:t>a 0.12 times</w:t>
+      </w:r>
+      <w:proofErr w:type="gramEnd"/>
+      <w:r>
+        <w:t xml:space="preserve"> the odds of voting for Clinton for females, adjusting for traditional sexism score.</w:t>
       </w:r>
     </w:p>
     <w:p/>
@@ -4301,14 +4296,7 @@
                         <w:rFonts w:ascii="Cambria Math" w:eastAsia="MS Mincho" w:hAnsi="Cambria Math" w:cstheme="minorHAnsi"/>
                         <w:lang w:eastAsia="ja-JP"/>
                       </w:rPr>
-                      <m:t>0</m:t>
-                    </m:r>
-                    <m:r>
-                      <w:rPr>
-                        <w:rFonts w:ascii="Cambria Math" w:eastAsia="MS Mincho" w:hAnsi="Cambria Math" w:cstheme="minorHAnsi"/>
-                        <w:lang w:eastAsia="ja-JP"/>
-                      </w:rPr>
-                      <m:t>.25</m:t>
+                      <m:t>0.25</m:t>
                     </m:r>
                   </m:e>
                 </m:d>
@@ -4382,14 +4370,7 @@
                         <w:rFonts w:ascii="Cambria Math" w:eastAsia="MS Mincho" w:hAnsi="Cambria Math" w:cstheme="minorHAnsi"/>
                         <w:lang w:eastAsia="ja-JP"/>
                       </w:rPr>
-                      <m:t>0</m:t>
-                    </m:r>
-                    <m:r>
-                      <w:rPr>
-                        <w:rFonts w:ascii="Cambria Math" w:eastAsia="MS Mincho" w:hAnsi="Cambria Math" w:cstheme="minorHAnsi"/>
-                        <w:lang w:eastAsia="ja-JP"/>
-                      </w:rPr>
-                      <m:t>.25</m:t>
+                      <m:t>0.25</m:t>
                     </m:r>
                   </m:e>
                 </m:d>
@@ -4503,14 +4484,7 @@
                 <w:rFonts w:ascii="Cambria Math" w:eastAsia="MS Mincho" w:hAnsi="Cambria Math" w:cstheme="minorHAnsi"/>
                 <w:lang w:eastAsia="ja-JP"/>
               </w:rPr>
-              <m:t>-(1.8-0.525-0.7)</m:t>
-            </m:r>
-            <m:r>
-              <w:rPr>
-                <w:rFonts w:ascii="Cambria Math" w:eastAsia="MS Mincho" w:hAnsi="Cambria Math" w:cstheme="minorHAnsi"/>
-                <w:lang w:eastAsia="ja-JP"/>
-              </w:rPr>
-              <m:t>)</m:t>
+              <m:t>-(1.8-0.525-0.7))</m:t>
             </m:r>
           </m:sup>
         </m:sSup>
@@ -4861,8 +4835,41 @@
           <w:rFonts w:eastAsia="MS Mincho" w:cstheme="minorHAnsi"/>
           <w:lang w:eastAsia="ja-JP"/>
         </w:rPr>
-        <w:t xml:space="preserve">A study was performed to determine the associations among physical activity cognitive variables and behavior. Dr. Mauvre was interested in correlates of performing physical activity due to intrinsic reasons (i.e., intrinsic enjoyment of the exercise vs. getting some reward). Her primary outcome was exercising for intrinsic enjoyment, and her independent variable was frequency of exercise with child (EWC). This data is located in </w:t>
-      </w:r>
+        <w:t xml:space="preserve">A study was performed to determine the associations among physical activity cognitive variables and behavior. Dr. </w:t>
+      </w:r>
+      <w:proofErr w:type="spellStart"/>
+      <w:r>
+        <w:rPr>
+          <w:rFonts w:eastAsia="MS Mincho" w:cstheme="minorHAnsi"/>
+          <w:lang w:eastAsia="ja-JP"/>
+        </w:rPr>
+        <w:t>Mauvre</w:t>
+      </w:r>
+      <w:proofErr w:type="spellEnd"/>
+      <w:r>
+        <w:rPr>
+          <w:rFonts w:eastAsia="MS Mincho" w:cstheme="minorHAnsi"/>
+          <w:lang w:eastAsia="ja-JP"/>
+        </w:rPr>
+        <w:t xml:space="preserve"> was interested in correlates of performing physical activity due to intrinsic reasons (i.e., intrinsic enjoyment of the exercise vs. getting some reward). Her primary outcome was exercising for intrinsic enjoyment, and her independent variable was frequency of exercise with child (EWC). This data </w:t>
+      </w:r>
+      <w:proofErr w:type="gramStart"/>
+      <w:r>
+        <w:rPr>
+          <w:rFonts w:eastAsia="MS Mincho" w:cstheme="minorHAnsi"/>
+          <w:lang w:eastAsia="ja-JP"/>
+        </w:rPr>
+        <w:t>is located in</w:t>
+      </w:r>
+      <w:proofErr w:type="gramEnd"/>
+      <w:r>
+        <w:rPr>
+          <w:rFonts w:eastAsia="MS Mincho" w:cstheme="minorHAnsi"/>
+          <w:lang w:eastAsia="ja-JP"/>
+        </w:rPr>
+        <w:t xml:space="preserve"> </w:t>
+      </w:r>
+      <w:proofErr w:type="spellStart"/>
       <w:r>
         <w:rPr>
           <w:rFonts w:eastAsia="MS Mincho" w:cstheme="minorHAnsi"/>
@@ -4881,6 +4888,7 @@
         </w:rPr>
         <w:t>.dta</w:t>
       </w:r>
+      <w:proofErr w:type="spellEnd"/>
       <w:r>
         <w:rPr>
           <w:rFonts w:eastAsia="MS Mincho" w:cstheme="minorHAnsi"/>
@@ -4981,6 +4989,7 @@
         </w:rPr>
         <w:t xml:space="preserve">Run a logistic regression with </w:t>
       </w:r>
+      <w:proofErr w:type="spellStart"/>
       <w:r>
         <w:rPr>
           <w:rFonts w:ascii="Consolas" w:eastAsia="MS Mincho" w:hAnsi="Consolas" w:cstheme="minorHAnsi"/>
@@ -4988,6 +4997,7 @@
         </w:rPr>
         <w:t>ewc</w:t>
       </w:r>
+      <w:proofErr w:type="spellEnd"/>
       <w:r>
         <w:rPr>
           <w:rFonts w:eastAsia="MS Mincho" w:cstheme="minorHAnsi"/>
@@ -4995,6 +5005,7 @@
         </w:rPr>
         <w:t xml:space="preserve"> linearly related to </w:t>
       </w:r>
+      <w:proofErr w:type="spellStart"/>
       <w:r>
         <w:rPr>
           <w:rFonts w:ascii="Consolas" w:eastAsia="MS Mincho" w:hAnsi="Consolas" w:cstheme="minorHAnsi"/>
@@ -5002,6 +5013,7 @@
         </w:rPr>
         <w:t>enjoyex</w:t>
       </w:r>
+      <w:proofErr w:type="spellEnd"/>
       <w:r>
         <w:rPr>
           <w:rFonts w:eastAsia="MS Mincho" w:cstheme="minorHAnsi"/>
@@ -5098,6 +5110,7 @@
               </w:rPr>
               <w:t xml:space="preserve">[1 point] Is </w:t>
             </w:r>
+            <w:proofErr w:type="spellStart"/>
             <w:r>
               <w:rPr>
                 <w:rFonts w:ascii="Consolas" w:eastAsia="Times New Roman" w:hAnsi="Consolas" w:cs="Calibri"/>
@@ -5105,6 +5118,7 @@
               </w:rPr>
               <w:t>ewc</w:t>
             </w:r>
+            <w:proofErr w:type="spellEnd"/>
             <w:r>
               <w:rPr>
                 <w:rFonts w:ascii="Calibri" w:eastAsia="Times New Roman" w:hAnsi="Calibri" w:cs="Calibri"/>
@@ -5112,6 +5126,7 @@
               </w:rPr>
               <w:t xml:space="preserve"> related to </w:t>
             </w:r>
+            <w:proofErr w:type="spellStart"/>
             <w:r>
               <w:rPr>
                 <w:rFonts w:ascii="Consolas" w:eastAsia="Times New Roman" w:hAnsi="Consolas" w:cs="Calibri"/>
@@ -5119,6 +5134,7 @@
               </w:rPr>
               <w:t>enjoyex</w:t>
             </w:r>
+            <w:proofErr w:type="spellEnd"/>
             <w:r>
               <w:rPr>
                 <w:rFonts w:ascii="Calibri" w:eastAsia="Times New Roman" w:hAnsi="Calibri" w:cs="Calibri"/>
@@ -5164,7 +5180,63 @@
           <w:rFonts w:ascii="Consolas" w:hAnsi="Consolas"/>
           <w:color w:val="949C8B"/>
         </w:rPr>
-        <w:t>m &lt;- glm(enjoyex ~ ewc, data = intrinsic)</w:t>
+        <w:t xml:space="preserve">m &lt;- </w:t>
+      </w:r>
+      <w:proofErr w:type="spellStart"/>
+      <w:proofErr w:type="gramStart"/>
+      <w:r>
+        <w:rPr>
+          <w:rStyle w:val="gnd-iwgdn2b"/>
+          <w:rFonts w:ascii="Consolas" w:hAnsi="Consolas"/>
+          <w:color w:val="949C8B"/>
+        </w:rPr>
+        <w:t>glm</w:t>
+      </w:r>
+      <w:proofErr w:type="spellEnd"/>
+      <w:r>
+        <w:rPr>
+          <w:rStyle w:val="gnd-iwgdn2b"/>
+          <w:rFonts w:ascii="Consolas" w:hAnsi="Consolas"/>
+          <w:color w:val="949C8B"/>
+        </w:rPr>
+        <w:t>(</w:t>
+      </w:r>
+      <w:proofErr w:type="spellStart"/>
+      <w:proofErr w:type="gramEnd"/>
+      <w:r>
+        <w:rPr>
+          <w:rStyle w:val="gnd-iwgdn2b"/>
+          <w:rFonts w:ascii="Consolas" w:hAnsi="Consolas"/>
+          <w:color w:val="949C8B"/>
+        </w:rPr>
+        <w:t>enjoyex</w:t>
+      </w:r>
+      <w:proofErr w:type="spellEnd"/>
+      <w:r>
+        <w:rPr>
+          <w:rStyle w:val="gnd-iwgdn2b"/>
+          <w:rFonts w:ascii="Consolas" w:hAnsi="Consolas"/>
+          <w:color w:val="949C8B"/>
+        </w:rPr>
+        <w:t xml:space="preserve"> ~ </w:t>
+      </w:r>
+      <w:proofErr w:type="spellStart"/>
+      <w:r>
+        <w:rPr>
+          <w:rStyle w:val="gnd-iwgdn2b"/>
+          <w:rFonts w:ascii="Consolas" w:hAnsi="Consolas"/>
+          <w:color w:val="949C8B"/>
+        </w:rPr>
+        <w:t>ewc</w:t>
+      </w:r>
+      <w:proofErr w:type="spellEnd"/>
+      <w:r>
+        <w:rPr>
+          <w:rStyle w:val="gnd-iwgdn2b"/>
+          <w:rFonts w:ascii="Consolas" w:hAnsi="Consolas"/>
+          <w:color w:val="949C8B"/>
+        </w:rPr>
+        <w:t>, data = intrinsic)</w:t>
       </w:r>
     </w:p>
     <w:p>
@@ -5242,14 +5314,76 @@
           <w:bdr w:val="none" w:sz="0" w:space="0" w:color="auto" w:frame="1"/>
         </w:rPr>
       </w:pPr>
-      <w:r>
-        <w:rPr>
-          <w:rStyle w:val="gnd-iwgdh3b"/>
-          <w:rFonts w:ascii="Consolas" w:hAnsi="Consolas"/>
-          <w:color w:val="FCFFE0"/>
-          <w:bdr w:val="none" w:sz="0" w:space="0" w:color="auto" w:frame="1"/>
-        </w:rPr>
-        <w:t>glm(formula = enjoyex ~ ewc, data = intrinsic)</w:t>
+      <w:proofErr w:type="spellStart"/>
+      <w:proofErr w:type="gramStart"/>
+      <w:r>
+        <w:rPr>
+          <w:rStyle w:val="gnd-iwgdh3b"/>
+          <w:rFonts w:ascii="Consolas" w:hAnsi="Consolas"/>
+          <w:color w:val="FCFFE0"/>
+          <w:bdr w:val="none" w:sz="0" w:space="0" w:color="auto" w:frame="1"/>
+        </w:rPr>
+        <w:t>glm</w:t>
+      </w:r>
+      <w:proofErr w:type="spellEnd"/>
+      <w:r>
+        <w:rPr>
+          <w:rStyle w:val="gnd-iwgdh3b"/>
+          <w:rFonts w:ascii="Consolas" w:hAnsi="Consolas"/>
+          <w:color w:val="FCFFE0"/>
+          <w:bdr w:val="none" w:sz="0" w:space="0" w:color="auto" w:frame="1"/>
+        </w:rPr>
+        <w:t>(</w:t>
+      </w:r>
+      <w:proofErr w:type="gramEnd"/>
+      <w:r>
+        <w:rPr>
+          <w:rStyle w:val="gnd-iwgdh3b"/>
+          <w:rFonts w:ascii="Consolas" w:hAnsi="Consolas"/>
+          <w:color w:val="FCFFE0"/>
+          <w:bdr w:val="none" w:sz="0" w:space="0" w:color="auto" w:frame="1"/>
+        </w:rPr>
+        <w:t xml:space="preserve">formula = </w:t>
+      </w:r>
+      <w:proofErr w:type="spellStart"/>
+      <w:r>
+        <w:rPr>
+          <w:rStyle w:val="gnd-iwgdh3b"/>
+          <w:rFonts w:ascii="Consolas" w:hAnsi="Consolas"/>
+          <w:color w:val="FCFFE0"/>
+          <w:bdr w:val="none" w:sz="0" w:space="0" w:color="auto" w:frame="1"/>
+        </w:rPr>
+        <w:t>enjoyex</w:t>
+      </w:r>
+      <w:proofErr w:type="spellEnd"/>
+      <w:r>
+        <w:rPr>
+          <w:rStyle w:val="gnd-iwgdh3b"/>
+          <w:rFonts w:ascii="Consolas" w:hAnsi="Consolas"/>
+          <w:color w:val="FCFFE0"/>
+          <w:bdr w:val="none" w:sz="0" w:space="0" w:color="auto" w:frame="1"/>
+        </w:rPr>
+        <w:t xml:space="preserve"> ~ </w:t>
+      </w:r>
+      <w:proofErr w:type="spellStart"/>
+      <w:r>
+        <w:rPr>
+          <w:rStyle w:val="gnd-iwgdh3b"/>
+          <w:rFonts w:ascii="Consolas" w:hAnsi="Consolas"/>
+          <w:color w:val="FCFFE0"/>
+          <w:bdr w:val="none" w:sz="0" w:space="0" w:color="auto" w:frame="1"/>
+        </w:rPr>
+        <w:t>ewc</w:t>
+      </w:r>
+      <w:proofErr w:type="spellEnd"/>
+      <w:r>
+        <w:rPr>
+          <w:rStyle w:val="gnd-iwgdh3b"/>
+          <w:rFonts w:ascii="Consolas" w:hAnsi="Consolas"/>
+          <w:color w:val="FCFFE0"/>
+          <w:bdr w:val="none" w:sz="0" w:space="0" w:color="auto" w:frame="1"/>
+        </w:rPr>
+        <w:t>, data = intrinsic)</w:t>
       </w:r>
     </w:p>
     <w:p>
@@ -5306,7 +5440,27 @@
           <w:color w:val="FCFFE0"/>
           <w:bdr w:val="none" w:sz="0" w:space="0" w:color="auto" w:frame="1"/>
         </w:rPr>
-        <w:t xml:space="preserve">            Estimate Std. Error t value Pr(&gt;|t|)    </w:t>
+        <w:t xml:space="preserve">            Estimate Std. Error t value </w:t>
+      </w:r>
+      <w:proofErr w:type="spellStart"/>
+      <w:r>
+        <w:rPr>
+          <w:rStyle w:val="gnd-iwgdh3b"/>
+          <w:rFonts w:ascii="Consolas" w:hAnsi="Consolas"/>
+          <w:color w:val="FCFFE0"/>
+          <w:bdr w:val="none" w:sz="0" w:space="0" w:color="auto" w:frame="1"/>
+        </w:rPr>
+        <w:t>Pr</w:t>
+      </w:r>
+      <w:proofErr w:type="spellEnd"/>
+      <w:r>
+        <w:rPr>
+          <w:rStyle w:val="gnd-iwgdh3b"/>
+          <w:rFonts w:ascii="Consolas" w:hAnsi="Consolas"/>
+          <w:color w:val="FCFFE0"/>
+          <w:bdr w:val="none" w:sz="0" w:space="0" w:color="auto" w:frame="1"/>
+        </w:rPr>
+        <w:t xml:space="preserve">(&gt;|t|)    </w:t>
       </w:r>
     </w:p>
     <w:p>
@@ -5328,7 +5482,27 @@
           <w:color w:val="FCFFE0"/>
           <w:bdr w:val="none" w:sz="0" w:space="0" w:color="auto" w:frame="1"/>
         </w:rPr>
-        <w:t>(Intercept)  0.33840    0.03482   9.718  &lt; 2e-16 ***</w:t>
+        <w:t>(</w:t>
+      </w:r>
+      <w:proofErr w:type="gramStart"/>
+      <w:r>
+        <w:rPr>
+          <w:rStyle w:val="gnd-iwgdh3b"/>
+          <w:rFonts w:ascii="Consolas" w:hAnsi="Consolas"/>
+          <w:color w:val="FCFFE0"/>
+          <w:bdr w:val="none" w:sz="0" w:space="0" w:color="auto" w:frame="1"/>
+        </w:rPr>
+        <w:t>Intercept)  0.33840</w:t>
+      </w:r>
+      <w:proofErr w:type="gramEnd"/>
+      <w:r>
+        <w:rPr>
+          <w:rStyle w:val="gnd-iwgdh3b"/>
+          <w:rFonts w:ascii="Consolas" w:hAnsi="Consolas"/>
+          <w:color w:val="FCFFE0"/>
+          <w:bdr w:val="none" w:sz="0" w:space="0" w:color="auto" w:frame="1"/>
+        </w:rPr>
+        <w:t xml:space="preserve">    0.03482   9.718  &lt; 2e-16 ***</w:t>
       </w:r>
     </w:p>
     <w:p>
@@ -5343,14 +5517,25 @@
           <w:bdr w:val="none" w:sz="0" w:space="0" w:color="auto" w:frame="1"/>
         </w:rPr>
       </w:pPr>
-      <w:r>
-        <w:rPr>
-          <w:rStyle w:val="gnd-iwgdh3b"/>
-          <w:rFonts w:ascii="Consolas" w:hAnsi="Consolas"/>
-          <w:color w:val="FCFFE0"/>
-          <w:bdr w:val="none" w:sz="0" w:space="0" w:color="auto" w:frame="1"/>
-        </w:rPr>
-        <w:t>ewc          0.07619    0.02114   3.603 0.000355 ***</w:t>
+      <w:proofErr w:type="spellStart"/>
+      <w:r>
+        <w:rPr>
+          <w:rStyle w:val="gnd-iwgdh3b"/>
+          <w:rFonts w:ascii="Consolas" w:hAnsi="Consolas"/>
+          <w:color w:val="FCFFE0"/>
+          <w:bdr w:val="none" w:sz="0" w:space="0" w:color="auto" w:frame="1"/>
+        </w:rPr>
+        <w:t>ewc</w:t>
+      </w:r>
+      <w:proofErr w:type="spellEnd"/>
+      <w:r>
+        <w:rPr>
+          <w:rStyle w:val="gnd-iwgdh3b"/>
+          <w:rFonts w:ascii="Consolas" w:hAnsi="Consolas"/>
+          <w:color w:val="FCFFE0"/>
+          <w:bdr w:val="none" w:sz="0" w:space="0" w:color="auto" w:frame="1"/>
+        </w:rPr>
+        <w:t xml:space="preserve">          0.07619    0.02114   3.603 0.000355 ***</w:t>
       </w:r>
     </w:p>
     <w:p>
@@ -5387,14 +5572,45 @@
           <w:bdr w:val="none" w:sz="0" w:space="0" w:color="auto" w:frame="1"/>
         </w:rPr>
       </w:pPr>
-      <w:r>
-        <w:rPr>
-          <w:rStyle w:val="gnd-iwgdh3b"/>
-          <w:rFonts w:ascii="Consolas" w:hAnsi="Consolas"/>
-          <w:color w:val="FCFFE0"/>
-          <w:bdr w:val="none" w:sz="0" w:space="0" w:color="auto" w:frame="1"/>
-        </w:rPr>
-        <w:t>Signif. codes:  0 ‘***’ 0.001 ‘**’ 0.01 ‘*’ 0.05 ‘.’ 0.1 ‘ ’ 1</w:t>
+      <w:proofErr w:type="spellStart"/>
+      <w:r>
+        <w:rPr>
+          <w:rStyle w:val="gnd-iwgdh3b"/>
+          <w:rFonts w:ascii="Consolas" w:hAnsi="Consolas"/>
+          <w:color w:val="FCFFE0"/>
+          <w:bdr w:val="none" w:sz="0" w:space="0" w:color="auto" w:frame="1"/>
+        </w:rPr>
+        <w:t>Signif</w:t>
+      </w:r>
+      <w:proofErr w:type="spellEnd"/>
+      <w:r>
+        <w:rPr>
+          <w:rStyle w:val="gnd-iwgdh3b"/>
+          <w:rFonts w:ascii="Consolas" w:hAnsi="Consolas"/>
+          <w:color w:val="FCFFE0"/>
+          <w:bdr w:val="none" w:sz="0" w:space="0" w:color="auto" w:frame="1"/>
+        </w:rPr>
+        <w:t xml:space="preserve">. codes:  0 ‘***’ 0.001 ‘**’ 0.01 ‘*’ 0.05 ‘.’ 0.1 </w:t>
+      </w:r>
+      <w:proofErr w:type="gramStart"/>
+      <w:r>
+        <w:rPr>
+          <w:rStyle w:val="gnd-iwgdh3b"/>
+          <w:rFonts w:ascii="Consolas" w:hAnsi="Consolas"/>
+          <w:color w:val="FCFFE0"/>
+          <w:bdr w:val="none" w:sz="0" w:space="0" w:color="auto" w:frame="1"/>
+        </w:rPr>
+        <w:t>‘ ’</w:t>
+      </w:r>
+      <w:proofErr w:type="gramEnd"/>
+      <w:r>
+        <w:rPr>
+          <w:rStyle w:val="gnd-iwgdh3b"/>
+          <w:rFonts w:ascii="Consolas" w:hAnsi="Consolas"/>
+          <w:color w:val="FCFFE0"/>
+          <w:bdr w:val="none" w:sz="0" w:space="0" w:color="auto" w:frame="1"/>
+        </w:rPr>
+        <w:t xml:space="preserve"> 1</w:t>
       </w:r>
     </w:p>
     <w:p>
@@ -5464,7 +5680,27 @@
           <w:color w:val="FCFFE0"/>
           <w:bdr w:val="none" w:sz="0" w:space="0" w:color="auto" w:frame="1"/>
         </w:rPr>
-        <w:t xml:space="preserve">    Null deviance: 95.162  on 388  degrees of freedom</w:t>
+        <w:t xml:space="preserve">    Null deviance: </w:t>
+      </w:r>
+      <w:proofErr w:type="gramStart"/>
+      <w:r>
+        <w:rPr>
+          <w:rStyle w:val="gnd-iwgdh3b"/>
+          <w:rFonts w:ascii="Consolas" w:hAnsi="Consolas"/>
+          <w:color w:val="FCFFE0"/>
+          <w:bdr w:val="none" w:sz="0" w:space="0" w:color="auto" w:frame="1"/>
+        </w:rPr>
+        <w:t>95.162  on</w:t>
+      </w:r>
+      <w:proofErr w:type="gramEnd"/>
+      <w:r>
+        <w:rPr>
+          <w:rStyle w:val="gnd-iwgdh3b"/>
+          <w:rFonts w:ascii="Consolas" w:hAnsi="Consolas"/>
+          <w:color w:val="FCFFE0"/>
+          <w:bdr w:val="none" w:sz="0" w:space="0" w:color="auto" w:frame="1"/>
+        </w:rPr>
+        <w:t xml:space="preserve"> 388  degrees of freedom</w:t>
       </w:r>
     </w:p>
     <w:p>
@@ -5486,7 +5722,27 @@
           <w:color w:val="FCFFE0"/>
           <w:bdr w:val="none" w:sz="0" w:space="0" w:color="auto" w:frame="1"/>
         </w:rPr>
-        <w:t>Residual deviance: 92.073  on 387  degrees of freedom</w:t>
+        <w:t xml:space="preserve">Residual deviance: </w:t>
+      </w:r>
+      <w:proofErr w:type="gramStart"/>
+      <w:r>
+        <w:rPr>
+          <w:rStyle w:val="gnd-iwgdh3b"/>
+          <w:rFonts w:ascii="Consolas" w:hAnsi="Consolas"/>
+          <w:color w:val="FCFFE0"/>
+          <w:bdr w:val="none" w:sz="0" w:space="0" w:color="auto" w:frame="1"/>
+        </w:rPr>
+        <w:t>92.073  on</w:t>
+      </w:r>
+      <w:proofErr w:type="gramEnd"/>
+      <w:r>
+        <w:rPr>
+          <w:rStyle w:val="gnd-iwgdh3b"/>
+          <w:rFonts w:ascii="Consolas" w:hAnsi="Consolas"/>
+          <w:color w:val="FCFFE0"/>
+          <w:bdr w:val="none" w:sz="0" w:space="0" w:color="auto" w:frame="1"/>
+        </w:rPr>
+        <w:t xml:space="preserve"> 387  degrees of freedom</w:t>
       </w:r>
     </w:p>
     <w:p>
@@ -5573,7 +5829,53 @@
           <w:rFonts w:eastAsia="MS Mincho" w:cstheme="minorHAnsi"/>
           <w:lang w:eastAsia="ja-JP"/>
         </w:rPr>
-        <w:t>number of days exercised with child in past week (ewc) is related to intrinsic enjoyment (enjoyex) (p=.00036).</w:t>
+        <w:t>number of days exercised with child in past week (</w:t>
+      </w:r>
+      <w:proofErr w:type="spellStart"/>
+      <w:r>
+        <w:rPr>
+          <w:rFonts w:eastAsia="MS Mincho" w:cstheme="minorHAnsi"/>
+          <w:lang w:eastAsia="ja-JP"/>
+        </w:rPr>
+        <w:t>ewc</w:t>
+      </w:r>
+      <w:proofErr w:type="spellEnd"/>
+      <w:r>
+        <w:rPr>
+          <w:rFonts w:eastAsia="MS Mincho" w:cstheme="minorHAnsi"/>
+          <w:lang w:eastAsia="ja-JP"/>
+        </w:rPr>
+        <w:t>) is related to intrinsic enjoyment (</w:t>
+      </w:r>
+      <w:proofErr w:type="spellStart"/>
+      <w:r>
+        <w:rPr>
+          <w:rFonts w:eastAsia="MS Mincho" w:cstheme="minorHAnsi"/>
+          <w:lang w:eastAsia="ja-JP"/>
+        </w:rPr>
+        <w:t>enjoyex</w:t>
+      </w:r>
+      <w:proofErr w:type="spellEnd"/>
+      <w:r>
+        <w:rPr>
+          <w:rFonts w:eastAsia="MS Mincho" w:cstheme="minorHAnsi"/>
+          <w:lang w:eastAsia="ja-JP"/>
+        </w:rPr>
+        <w:t>) (</w:t>
+      </w:r>
+      <w:r>
+        <w:rPr>
+          <w:rFonts w:eastAsia="MS Mincho" w:cstheme="minorHAnsi"/>
+          <w:lang w:eastAsia="ja-JP"/>
+        </w:rPr>
+        <w:t xml:space="preserve">t=3.6, </w:t>
+      </w:r>
+      <w:r>
+        <w:rPr>
+          <w:rFonts w:eastAsia="MS Mincho" w:cstheme="minorHAnsi"/>
+          <w:lang w:eastAsia="ja-JP"/>
+        </w:rPr>
+        <w:t>p=.00036).</w:t>
       </w:r>
     </w:p>
     <w:p>
@@ -5673,6 +5975,7 @@
               </w:rPr>
               <w:t xml:space="preserve">[1 point] Report and interpret the odds ratio associated with </w:t>
             </w:r>
+            <w:proofErr w:type="spellStart"/>
             <w:r>
               <w:rPr>
                 <w:rFonts w:ascii="Consolas" w:eastAsia="Times New Roman" w:hAnsi="Consolas" w:cs="Calibri"/>
@@ -5680,6 +5983,7 @@
               </w:rPr>
               <w:t>ewc</w:t>
             </w:r>
+            <w:proofErr w:type="spellEnd"/>
             <w:r>
               <w:rPr>
                 <w:rFonts w:ascii="Calibri" w:eastAsia="Times New Roman" w:hAnsi="Calibri" w:cs="Calibri"/>
@@ -5923,6 +6227,7 @@
               </w:rPr>
               <w:t xml:space="preserve">[2 points] Graph the relationship between the model-predicted logit of </w:t>
             </w:r>
+            <w:proofErr w:type="spellStart"/>
             <w:r>
               <w:rPr>
                 <w:rFonts w:ascii="Consolas" w:eastAsia="Times New Roman" w:hAnsi="Consolas" w:cs="Calibri"/>
@@ -5930,6 +6235,7 @@
               </w:rPr>
               <w:t>enjoyex</w:t>
             </w:r>
+            <w:proofErr w:type="spellEnd"/>
             <w:r>
               <w:rPr>
                 <w:rFonts w:ascii="Calibri" w:eastAsia="Times New Roman" w:hAnsi="Calibri" w:cs="Calibri"/>
@@ -5937,6 +6243,7 @@
               </w:rPr>
               <w:t xml:space="preserve"> and </w:t>
             </w:r>
+            <w:proofErr w:type="spellStart"/>
             <w:r>
               <w:rPr>
                 <w:rFonts w:ascii="Consolas" w:eastAsia="Times New Roman" w:hAnsi="Consolas" w:cs="Calibri"/>
@@ -5944,6 +6251,7 @@
               </w:rPr>
               <w:t>ewc</w:t>
             </w:r>
+            <w:proofErr w:type="spellEnd"/>
             <w:r>
               <w:rPr>
                 <w:rFonts w:ascii="Calibri" w:eastAsia="Times New Roman" w:hAnsi="Calibri" w:cs="Calibri"/>
@@ -5983,13 +6291,41 @@
         </w:rPr>
         <w:t xml:space="preserve">&gt; </w:t>
       </w:r>
+      <w:proofErr w:type="spellStart"/>
       <w:r>
         <w:rPr>
           <w:rStyle w:val="gnd-iwgdn2b"/>
           <w:rFonts w:ascii="Consolas" w:hAnsi="Consolas"/>
           <w:color w:val="949C8B"/>
         </w:rPr>
-        <w:t>intrinsic$pred_logits &lt;- predict(m, type = "link")</w:t>
+        <w:t>intrinsic$pred_logits</w:t>
+      </w:r>
+      <w:proofErr w:type="spellEnd"/>
+      <w:r>
+        <w:rPr>
+          <w:rStyle w:val="gnd-iwgdn2b"/>
+          <w:rFonts w:ascii="Consolas" w:hAnsi="Consolas"/>
+          <w:color w:val="949C8B"/>
+        </w:rPr>
+        <w:t xml:space="preserve"> &lt;- </w:t>
+      </w:r>
+      <w:proofErr w:type="gramStart"/>
+      <w:r>
+        <w:rPr>
+          <w:rStyle w:val="gnd-iwgdn2b"/>
+          <w:rFonts w:ascii="Consolas" w:hAnsi="Consolas"/>
+          <w:color w:val="949C8B"/>
+        </w:rPr>
+        <w:t>predict(</w:t>
+      </w:r>
+      <w:proofErr w:type="gramEnd"/>
+      <w:r>
+        <w:rPr>
+          <w:rStyle w:val="gnd-iwgdn2b"/>
+          <w:rFonts w:ascii="Consolas" w:hAnsi="Consolas"/>
+          <w:color w:val="949C8B"/>
+        </w:rPr>
+        <w:t>m, type = "link")</w:t>
       </w:r>
     </w:p>
     <w:p>
@@ -6010,13 +6346,105 @@
         </w:rPr>
         <w:t xml:space="preserve">&gt; </w:t>
       </w:r>
+      <w:proofErr w:type="spellStart"/>
+      <w:proofErr w:type="gramStart"/>
       <w:r>
         <w:rPr>
           <w:rStyle w:val="gnd-iwgdn2b"/>
           <w:rFonts w:ascii="Consolas" w:hAnsi="Consolas"/>
           <w:color w:val="949C8B"/>
         </w:rPr>
-        <w:t>ggplot(intrinsic, aes(x=ewc, y=pred_logits)) + geom_point()</w:t>
+        <w:t>ggplot</w:t>
+      </w:r>
+      <w:proofErr w:type="spellEnd"/>
+      <w:r>
+        <w:rPr>
+          <w:rStyle w:val="gnd-iwgdn2b"/>
+          <w:rFonts w:ascii="Consolas" w:hAnsi="Consolas"/>
+          <w:color w:val="949C8B"/>
+        </w:rPr>
+        <w:t>(</w:t>
+      </w:r>
+      <w:proofErr w:type="gramEnd"/>
+      <w:r>
+        <w:rPr>
+          <w:rStyle w:val="gnd-iwgdn2b"/>
+          <w:rFonts w:ascii="Consolas" w:hAnsi="Consolas"/>
+          <w:color w:val="949C8B"/>
+        </w:rPr>
+        <w:t xml:space="preserve">intrinsic, </w:t>
+      </w:r>
+      <w:proofErr w:type="spellStart"/>
+      <w:r>
+        <w:rPr>
+          <w:rStyle w:val="gnd-iwgdn2b"/>
+          <w:rFonts w:ascii="Consolas" w:hAnsi="Consolas"/>
+          <w:color w:val="949C8B"/>
+        </w:rPr>
+        <w:t>aes</w:t>
+      </w:r>
+      <w:proofErr w:type="spellEnd"/>
+      <w:r>
+        <w:rPr>
+          <w:rStyle w:val="gnd-iwgdn2b"/>
+          <w:rFonts w:ascii="Consolas" w:hAnsi="Consolas"/>
+          <w:color w:val="949C8B"/>
+        </w:rPr>
+        <w:t>(x=</w:t>
+      </w:r>
+      <w:proofErr w:type="spellStart"/>
+      <w:r>
+        <w:rPr>
+          <w:rStyle w:val="gnd-iwgdn2b"/>
+          <w:rFonts w:ascii="Consolas" w:hAnsi="Consolas"/>
+          <w:color w:val="949C8B"/>
+        </w:rPr>
+        <w:t>ewc</w:t>
+      </w:r>
+      <w:proofErr w:type="spellEnd"/>
+      <w:r>
+        <w:rPr>
+          <w:rStyle w:val="gnd-iwgdn2b"/>
+          <w:rFonts w:ascii="Consolas" w:hAnsi="Consolas"/>
+          <w:color w:val="949C8B"/>
+        </w:rPr>
+        <w:t>, y=</w:t>
+      </w:r>
+      <w:proofErr w:type="spellStart"/>
+      <w:r>
+        <w:rPr>
+          <w:rStyle w:val="gnd-iwgdn2b"/>
+          <w:rFonts w:ascii="Consolas" w:hAnsi="Consolas"/>
+          <w:color w:val="949C8B"/>
+        </w:rPr>
+        <w:t>pred_logits</w:t>
+      </w:r>
+      <w:proofErr w:type="spellEnd"/>
+      <w:r>
+        <w:rPr>
+          <w:rStyle w:val="gnd-iwgdn2b"/>
+          <w:rFonts w:ascii="Consolas" w:hAnsi="Consolas"/>
+          <w:color w:val="949C8B"/>
+        </w:rPr>
+        <w:t xml:space="preserve">)) + </w:t>
+      </w:r>
+      <w:proofErr w:type="spellStart"/>
+      <w:r>
+        <w:rPr>
+          <w:rStyle w:val="gnd-iwgdn2b"/>
+          <w:rFonts w:ascii="Consolas" w:hAnsi="Consolas"/>
+          <w:color w:val="949C8B"/>
+        </w:rPr>
+        <w:t>geom_point</w:t>
+      </w:r>
+      <w:proofErr w:type="spellEnd"/>
+      <w:r>
+        <w:rPr>
+          <w:rStyle w:val="gnd-iwgdn2b"/>
+          <w:rFonts w:ascii="Consolas" w:hAnsi="Consolas"/>
+          <w:color w:val="949C8B"/>
+        </w:rPr>
+        <w:t>()</w:t>
       </w:r>
     </w:p>
     <w:p>
@@ -6115,6 +6543,7 @@
         </w:rPr>
         <w:t xml:space="preserve">Run a similar logistic regression, instead treating </w:t>
       </w:r>
+      <w:proofErr w:type="spellStart"/>
       <w:r>
         <w:rPr>
           <w:rFonts w:ascii="Consolas" w:eastAsia="MS Mincho" w:hAnsi="Consolas" w:cstheme="minorHAnsi"/>
@@ -6122,6 +6551,7 @@
         </w:rPr>
         <w:t>ewc</w:t>
       </w:r>
+      <w:proofErr w:type="spellEnd"/>
       <w:r>
         <w:rPr>
           <w:rFonts w:eastAsia="MS Mincho" w:cstheme="minorHAnsi"/>
@@ -6218,6 +6648,7 @@
               </w:rPr>
               <w:t xml:space="preserve">[1 point] Is </w:t>
             </w:r>
+            <w:proofErr w:type="spellStart"/>
             <w:r>
               <w:rPr>
                 <w:rFonts w:ascii="Consolas" w:eastAsia="Times New Roman" w:hAnsi="Consolas" w:cs="Calibri"/>
@@ -6225,6 +6656,7 @@
               </w:rPr>
               <w:t>ewc</w:t>
             </w:r>
+            <w:proofErr w:type="spellEnd"/>
             <w:r>
               <w:rPr>
                 <w:rFonts w:ascii="Calibri" w:eastAsia="Times New Roman" w:hAnsi="Calibri" w:cs="Calibri"/>
@@ -6232,6 +6664,7 @@
               </w:rPr>
               <w:t xml:space="preserve"> related to </w:t>
             </w:r>
+            <w:proofErr w:type="spellStart"/>
             <w:r>
               <w:rPr>
                 <w:rFonts w:ascii="Consolas" w:eastAsia="Times New Roman" w:hAnsi="Consolas" w:cs="Calibri"/>
@@ -6239,6 +6672,7 @@
               </w:rPr>
               <w:t>enjoyex</w:t>
             </w:r>
+            <w:proofErr w:type="spellEnd"/>
             <w:r>
               <w:rPr>
                 <w:rFonts w:ascii="Calibri" w:eastAsia="Times New Roman" w:hAnsi="Calibri" w:cs="Calibri"/>
@@ -6284,7 +6718,63 @@
           <w:rFonts w:ascii="Consolas" w:hAnsi="Consolas"/>
           <w:color w:val="949C8B"/>
         </w:rPr>
-        <w:t>m.2 &lt;- glm(enjoyex ~ factor(ewc), data = intrinsic)</w:t>
+        <w:t xml:space="preserve">m.2 &lt;- </w:t>
+      </w:r>
+      <w:proofErr w:type="spellStart"/>
+      <w:proofErr w:type="gramStart"/>
+      <w:r>
+        <w:rPr>
+          <w:rStyle w:val="gnd-iwgdn2b"/>
+          <w:rFonts w:ascii="Consolas" w:hAnsi="Consolas"/>
+          <w:color w:val="949C8B"/>
+        </w:rPr>
+        <w:t>glm</w:t>
+      </w:r>
+      <w:proofErr w:type="spellEnd"/>
+      <w:r>
+        <w:rPr>
+          <w:rStyle w:val="gnd-iwgdn2b"/>
+          <w:rFonts w:ascii="Consolas" w:hAnsi="Consolas"/>
+          <w:color w:val="949C8B"/>
+        </w:rPr>
+        <w:t>(</w:t>
+      </w:r>
+      <w:proofErr w:type="spellStart"/>
+      <w:proofErr w:type="gramEnd"/>
+      <w:r>
+        <w:rPr>
+          <w:rStyle w:val="gnd-iwgdn2b"/>
+          <w:rFonts w:ascii="Consolas" w:hAnsi="Consolas"/>
+          <w:color w:val="949C8B"/>
+        </w:rPr>
+        <w:t>enjoyex</w:t>
+      </w:r>
+      <w:proofErr w:type="spellEnd"/>
+      <w:r>
+        <w:rPr>
+          <w:rStyle w:val="gnd-iwgdn2b"/>
+          <w:rFonts w:ascii="Consolas" w:hAnsi="Consolas"/>
+          <w:color w:val="949C8B"/>
+        </w:rPr>
+        <w:t xml:space="preserve"> ~ factor(</w:t>
+      </w:r>
+      <w:proofErr w:type="spellStart"/>
+      <w:r>
+        <w:rPr>
+          <w:rStyle w:val="gnd-iwgdn2b"/>
+          <w:rFonts w:ascii="Consolas" w:hAnsi="Consolas"/>
+          <w:color w:val="949C8B"/>
+        </w:rPr>
+        <w:t>ewc</w:t>
+      </w:r>
+      <w:proofErr w:type="spellEnd"/>
+      <w:r>
+        <w:rPr>
+          <w:rStyle w:val="gnd-iwgdn2b"/>
+          <w:rFonts w:ascii="Consolas" w:hAnsi="Consolas"/>
+          <w:color w:val="949C8B"/>
+        </w:rPr>
+        <w:t>), data = intrinsic)</w:t>
       </w:r>
     </w:p>
     <w:p>
@@ -6306,13 +6796,23 @@
         </w:rPr>
         <w:t xml:space="preserve">&gt; </w:t>
       </w:r>
+      <w:proofErr w:type="gramStart"/>
       <w:r>
         <w:rPr>
           <w:rStyle w:val="gnd-iwgdn2b"/>
           <w:rFonts w:ascii="Consolas" w:hAnsi="Consolas"/>
           <w:color w:val="949C8B"/>
         </w:rPr>
-        <w:t>summary(m.2)</w:t>
+        <w:t>summary(</w:t>
+      </w:r>
+      <w:proofErr w:type="gramEnd"/>
+      <w:r>
+        <w:rPr>
+          <w:rStyle w:val="gnd-iwgdn2b"/>
+          <w:rFonts w:ascii="Consolas" w:hAnsi="Consolas"/>
+          <w:color w:val="949C8B"/>
+        </w:rPr>
+        <w:t>m.2)</w:t>
       </w:r>
     </w:p>
     <w:p>
@@ -6362,14 +6862,76 @@
           <w:bdr w:val="none" w:sz="0" w:space="0" w:color="auto" w:frame="1"/>
         </w:rPr>
       </w:pPr>
-      <w:r>
-        <w:rPr>
-          <w:rStyle w:val="gnd-iwgdh3b"/>
-          <w:rFonts w:ascii="Consolas" w:hAnsi="Consolas"/>
-          <w:color w:val="FCFFE0"/>
-          <w:bdr w:val="none" w:sz="0" w:space="0" w:color="auto" w:frame="1"/>
-        </w:rPr>
-        <w:t>glm(formula = enjoyex ~ factor(ewc), data = intrinsic)</w:t>
+      <w:proofErr w:type="spellStart"/>
+      <w:proofErr w:type="gramStart"/>
+      <w:r>
+        <w:rPr>
+          <w:rStyle w:val="gnd-iwgdh3b"/>
+          <w:rFonts w:ascii="Consolas" w:hAnsi="Consolas"/>
+          <w:color w:val="FCFFE0"/>
+          <w:bdr w:val="none" w:sz="0" w:space="0" w:color="auto" w:frame="1"/>
+        </w:rPr>
+        <w:t>glm</w:t>
+      </w:r>
+      <w:proofErr w:type="spellEnd"/>
+      <w:r>
+        <w:rPr>
+          <w:rStyle w:val="gnd-iwgdh3b"/>
+          <w:rFonts w:ascii="Consolas" w:hAnsi="Consolas"/>
+          <w:color w:val="FCFFE0"/>
+          <w:bdr w:val="none" w:sz="0" w:space="0" w:color="auto" w:frame="1"/>
+        </w:rPr>
+        <w:t>(</w:t>
+      </w:r>
+      <w:proofErr w:type="gramEnd"/>
+      <w:r>
+        <w:rPr>
+          <w:rStyle w:val="gnd-iwgdh3b"/>
+          <w:rFonts w:ascii="Consolas" w:hAnsi="Consolas"/>
+          <w:color w:val="FCFFE0"/>
+          <w:bdr w:val="none" w:sz="0" w:space="0" w:color="auto" w:frame="1"/>
+        </w:rPr>
+        <w:t xml:space="preserve">formula = </w:t>
+      </w:r>
+      <w:proofErr w:type="spellStart"/>
+      <w:r>
+        <w:rPr>
+          <w:rStyle w:val="gnd-iwgdh3b"/>
+          <w:rFonts w:ascii="Consolas" w:hAnsi="Consolas"/>
+          <w:color w:val="FCFFE0"/>
+          <w:bdr w:val="none" w:sz="0" w:space="0" w:color="auto" w:frame="1"/>
+        </w:rPr>
+        <w:t>enjoyex</w:t>
+      </w:r>
+      <w:proofErr w:type="spellEnd"/>
+      <w:r>
+        <w:rPr>
+          <w:rStyle w:val="gnd-iwgdh3b"/>
+          <w:rFonts w:ascii="Consolas" w:hAnsi="Consolas"/>
+          <w:color w:val="FCFFE0"/>
+          <w:bdr w:val="none" w:sz="0" w:space="0" w:color="auto" w:frame="1"/>
+        </w:rPr>
+        <w:t xml:space="preserve"> ~ factor(</w:t>
+      </w:r>
+      <w:proofErr w:type="spellStart"/>
+      <w:r>
+        <w:rPr>
+          <w:rStyle w:val="gnd-iwgdh3b"/>
+          <w:rFonts w:ascii="Consolas" w:hAnsi="Consolas"/>
+          <w:color w:val="FCFFE0"/>
+          <w:bdr w:val="none" w:sz="0" w:space="0" w:color="auto" w:frame="1"/>
+        </w:rPr>
+        <w:t>ewc</w:t>
+      </w:r>
+      <w:proofErr w:type="spellEnd"/>
+      <w:r>
+        <w:rPr>
+          <w:rStyle w:val="gnd-iwgdh3b"/>
+          <w:rFonts w:ascii="Consolas" w:hAnsi="Consolas"/>
+          <w:color w:val="FCFFE0"/>
+          <w:bdr w:val="none" w:sz="0" w:space="0" w:color="auto" w:frame="1"/>
+        </w:rPr>
+        <w:t>), data = intrinsic)</w:t>
       </w:r>
     </w:p>
     <w:p>
@@ -6426,7 +6988,27 @@
           <w:color w:val="FCFFE0"/>
           <w:bdr w:val="none" w:sz="0" w:space="0" w:color="auto" w:frame="1"/>
         </w:rPr>
-        <w:t xml:space="preserve">             Estimate Std. Error t value Pr(&gt;|t|)    </w:t>
+        <w:t xml:space="preserve">             Estimate Std. Error t value </w:t>
+      </w:r>
+      <w:proofErr w:type="spellStart"/>
+      <w:r>
+        <w:rPr>
+          <w:rStyle w:val="gnd-iwgdh3b"/>
+          <w:rFonts w:ascii="Consolas" w:hAnsi="Consolas"/>
+          <w:color w:val="FCFFE0"/>
+          <w:bdr w:val="none" w:sz="0" w:space="0" w:color="auto" w:frame="1"/>
+        </w:rPr>
+        <w:t>Pr</w:t>
+      </w:r>
+      <w:proofErr w:type="spellEnd"/>
+      <w:r>
+        <w:rPr>
+          <w:rStyle w:val="gnd-iwgdh3b"/>
+          <w:rFonts w:ascii="Consolas" w:hAnsi="Consolas"/>
+          <w:color w:val="FCFFE0"/>
+          <w:bdr w:val="none" w:sz="0" w:space="0" w:color="auto" w:frame="1"/>
+        </w:rPr>
+        <w:t xml:space="preserve">(&gt;|t|)    </w:t>
       </w:r>
     </w:p>
     <w:p>
@@ -6448,7 +7030,27 @@
           <w:color w:val="FCFFE0"/>
           <w:bdr w:val="none" w:sz="0" w:space="0" w:color="auto" w:frame="1"/>
         </w:rPr>
-        <w:t>(Intercept)   0.28378    0.03985   7.121  5.3e-12 ***</w:t>
+        <w:t>(</w:t>
+      </w:r>
+      <w:proofErr w:type="gramStart"/>
+      <w:r>
+        <w:rPr>
+          <w:rStyle w:val="gnd-iwgdh3b"/>
+          <w:rFonts w:ascii="Consolas" w:hAnsi="Consolas"/>
+          <w:color w:val="FCFFE0"/>
+          <w:bdr w:val="none" w:sz="0" w:space="0" w:color="auto" w:frame="1"/>
+        </w:rPr>
+        <w:t xml:space="preserve">Intercept)   </w:t>
+      </w:r>
+      <w:proofErr w:type="gramEnd"/>
+      <w:r>
+        <w:rPr>
+          <w:rStyle w:val="gnd-iwgdh3b"/>
+          <w:rFonts w:ascii="Consolas" w:hAnsi="Consolas"/>
+          <w:color w:val="FCFFE0"/>
+          <w:bdr w:val="none" w:sz="0" w:space="0" w:color="auto" w:frame="1"/>
+        </w:rPr>
+        <w:t>0.28378    0.03985   7.121  5.3e-12 ***</w:t>
       </w:r>
     </w:p>
     <w:p>
@@ -6470,7 +7072,47 @@
           <w:color w:val="FCFFE0"/>
           <w:bdr w:val="none" w:sz="0" w:space="0" w:color="auto" w:frame="1"/>
         </w:rPr>
-        <w:t>factor(ewc)1  0.22080    0.06119   3.608 0.000349 ***</w:t>
+        <w:t>factor(</w:t>
+      </w:r>
+      <w:proofErr w:type="spellStart"/>
+      <w:r>
+        <w:rPr>
+          <w:rStyle w:val="gnd-iwgdh3b"/>
+          <w:rFonts w:ascii="Consolas" w:hAnsi="Consolas"/>
+          <w:color w:val="FCFFE0"/>
+          <w:bdr w:val="none" w:sz="0" w:space="0" w:color="auto" w:frame="1"/>
+        </w:rPr>
+        <w:t>ewc</w:t>
+      </w:r>
+      <w:proofErr w:type="spellEnd"/>
+      <w:r>
+        <w:rPr>
+          <w:rStyle w:val="gnd-iwgdh3b"/>
+          <w:rFonts w:ascii="Consolas" w:hAnsi="Consolas"/>
+          <w:color w:val="FCFFE0"/>
+          <w:bdr w:val="none" w:sz="0" w:space="0" w:color="auto" w:frame="1"/>
+        </w:rPr>
+        <w:t>)</w:t>
+      </w:r>
+      <w:proofErr w:type="gramStart"/>
+      <w:r>
+        <w:rPr>
+          <w:rStyle w:val="gnd-iwgdh3b"/>
+          <w:rFonts w:ascii="Consolas" w:hAnsi="Consolas"/>
+          <w:color w:val="FCFFE0"/>
+          <w:bdr w:val="none" w:sz="0" w:space="0" w:color="auto" w:frame="1"/>
+        </w:rPr>
+        <w:t>1  0.22080</w:t>
+      </w:r>
+      <w:proofErr w:type="gramEnd"/>
+      <w:r>
+        <w:rPr>
+          <w:rStyle w:val="gnd-iwgdh3b"/>
+          <w:rFonts w:ascii="Consolas" w:hAnsi="Consolas"/>
+          <w:color w:val="FCFFE0"/>
+          <w:bdr w:val="none" w:sz="0" w:space="0" w:color="auto" w:frame="1"/>
+        </w:rPr>
+        <w:t xml:space="preserve">    0.06119   3.608 0.000349 ***</w:t>
       </w:r>
     </w:p>
     <w:p>
@@ -6492,7 +7134,47 @@
           <w:color w:val="FCFFE0"/>
           <w:bdr w:val="none" w:sz="0" w:space="0" w:color="auto" w:frame="1"/>
         </w:rPr>
-        <w:t>factor(ewc)2  0.24563    0.07102   3.458 0.000604 ***</w:t>
+        <w:t>factor(</w:t>
+      </w:r>
+      <w:proofErr w:type="spellStart"/>
+      <w:r>
+        <w:rPr>
+          <w:rStyle w:val="gnd-iwgdh3b"/>
+          <w:rFonts w:ascii="Consolas" w:hAnsi="Consolas"/>
+          <w:color w:val="FCFFE0"/>
+          <w:bdr w:val="none" w:sz="0" w:space="0" w:color="auto" w:frame="1"/>
+        </w:rPr>
+        <w:t>ewc</w:t>
+      </w:r>
+      <w:proofErr w:type="spellEnd"/>
+      <w:r>
+        <w:rPr>
+          <w:rStyle w:val="gnd-iwgdh3b"/>
+          <w:rFonts w:ascii="Consolas" w:hAnsi="Consolas"/>
+          <w:color w:val="FCFFE0"/>
+          <w:bdr w:val="none" w:sz="0" w:space="0" w:color="auto" w:frame="1"/>
+        </w:rPr>
+        <w:t>)</w:t>
+      </w:r>
+      <w:proofErr w:type="gramStart"/>
+      <w:r>
+        <w:rPr>
+          <w:rStyle w:val="gnd-iwgdh3b"/>
+          <w:rFonts w:ascii="Consolas" w:hAnsi="Consolas"/>
+          <w:color w:val="FCFFE0"/>
+          <w:bdr w:val="none" w:sz="0" w:space="0" w:color="auto" w:frame="1"/>
+        </w:rPr>
+        <w:t>2  0.24563</w:t>
+      </w:r>
+      <w:proofErr w:type="gramEnd"/>
+      <w:r>
+        <w:rPr>
+          <w:rStyle w:val="gnd-iwgdh3b"/>
+          <w:rFonts w:ascii="Consolas" w:hAnsi="Consolas"/>
+          <w:color w:val="FCFFE0"/>
+          <w:bdr w:val="none" w:sz="0" w:space="0" w:color="auto" w:frame="1"/>
+        </w:rPr>
+        <w:t xml:space="preserve">    0.07102   3.458 0.000604 ***</w:t>
       </w:r>
     </w:p>
     <w:p>
@@ -6514,7 +7196,47 @@
           <w:color w:val="FCFFE0"/>
           <w:bdr w:val="none" w:sz="0" w:space="0" w:color="auto" w:frame="1"/>
         </w:rPr>
-        <w:t xml:space="preserve">factor(ewc)3  0.23622    0.07930   2.979 0.003078 ** </w:t>
+        <w:t>factor(</w:t>
+      </w:r>
+      <w:proofErr w:type="spellStart"/>
+      <w:r>
+        <w:rPr>
+          <w:rStyle w:val="gnd-iwgdh3b"/>
+          <w:rFonts w:ascii="Consolas" w:hAnsi="Consolas"/>
+          <w:color w:val="FCFFE0"/>
+          <w:bdr w:val="none" w:sz="0" w:space="0" w:color="auto" w:frame="1"/>
+        </w:rPr>
+        <w:t>ewc</w:t>
+      </w:r>
+      <w:proofErr w:type="spellEnd"/>
+      <w:r>
+        <w:rPr>
+          <w:rStyle w:val="gnd-iwgdh3b"/>
+          <w:rFonts w:ascii="Consolas" w:hAnsi="Consolas"/>
+          <w:color w:val="FCFFE0"/>
+          <w:bdr w:val="none" w:sz="0" w:space="0" w:color="auto" w:frame="1"/>
+        </w:rPr>
+        <w:t>)</w:t>
+      </w:r>
+      <w:proofErr w:type="gramStart"/>
+      <w:r>
+        <w:rPr>
+          <w:rStyle w:val="gnd-iwgdh3b"/>
+          <w:rFonts w:ascii="Consolas" w:hAnsi="Consolas"/>
+          <w:color w:val="FCFFE0"/>
+          <w:bdr w:val="none" w:sz="0" w:space="0" w:color="auto" w:frame="1"/>
+        </w:rPr>
+        <w:t>3  0.23622</w:t>
+      </w:r>
+      <w:proofErr w:type="gramEnd"/>
+      <w:r>
+        <w:rPr>
+          <w:rStyle w:val="gnd-iwgdh3b"/>
+          <w:rFonts w:ascii="Consolas" w:hAnsi="Consolas"/>
+          <w:color w:val="FCFFE0"/>
+          <w:bdr w:val="none" w:sz="0" w:space="0" w:color="auto" w:frame="1"/>
+        </w:rPr>
+        <w:t xml:space="preserve">    0.07930   2.979 0.003078 ** </w:t>
       </w:r>
     </w:p>
     <w:p>
@@ -6536,7 +7258,47 @@
           <w:color w:val="FCFFE0"/>
           <w:bdr w:val="none" w:sz="0" w:space="0" w:color="auto" w:frame="1"/>
         </w:rPr>
-        <w:t xml:space="preserve">factor(ewc)4  0.21622    0.13556   1.595 0.111529    </w:t>
+        <w:t>factor(</w:t>
+      </w:r>
+      <w:proofErr w:type="spellStart"/>
+      <w:r>
+        <w:rPr>
+          <w:rStyle w:val="gnd-iwgdh3b"/>
+          <w:rFonts w:ascii="Consolas" w:hAnsi="Consolas"/>
+          <w:color w:val="FCFFE0"/>
+          <w:bdr w:val="none" w:sz="0" w:space="0" w:color="auto" w:frame="1"/>
+        </w:rPr>
+        <w:t>ewc</w:t>
+      </w:r>
+      <w:proofErr w:type="spellEnd"/>
+      <w:r>
+        <w:rPr>
+          <w:rStyle w:val="gnd-iwgdh3b"/>
+          <w:rFonts w:ascii="Consolas" w:hAnsi="Consolas"/>
+          <w:color w:val="FCFFE0"/>
+          <w:bdr w:val="none" w:sz="0" w:space="0" w:color="auto" w:frame="1"/>
+        </w:rPr>
+        <w:t>)</w:t>
+      </w:r>
+      <w:proofErr w:type="gramStart"/>
+      <w:r>
+        <w:rPr>
+          <w:rStyle w:val="gnd-iwgdh3b"/>
+          <w:rFonts w:ascii="Consolas" w:hAnsi="Consolas"/>
+          <w:color w:val="FCFFE0"/>
+          <w:bdr w:val="none" w:sz="0" w:space="0" w:color="auto" w:frame="1"/>
+        </w:rPr>
+        <w:t>4  0.21622</w:t>
+      </w:r>
+      <w:proofErr w:type="gramEnd"/>
+      <w:r>
+        <w:rPr>
+          <w:rStyle w:val="gnd-iwgdh3b"/>
+          <w:rFonts w:ascii="Consolas" w:hAnsi="Consolas"/>
+          <w:color w:val="FCFFE0"/>
+          <w:bdr w:val="none" w:sz="0" w:space="0" w:color="auto" w:frame="1"/>
+        </w:rPr>
+        <w:t xml:space="preserve">    0.13556   1.595 0.111529    </w:t>
       </w:r>
     </w:p>
     <w:p>
@@ -6573,6 +7335,7 @@
           <w:bdr w:val="none" w:sz="0" w:space="0" w:color="auto" w:frame="1"/>
         </w:rPr>
       </w:pPr>
+      <w:proofErr w:type="spellStart"/>
       <w:r>
         <w:rPr>
           <w:rStyle w:val="gnd-iwgdh3b"/>
@@ -6581,7 +7344,37 @@
           <w:bdr w:val="none" w:sz="0" w:space="0" w:color="auto" w:frame="1"/>
         </w:rPr>
         <w:lastRenderedPageBreak/>
-        <w:t>Signif. codes:  0 ‘***’ 0.001 ‘**’ 0.01 ‘*’ 0.05 ‘.’ 0.1 ‘ ’ 1</w:t>
+        <w:t>Signif</w:t>
+      </w:r>
+      <w:proofErr w:type="spellEnd"/>
+      <w:r>
+        <w:rPr>
+          <w:rStyle w:val="gnd-iwgdh3b"/>
+          <w:rFonts w:ascii="Consolas" w:hAnsi="Consolas"/>
+          <w:color w:val="FCFFE0"/>
+          <w:bdr w:val="none" w:sz="0" w:space="0" w:color="auto" w:frame="1"/>
+        </w:rPr>
+        <w:t xml:space="preserve">. codes:  0 ‘***’ 0.001 ‘**’ 0.01 ‘*’ 0.05 ‘.’ 0.1 </w:t>
+      </w:r>
+      <w:proofErr w:type="gramStart"/>
+      <w:r>
+        <w:rPr>
+          <w:rStyle w:val="gnd-iwgdh3b"/>
+          <w:rFonts w:ascii="Consolas" w:hAnsi="Consolas"/>
+          <w:color w:val="FCFFE0"/>
+          <w:bdr w:val="none" w:sz="0" w:space="0" w:color="auto" w:frame="1"/>
+        </w:rPr>
+        <w:t>‘ ’</w:t>
+      </w:r>
+      <w:proofErr w:type="gramEnd"/>
+      <w:r>
+        <w:rPr>
+          <w:rStyle w:val="gnd-iwgdh3b"/>
+          <w:rFonts w:ascii="Consolas" w:hAnsi="Consolas"/>
+          <w:color w:val="FCFFE0"/>
+          <w:bdr w:val="none" w:sz="0" w:space="0" w:color="auto" w:frame="1"/>
+        </w:rPr>
+        <w:t xml:space="preserve"> 1</w:t>
       </w:r>
     </w:p>
     <w:p>
@@ -6651,7 +7444,27 @@
           <w:color w:val="FCFFE0"/>
           <w:bdr w:val="none" w:sz="0" w:space="0" w:color="auto" w:frame="1"/>
         </w:rPr>
-        <w:t xml:space="preserve">    Null deviance: 95.162  on 388  degrees of freedom</w:t>
+        <w:t xml:space="preserve">    Null deviance: </w:t>
+      </w:r>
+      <w:proofErr w:type="gramStart"/>
+      <w:r>
+        <w:rPr>
+          <w:rStyle w:val="gnd-iwgdh3b"/>
+          <w:rFonts w:ascii="Consolas" w:hAnsi="Consolas"/>
+          <w:color w:val="FCFFE0"/>
+          <w:bdr w:val="none" w:sz="0" w:space="0" w:color="auto" w:frame="1"/>
+        </w:rPr>
+        <w:t>95.162  on</w:t>
+      </w:r>
+      <w:proofErr w:type="gramEnd"/>
+      <w:r>
+        <w:rPr>
+          <w:rStyle w:val="gnd-iwgdh3b"/>
+          <w:rFonts w:ascii="Consolas" w:hAnsi="Consolas"/>
+          <w:color w:val="FCFFE0"/>
+          <w:bdr w:val="none" w:sz="0" w:space="0" w:color="auto" w:frame="1"/>
+        </w:rPr>
+        <w:t xml:space="preserve"> 388  degrees of freedom</w:t>
       </w:r>
     </w:p>
     <w:p>
@@ -6673,7 +7486,27 @@
           <w:color w:val="FCFFE0"/>
           <w:bdr w:val="none" w:sz="0" w:space="0" w:color="auto" w:frame="1"/>
         </w:rPr>
-        <w:t>Residual deviance: 90.250  on 384  degrees of freedom</w:t>
+        <w:t xml:space="preserve">Residual deviance: </w:t>
+      </w:r>
+      <w:proofErr w:type="gramStart"/>
+      <w:r>
+        <w:rPr>
+          <w:rStyle w:val="gnd-iwgdh3b"/>
+          <w:rFonts w:ascii="Consolas" w:hAnsi="Consolas"/>
+          <w:color w:val="FCFFE0"/>
+          <w:bdr w:val="none" w:sz="0" w:space="0" w:color="auto" w:frame="1"/>
+        </w:rPr>
+        <w:t>90.250  on</w:t>
+      </w:r>
+      <w:proofErr w:type="gramEnd"/>
+      <w:r>
+        <w:rPr>
+          <w:rStyle w:val="gnd-iwgdh3b"/>
+          <w:rFonts w:ascii="Consolas" w:hAnsi="Consolas"/>
+          <w:color w:val="FCFFE0"/>
+          <w:bdr w:val="none" w:sz="0" w:space="0" w:color="auto" w:frame="1"/>
+        </w:rPr>
+        <w:t xml:space="preserve"> 384  degrees of freedom</w:t>
       </w:r>
     </w:p>
     <w:p>
@@ -6759,13 +7592,33 @@
         </w:rPr>
         <w:t xml:space="preserve">&gt; </w:t>
       </w:r>
+      <w:proofErr w:type="spellStart"/>
+      <w:proofErr w:type="gramStart"/>
       <w:r>
         <w:rPr>
           <w:rStyle w:val="gnd-iwgdn2b"/>
           <w:rFonts w:ascii="Consolas" w:hAnsi="Consolas"/>
           <w:color w:val="949C8B"/>
         </w:rPr>
-        <w:t>anova(m.2, test = "LRT")</w:t>
+        <w:t>anova</w:t>
+      </w:r>
+      <w:proofErr w:type="spellEnd"/>
+      <w:r>
+        <w:rPr>
+          <w:rStyle w:val="gnd-iwgdn2b"/>
+          <w:rFonts w:ascii="Consolas" w:hAnsi="Consolas"/>
+          <w:color w:val="949C8B"/>
+        </w:rPr>
+        <w:t>(</w:t>
+      </w:r>
+      <w:proofErr w:type="gramEnd"/>
+      <w:r>
+        <w:rPr>
+          <w:rStyle w:val="gnd-iwgdn2b"/>
+          <w:rFonts w:ascii="Consolas" w:hAnsi="Consolas"/>
+          <w:color w:val="949C8B"/>
+        </w:rPr>
+        <w:t>m.2, test = "LRT")</w:t>
       </w:r>
     </w:p>
     <w:p>
@@ -6857,8 +7710,19 @@
           <w:color w:val="FCFFE0"/>
           <w:bdr w:val="none" w:sz="0" w:space="0" w:color="auto" w:frame="1"/>
         </w:rPr>
-        <w:t>Response: enjoyex</w:t>
-      </w:r>
+        <w:t xml:space="preserve">Response: </w:t>
+      </w:r>
+      <w:proofErr w:type="spellStart"/>
+      <w:r>
+        <w:rPr>
+          <w:rStyle w:val="gnd-iwgdh3b"/>
+          <w:rFonts w:ascii="Consolas" w:hAnsi="Consolas"/>
+          <w:color w:val="FCFFE0"/>
+          <w:bdr w:val="none" w:sz="0" w:space="0" w:color="auto" w:frame="1"/>
+        </w:rPr>
+        <w:t>enjoyex</w:t>
+      </w:r>
+      <w:proofErr w:type="spellEnd"/>
     </w:p>
     <w:p>
       <w:pPr>
@@ -6940,7 +7804,118 @@
           <w:color w:val="FCFFE0"/>
           <w:bdr w:val="none" w:sz="0" w:space="0" w:color="auto" w:frame="1"/>
         </w:rPr>
-        <w:t xml:space="preserve">            Df Deviance Resid. Df Resid. Dev  Pr(&gt;Chi)    </w:t>
+        <w:t xml:space="preserve">            </w:t>
+      </w:r>
+      <w:proofErr w:type="spellStart"/>
+      <w:r>
+        <w:rPr>
+          <w:rStyle w:val="gnd-iwgdh3b"/>
+          <w:rFonts w:ascii="Consolas" w:hAnsi="Consolas"/>
+          <w:color w:val="FCFFE0"/>
+          <w:bdr w:val="none" w:sz="0" w:space="0" w:color="auto" w:frame="1"/>
+        </w:rPr>
+        <w:t>Df</w:t>
+      </w:r>
+      <w:proofErr w:type="spellEnd"/>
+      <w:r>
+        <w:rPr>
+          <w:rStyle w:val="gnd-iwgdh3b"/>
+          <w:rFonts w:ascii="Consolas" w:hAnsi="Consolas"/>
+          <w:color w:val="FCFFE0"/>
+          <w:bdr w:val="none" w:sz="0" w:space="0" w:color="auto" w:frame="1"/>
+        </w:rPr>
+        <w:t xml:space="preserve"> Deviance </w:t>
+      </w:r>
+      <w:proofErr w:type="spellStart"/>
+      <w:r>
+        <w:rPr>
+          <w:rStyle w:val="gnd-iwgdh3b"/>
+          <w:rFonts w:ascii="Consolas" w:hAnsi="Consolas"/>
+          <w:color w:val="FCFFE0"/>
+          <w:bdr w:val="none" w:sz="0" w:space="0" w:color="auto" w:frame="1"/>
+        </w:rPr>
+        <w:t>Resid</w:t>
+      </w:r>
+      <w:proofErr w:type="spellEnd"/>
+      <w:r>
+        <w:rPr>
+          <w:rStyle w:val="gnd-iwgdh3b"/>
+          <w:rFonts w:ascii="Consolas" w:hAnsi="Consolas"/>
+          <w:color w:val="FCFFE0"/>
+          <w:bdr w:val="none" w:sz="0" w:space="0" w:color="auto" w:frame="1"/>
+        </w:rPr>
+        <w:t xml:space="preserve">. </w:t>
+      </w:r>
+      <w:proofErr w:type="spellStart"/>
+      <w:r>
+        <w:rPr>
+          <w:rStyle w:val="gnd-iwgdh3b"/>
+          <w:rFonts w:ascii="Consolas" w:hAnsi="Consolas"/>
+          <w:color w:val="FCFFE0"/>
+          <w:bdr w:val="none" w:sz="0" w:space="0" w:color="auto" w:frame="1"/>
+        </w:rPr>
+        <w:t>Df</w:t>
+      </w:r>
+      <w:proofErr w:type="spellEnd"/>
+      <w:r>
+        <w:rPr>
+          <w:rStyle w:val="gnd-iwgdh3b"/>
+          <w:rFonts w:ascii="Consolas" w:hAnsi="Consolas"/>
+          <w:color w:val="FCFFE0"/>
+          <w:bdr w:val="none" w:sz="0" w:space="0" w:color="auto" w:frame="1"/>
+        </w:rPr>
+        <w:t xml:space="preserve"> </w:t>
+      </w:r>
+      <w:proofErr w:type="spellStart"/>
+      <w:r>
+        <w:rPr>
+          <w:rStyle w:val="gnd-iwgdh3b"/>
+          <w:rFonts w:ascii="Consolas" w:hAnsi="Consolas"/>
+          <w:color w:val="FCFFE0"/>
+          <w:bdr w:val="none" w:sz="0" w:space="0" w:color="auto" w:frame="1"/>
+        </w:rPr>
+        <w:t>Resid</w:t>
+      </w:r>
+      <w:proofErr w:type="spellEnd"/>
+      <w:r>
+        <w:rPr>
+          <w:rStyle w:val="gnd-iwgdh3b"/>
+          <w:rFonts w:ascii="Consolas" w:hAnsi="Consolas"/>
+          <w:color w:val="FCFFE0"/>
+          <w:bdr w:val="none" w:sz="0" w:space="0" w:color="auto" w:frame="1"/>
+        </w:rPr>
+        <w:t xml:space="preserve">. </w:t>
+      </w:r>
+      <w:proofErr w:type="gramStart"/>
+      <w:r>
+        <w:rPr>
+          <w:rStyle w:val="gnd-iwgdh3b"/>
+          <w:rFonts w:ascii="Consolas" w:hAnsi="Consolas"/>
+          <w:color w:val="FCFFE0"/>
+          <w:bdr w:val="none" w:sz="0" w:space="0" w:color="auto" w:frame="1"/>
+        </w:rPr>
+        <w:t xml:space="preserve">Dev  </w:t>
+      </w:r>
+      <w:proofErr w:type="spellStart"/>
+      <w:r>
+        <w:rPr>
+          <w:rStyle w:val="gnd-iwgdh3b"/>
+          <w:rFonts w:ascii="Consolas" w:hAnsi="Consolas"/>
+          <w:color w:val="FCFFE0"/>
+          <w:bdr w:val="none" w:sz="0" w:space="0" w:color="auto" w:frame="1"/>
+        </w:rPr>
+        <w:t>Pr</w:t>
+      </w:r>
+      <w:proofErr w:type="spellEnd"/>
+      <w:proofErr w:type="gramEnd"/>
+      <w:r>
+        <w:rPr>
+          <w:rStyle w:val="gnd-iwgdh3b"/>
+          <w:rFonts w:ascii="Consolas" w:hAnsi="Consolas"/>
+          <w:color w:val="FCFFE0"/>
+          <w:bdr w:val="none" w:sz="0" w:space="0" w:color="auto" w:frame="1"/>
+        </w:rPr>
+        <w:t xml:space="preserve">(&gt;Chi)    </w:t>
       </w:r>
     </w:p>
     <w:p>
@@ -6984,7 +7959,38 @@
           <w:color w:val="FCFFE0"/>
           <w:bdr w:val="none" w:sz="0" w:space="0" w:color="auto" w:frame="1"/>
         </w:rPr>
-        <w:t>factor(ewc)  4    4.912       384     90.250 0.0003315 ***</w:t>
+        <w:t>factor(</w:t>
+      </w:r>
+      <w:proofErr w:type="spellStart"/>
+      <w:proofErr w:type="gramStart"/>
+      <w:r>
+        <w:rPr>
+          <w:rStyle w:val="gnd-iwgdh3b"/>
+          <w:rFonts w:ascii="Consolas" w:hAnsi="Consolas"/>
+          <w:color w:val="FCFFE0"/>
+          <w:bdr w:val="none" w:sz="0" w:space="0" w:color="auto" w:frame="1"/>
+        </w:rPr>
+        <w:t>ewc</w:t>
+      </w:r>
+      <w:proofErr w:type="spellEnd"/>
+      <w:r>
+        <w:rPr>
+          <w:rStyle w:val="gnd-iwgdh3b"/>
+          <w:rFonts w:ascii="Consolas" w:hAnsi="Consolas"/>
+          <w:color w:val="FCFFE0"/>
+          <w:bdr w:val="none" w:sz="0" w:space="0" w:color="auto" w:frame="1"/>
+        </w:rPr>
+        <w:t>)  4</w:t>
+      </w:r>
+      <w:proofErr w:type="gramEnd"/>
+      <w:r>
+        <w:rPr>
+          <w:rStyle w:val="gnd-iwgdh3b"/>
+          <w:rFonts w:ascii="Consolas" w:hAnsi="Consolas"/>
+          <w:color w:val="FCFFE0"/>
+          <w:bdr w:val="none" w:sz="0" w:space="0" w:color="auto" w:frame="1"/>
+        </w:rPr>
+        <w:t xml:space="preserve">    4.912       384     90.250 0.0003315 ***</w:t>
       </w:r>
     </w:p>
     <w:p>
@@ -7019,14 +8025,45 @@
           <w:color w:val="FCFFE0"/>
         </w:rPr>
       </w:pPr>
-      <w:r>
-        <w:rPr>
-          <w:rStyle w:val="gnd-iwgdh3b"/>
-          <w:rFonts w:ascii="Consolas" w:hAnsi="Consolas"/>
-          <w:color w:val="FCFFE0"/>
-          <w:bdr w:val="none" w:sz="0" w:space="0" w:color="auto" w:frame="1"/>
-        </w:rPr>
-        <w:t>Signif. codes:  0 ‘***’ 0.001 ‘**’ 0.01 ‘*’ 0.05 ‘.’ 0.1 ‘ ’ 1</w:t>
+      <w:proofErr w:type="spellStart"/>
+      <w:r>
+        <w:rPr>
+          <w:rStyle w:val="gnd-iwgdh3b"/>
+          <w:rFonts w:ascii="Consolas" w:hAnsi="Consolas"/>
+          <w:color w:val="FCFFE0"/>
+          <w:bdr w:val="none" w:sz="0" w:space="0" w:color="auto" w:frame="1"/>
+        </w:rPr>
+        <w:t>Signif</w:t>
+      </w:r>
+      <w:proofErr w:type="spellEnd"/>
+      <w:r>
+        <w:rPr>
+          <w:rStyle w:val="gnd-iwgdh3b"/>
+          <w:rFonts w:ascii="Consolas" w:hAnsi="Consolas"/>
+          <w:color w:val="FCFFE0"/>
+          <w:bdr w:val="none" w:sz="0" w:space="0" w:color="auto" w:frame="1"/>
+        </w:rPr>
+        <w:t xml:space="preserve">. codes:  0 ‘***’ 0.001 ‘**’ 0.01 ‘*’ 0.05 ‘.’ 0.1 </w:t>
+      </w:r>
+      <w:proofErr w:type="gramStart"/>
+      <w:r>
+        <w:rPr>
+          <w:rStyle w:val="gnd-iwgdh3b"/>
+          <w:rFonts w:ascii="Consolas" w:hAnsi="Consolas"/>
+          <w:color w:val="FCFFE0"/>
+          <w:bdr w:val="none" w:sz="0" w:space="0" w:color="auto" w:frame="1"/>
+        </w:rPr>
+        <w:t>‘ ’</w:t>
+      </w:r>
+      <w:proofErr w:type="gramEnd"/>
+      <w:r>
+        <w:rPr>
+          <w:rStyle w:val="gnd-iwgdh3b"/>
+          <w:rFonts w:ascii="Consolas" w:hAnsi="Consolas"/>
+          <w:color w:val="FCFFE0"/>
+          <w:bdr w:val="none" w:sz="0" w:space="0" w:color="auto" w:frame="1"/>
+        </w:rPr>
+        <w:t xml:space="preserve"> 1</w:t>
       </w:r>
     </w:p>
     <w:p>
@@ -7051,7 +8088,84 @@
           <w:rFonts w:eastAsia="MS Mincho" w:cstheme="minorHAnsi"/>
           <w:lang w:eastAsia="ja-JP"/>
         </w:rPr>
-        <w:t>Yes, ewc as a dummy variable set is related to intrinsic enjoyment (p=0.00033).</w:t>
+        <w:t xml:space="preserve">Yes, </w:t>
+      </w:r>
+      <w:proofErr w:type="spellStart"/>
+      <w:r>
+        <w:rPr>
+          <w:rFonts w:eastAsia="MS Mincho" w:cstheme="minorHAnsi"/>
+          <w:lang w:eastAsia="ja-JP"/>
+        </w:rPr>
+        <w:t>ewc</w:t>
+      </w:r>
+      <w:proofErr w:type="spellEnd"/>
+      <w:r>
+        <w:rPr>
+          <w:rFonts w:eastAsia="MS Mincho" w:cstheme="minorHAnsi"/>
+          <w:lang w:eastAsia="ja-JP"/>
+        </w:rPr>
+        <w:t xml:space="preserve"> as a dummy variable set is related to intrinsic enjoyment (</w:t>
+      </w:r>
+      <m:oMath>
+        <m:sSubSup>
+          <m:sSubSupPr>
+            <m:ctrlPr>
+              <w:rPr>
+                <w:rFonts w:ascii="Cambria Math" w:eastAsia="MS Mincho" w:hAnsi="Cambria Math" w:cstheme="minorHAnsi"/>
+                <w:i/>
+                <w:lang w:eastAsia="ja-JP"/>
+              </w:rPr>
+            </m:ctrlPr>
+          </m:sSubSupPr>
+          <m:e>
+            <m:r>
+              <w:rPr>
+                <w:rFonts w:ascii="Cambria Math" w:eastAsia="MS Mincho" w:hAnsi="Cambria Math" w:cstheme="minorHAnsi"/>
+                <w:lang w:eastAsia="ja-JP"/>
+              </w:rPr>
+              <m:t>χ</m:t>
+            </m:r>
+          </m:e>
+          <m:sub>
+            <m:r>
+              <w:rPr>
+                <w:rFonts w:ascii="Cambria Math" w:eastAsia="MS Mincho" w:hAnsi="Cambria Math" w:cstheme="minorHAnsi"/>
+                <w:lang w:eastAsia="ja-JP"/>
+              </w:rPr>
+              <m:t>4</m:t>
+            </m:r>
+          </m:sub>
+          <m:sup>
+            <m:r>
+              <w:rPr>
+                <w:rFonts w:ascii="Cambria Math" w:eastAsia="MS Mincho" w:hAnsi="Cambria Math" w:cstheme="minorHAnsi"/>
+                <w:lang w:eastAsia="ja-JP"/>
+              </w:rPr>
+              <m:t>2</m:t>
+            </m:r>
+          </m:sup>
+        </m:sSubSup>
+        <m:r>
+          <w:rPr>
+            <w:rFonts w:ascii="Cambria Math" w:eastAsia="MS Mincho" w:hAnsi="Cambria Math" w:cstheme="minorHAnsi"/>
+            <w:lang w:eastAsia="ja-JP"/>
+          </w:rPr>
+          <m:t xml:space="preserve">=4.912, </m:t>
+        </m:r>
+      </m:oMath>
+      <w:r>
+        <w:rPr>
+          <w:rFonts w:eastAsia="MS Mincho" w:cstheme="minorHAnsi"/>
+          <w:lang w:eastAsia="ja-JP"/>
+        </w:rPr>
+        <w:t>p=0.00033)</w:t>
+      </w:r>
+      <w:r>
+        <w:rPr>
+          <w:rFonts w:eastAsia="MS Mincho" w:cstheme="minorHAnsi"/>
+          <w:lang w:eastAsia="ja-JP"/>
+        </w:rPr>
+        <w:t>, the addition of the variables does significantly contribute to the model.</w:t>
       </w:r>
     </w:p>
     <w:p>
@@ -7176,49 +8290,163 @@
           <w:rFonts w:eastAsia="MS Mincho" w:cstheme="minorHAnsi"/>
           <w:lang w:eastAsia="ja-JP"/>
         </w:rPr>
-        <w:t>1 day of exercise with child is associated with a exp(0.22080) = 1.25 times the odds of intrinsic enjoyment compared to 0 days of exercise with child. 2</w:t>
-      </w:r>
-      <w:r>
-        <w:rPr>
-          <w:rFonts w:eastAsia="MS Mincho" w:cstheme="minorHAnsi"/>
-          <w:lang w:eastAsia="ja-JP"/>
-        </w:rPr>
-        <w:t xml:space="preserve"> day</w:t>
-      </w:r>
-      <w:r>
-        <w:rPr>
-          <w:rFonts w:eastAsia="MS Mincho" w:cstheme="minorHAnsi"/>
-          <w:lang w:eastAsia="ja-JP"/>
-        </w:rPr>
-        <w:t>s</w:t>
-      </w:r>
-      <w:r>
-        <w:rPr>
-          <w:rFonts w:eastAsia="MS Mincho" w:cstheme="minorHAnsi"/>
-          <w:lang w:eastAsia="ja-JP"/>
-        </w:rPr>
-        <w:t xml:space="preserve"> of exercise with child is associated with a exp(0.</w:t>
-      </w:r>
-      <w:r>
-        <w:rPr>
-          <w:rFonts w:eastAsia="MS Mincho" w:cstheme="minorHAnsi"/>
-          <w:lang w:eastAsia="ja-JP"/>
-        </w:rPr>
-        <w:t>24563</w:t>
-      </w:r>
-      <w:r>
-        <w:rPr>
-          <w:rFonts w:eastAsia="MS Mincho" w:cstheme="minorHAnsi"/>
-          <w:lang w:eastAsia="ja-JP"/>
-        </w:rPr>
-        <w:t>) = 1.2</w:t>
-      </w:r>
-      <w:r>
-        <w:rPr>
-          <w:rFonts w:eastAsia="MS Mincho" w:cstheme="minorHAnsi"/>
-          <w:lang w:eastAsia="ja-JP"/>
-        </w:rPr>
-        <w:t>8</w:t>
+        <w:t>1 day of exercise with child is associated with a</w:t>
+      </w:r>
+      <w:r>
+        <w:rPr>
+          <w:rFonts w:eastAsia="MS Mincho" w:cstheme="minorHAnsi"/>
+          <w:lang w:eastAsia="ja-JP"/>
+        </w:rPr>
+        <w:t xml:space="preserve"> </w:t>
+      </w:r>
+      <m:oMath>
+        <m:sSup>
+          <m:sSupPr>
+            <m:ctrlPr>
+              <w:rPr>
+                <w:rFonts w:ascii="Cambria Math" w:eastAsia="MS Mincho" w:hAnsi="Cambria Math" w:cstheme="minorHAnsi"/>
+                <w:i/>
+                <w:lang w:eastAsia="ja-JP"/>
+              </w:rPr>
+            </m:ctrlPr>
+          </m:sSupPr>
+          <m:e>
+            <m:r>
+              <w:rPr>
+                <w:rFonts w:ascii="Cambria Math" w:eastAsia="MS Mincho" w:hAnsi="Cambria Math" w:cstheme="minorHAnsi"/>
+                <w:lang w:eastAsia="ja-JP"/>
+              </w:rPr>
+              <m:t>e</m:t>
+            </m:r>
+          </m:e>
+          <m:sup>
+            <m:r>
+              <w:rPr>
+                <w:rFonts w:ascii="Cambria Math" w:eastAsia="MS Mincho" w:hAnsi="Cambria Math" w:cstheme="minorHAnsi"/>
+                <w:lang w:eastAsia="ja-JP"/>
+              </w:rPr>
+              <m:t>0.2208</m:t>
+            </m:r>
+          </m:sup>
+        </m:sSup>
+      </m:oMath>
+      <w:r>
+        <w:rPr>
+          <w:rFonts w:eastAsia="MS Mincho" w:cstheme="minorHAnsi"/>
+          <w:lang w:eastAsia="ja-JP"/>
+        </w:rPr>
+        <w:t xml:space="preserve"> = 1.25 times the odds of intrinsic enjoyment compared to 0 days of exercise with child. 2 days of exercise with child is associated with a </w:t>
+      </w:r>
+      <m:oMath>
+        <m:sSup>
+          <m:sSupPr>
+            <m:ctrlPr>
+              <w:rPr>
+                <w:rFonts w:ascii="Cambria Math" w:eastAsia="MS Mincho" w:hAnsi="Cambria Math" w:cstheme="minorHAnsi"/>
+                <w:i/>
+                <w:lang w:eastAsia="ja-JP"/>
+              </w:rPr>
+            </m:ctrlPr>
+          </m:sSupPr>
+          <m:e>
+            <m:r>
+              <w:rPr>
+                <w:rFonts w:ascii="Cambria Math" w:eastAsia="MS Mincho" w:hAnsi="Cambria Math" w:cstheme="minorHAnsi"/>
+                <w:lang w:eastAsia="ja-JP"/>
+              </w:rPr>
+              <m:t>e</m:t>
+            </m:r>
+          </m:e>
+          <m:sup>
+            <m:r>
+              <w:rPr>
+                <w:rFonts w:ascii="Cambria Math" w:eastAsia="MS Mincho" w:hAnsi="Cambria Math" w:cstheme="minorHAnsi"/>
+                <w:lang w:eastAsia="ja-JP"/>
+              </w:rPr>
+              <m:t>0.2</m:t>
+            </m:r>
+            <m:r>
+              <w:rPr>
+                <w:rFonts w:ascii="Cambria Math" w:eastAsia="MS Mincho" w:hAnsi="Cambria Math" w:cstheme="minorHAnsi"/>
+                <w:lang w:eastAsia="ja-JP"/>
+              </w:rPr>
+              <m:t>4563</m:t>
+            </m:r>
+          </m:sup>
+        </m:sSup>
+      </m:oMath>
+      <w:r>
+        <w:rPr>
+          <w:rFonts w:eastAsia="MS Mincho" w:cstheme="minorHAnsi"/>
+          <w:lang w:eastAsia="ja-JP"/>
+        </w:rPr>
+        <w:t xml:space="preserve"> </w:t>
+      </w:r>
+      <w:r>
+        <w:rPr>
+          <w:rFonts w:eastAsia="MS Mincho" w:cstheme="minorHAnsi"/>
+          <w:lang w:eastAsia="ja-JP"/>
+        </w:rPr>
+        <w:t>= 1.28 times the odds of intrinsic enjoyment compared to 0 days of exercise with child. 3 days of exercise with child is associated with a</w:t>
+      </w:r>
+      <w:r>
+        <w:rPr>
+          <w:rFonts w:eastAsia="MS Mincho" w:cstheme="minorHAnsi"/>
+          <w:lang w:eastAsia="ja-JP"/>
+        </w:rPr>
+        <w:t xml:space="preserve"> </w:t>
+      </w:r>
+      <m:oMath>
+        <m:sSup>
+          <m:sSupPr>
+            <m:ctrlPr>
+              <w:rPr>
+                <w:rFonts w:ascii="Cambria Math" w:eastAsia="MS Mincho" w:hAnsi="Cambria Math" w:cstheme="minorHAnsi"/>
+                <w:i/>
+                <w:lang w:eastAsia="ja-JP"/>
+              </w:rPr>
+            </m:ctrlPr>
+          </m:sSupPr>
+          <m:e>
+            <m:r>
+              <w:rPr>
+                <w:rFonts w:ascii="Cambria Math" w:eastAsia="MS Mincho" w:hAnsi="Cambria Math" w:cstheme="minorHAnsi"/>
+                <w:lang w:eastAsia="ja-JP"/>
+              </w:rPr>
+              <m:t>e</m:t>
+            </m:r>
+          </m:e>
+          <m:sup>
+            <m:r>
+              <w:rPr>
+                <w:rFonts w:ascii="Cambria Math" w:eastAsia="MS Mincho" w:hAnsi="Cambria Math" w:cstheme="minorHAnsi"/>
+                <w:lang w:eastAsia="ja-JP"/>
+              </w:rPr>
+              <m:t>0.2</m:t>
+            </m:r>
+            <m:r>
+              <w:rPr>
+                <w:rFonts w:ascii="Cambria Math" w:eastAsia="MS Mincho" w:hAnsi="Cambria Math" w:cstheme="minorHAnsi"/>
+                <w:lang w:eastAsia="ja-JP"/>
+              </w:rPr>
+              <m:t>3622</m:t>
+            </m:r>
+          </m:sup>
+        </m:sSup>
+      </m:oMath>
+      <w:r>
+        <w:rPr>
+          <w:rFonts w:eastAsia="MS Mincho" w:cstheme="minorHAnsi"/>
+          <w:lang w:eastAsia="ja-JP"/>
+        </w:rPr>
+        <w:t xml:space="preserve"> = 1.2</w:t>
+      </w:r>
+      <w:r>
+        <w:rPr>
+          <w:rFonts w:eastAsia="MS Mincho" w:cstheme="minorHAnsi"/>
+          <w:lang w:eastAsia="ja-JP"/>
+        </w:rPr>
+        <w:t>7</w:t>
       </w:r>
       <w:r>
         <w:rPr>
@@ -7232,84 +8460,59 @@
           <w:rFonts w:eastAsia="MS Mincho" w:cstheme="minorHAnsi"/>
           <w:lang w:eastAsia="ja-JP"/>
         </w:rPr>
-        <w:t xml:space="preserve"> 3</w:t>
-      </w:r>
-      <w:r>
-        <w:rPr>
-          <w:rFonts w:eastAsia="MS Mincho" w:cstheme="minorHAnsi"/>
-          <w:lang w:eastAsia="ja-JP"/>
-        </w:rPr>
-        <w:t xml:space="preserve"> days of exercise with child is associated with a exp(0.</w:t>
-      </w:r>
-      <w:r>
-        <w:rPr>
-          <w:rFonts w:eastAsia="MS Mincho" w:cstheme="minorHAnsi"/>
-          <w:lang w:eastAsia="ja-JP"/>
-        </w:rPr>
-        <w:t>23622</w:t>
-      </w:r>
-      <w:r>
-        <w:rPr>
-          <w:rFonts w:eastAsia="MS Mincho" w:cstheme="minorHAnsi"/>
-          <w:lang w:eastAsia="ja-JP"/>
-        </w:rPr>
-        <w:t>) = 1.2</w:t>
-      </w:r>
-      <w:r>
-        <w:rPr>
-          <w:rFonts w:eastAsia="MS Mincho" w:cstheme="minorHAnsi"/>
-          <w:lang w:eastAsia="ja-JP"/>
-        </w:rPr>
-        <w:t>7</w:t>
-      </w:r>
-      <w:r>
-        <w:rPr>
-          <w:rFonts w:eastAsia="MS Mincho" w:cstheme="minorHAnsi"/>
-          <w:lang w:eastAsia="ja-JP"/>
-        </w:rPr>
-        <w:t xml:space="preserve"> times the odds of intrinsic enjoyment compared to 0 days of exercise with child.</w:t>
-      </w:r>
-      <w:r>
-        <w:rPr>
-          <w:rFonts w:eastAsia="MS Mincho" w:cstheme="minorHAnsi"/>
-          <w:lang w:eastAsia="ja-JP"/>
-        </w:rPr>
-        <w:t xml:space="preserve"> 4</w:t>
-      </w:r>
-      <w:r>
-        <w:rPr>
-          <w:rFonts w:eastAsia="MS Mincho" w:cstheme="minorHAnsi"/>
-          <w:lang w:eastAsia="ja-JP"/>
-        </w:rPr>
-        <w:t xml:space="preserve"> days of exercise with child is associated with a exp(0.</w:t>
-      </w:r>
-      <w:r>
-        <w:rPr>
-          <w:rFonts w:eastAsia="MS Mincho" w:cstheme="minorHAnsi"/>
-          <w:lang w:eastAsia="ja-JP"/>
-        </w:rPr>
-        <w:t>21622</w:t>
-      </w:r>
-      <w:r>
-        <w:rPr>
-          <w:rFonts w:eastAsia="MS Mincho" w:cstheme="minorHAnsi"/>
-          <w:lang w:eastAsia="ja-JP"/>
-        </w:rPr>
-        <w:t>) = 1.2</w:t>
-      </w:r>
-      <w:r>
-        <w:rPr>
-          <w:rFonts w:eastAsia="MS Mincho" w:cstheme="minorHAnsi"/>
-          <w:lang w:eastAsia="ja-JP"/>
-        </w:rPr>
-        <w:t>4</w:t>
-      </w:r>
-      <w:r>
-        <w:rPr>
-          <w:rFonts w:eastAsia="MS Mincho" w:cstheme="minorHAnsi"/>
-          <w:lang w:eastAsia="ja-JP"/>
-        </w:rPr>
-        <w:t xml:space="preserve"> times the odds of intrinsic enjoyment compared to 0 days of exercise with child.</w:t>
+        <w:t xml:space="preserve"> 4 days of exercise with child is associated with a</w:t>
+      </w:r>
+      <w:r>
+        <w:rPr>
+          <w:rFonts w:eastAsia="MS Mincho" w:cstheme="minorHAnsi"/>
+          <w:lang w:eastAsia="ja-JP"/>
+        </w:rPr>
+        <w:t xml:space="preserve"> </w:t>
+      </w:r>
+      <m:oMath>
+        <m:sSup>
+          <m:sSupPr>
+            <m:ctrlPr>
+              <w:rPr>
+                <w:rFonts w:ascii="Cambria Math" w:eastAsia="MS Mincho" w:hAnsi="Cambria Math" w:cstheme="minorHAnsi"/>
+                <w:i/>
+                <w:lang w:eastAsia="ja-JP"/>
+              </w:rPr>
+            </m:ctrlPr>
+          </m:sSupPr>
+          <m:e>
+            <m:r>
+              <w:rPr>
+                <w:rFonts w:ascii="Cambria Math" w:eastAsia="MS Mincho" w:hAnsi="Cambria Math" w:cstheme="minorHAnsi"/>
+                <w:lang w:eastAsia="ja-JP"/>
+              </w:rPr>
+              <m:t>e</m:t>
+            </m:r>
+          </m:e>
+          <m:sup>
+            <m:r>
+              <w:rPr>
+                <w:rFonts w:ascii="Cambria Math" w:eastAsia="MS Mincho" w:hAnsi="Cambria Math" w:cstheme="minorHAnsi"/>
+                <w:lang w:eastAsia="ja-JP"/>
+              </w:rPr>
+              <m:t>0.2</m:t>
+            </m:r>
+            <m:r>
+              <w:rPr>
+                <w:rFonts w:ascii="Cambria Math" w:eastAsia="MS Mincho" w:hAnsi="Cambria Math" w:cstheme="minorHAnsi"/>
+                <w:lang w:eastAsia="ja-JP"/>
+              </w:rPr>
+              <m:t>1622</m:t>
+            </m:r>
+          </m:sup>
+        </m:sSup>
+      </m:oMath>
+      <w:r>
+        <w:rPr>
+          <w:rFonts w:eastAsia="MS Mincho" w:cstheme="minorHAnsi"/>
+          <w:lang w:eastAsia="ja-JP"/>
+        </w:rPr>
+        <w:t xml:space="preserve"> = 1.24 times the odds of intrinsic enjoyment compared to 0 days of exercise with child.</w:t>
       </w:r>
     </w:p>
     <w:p>
@@ -7408,6 +8611,7 @@
               </w:rPr>
               <w:t xml:space="preserve">[2 points] Graph the relationship between the model-predicted logit of </w:t>
             </w:r>
+            <w:proofErr w:type="spellStart"/>
             <w:r>
               <w:rPr>
                 <w:rFonts w:ascii="Consolas" w:eastAsia="Times New Roman" w:hAnsi="Consolas" w:cs="Calibri"/>
@@ -7415,6 +8619,7 @@
               </w:rPr>
               <w:t>enjoyex</w:t>
             </w:r>
+            <w:proofErr w:type="spellEnd"/>
             <w:r>
               <w:rPr>
                 <w:rFonts w:ascii="Calibri" w:eastAsia="Times New Roman" w:hAnsi="Calibri" w:cs="Calibri"/>
@@ -7422,6 +8627,7 @@
               </w:rPr>
               <w:t xml:space="preserve"> and </w:t>
             </w:r>
+            <w:proofErr w:type="spellStart"/>
             <w:r>
               <w:rPr>
                 <w:rFonts w:ascii="Consolas" w:eastAsia="Times New Roman" w:hAnsi="Consolas" w:cs="Calibri"/>
@@ -7429,6 +8635,7 @@
               </w:rPr>
               <w:t>ewc</w:t>
             </w:r>
+            <w:proofErr w:type="spellEnd"/>
             <w:r>
               <w:rPr>
                 <w:rFonts w:ascii="Calibri" w:eastAsia="Times New Roman" w:hAnsi="Calibri" w:cs="Calibri"/>
@@ -7467,13 +8674,41 @@
         </w:rPr>
         <w:t xml:space="preserve">&gt; </w:t>
       </w:r>
+      <w:proofErr w:type="spellStart"/>
       <w:r>
         <w:rPr>
           <w:rStyle w:val="gnd-iwgdn2b"/>
           <w:rFonts w:ascii="Consolas" w:hAnsi="Consolas"/>
           <w:color w:val="949C8B"/>
         </w:rPr>
-        <w:t>intrinsic$pred_logits_dummy = predict(m.2, type = "link")</w:t>
+        <w:t>intrinsic$pred_logits_dummy</w:t>
+      </w:r>
+      <w:proofErr w:type="spellEnd"/>
+      <w:r>
+        <w:rPr>
+          <w:rStyle w:val="gnd-iwgdn2b"/>
+          <w:rFonts w:ascii="Consolas" w:hAnsi="Consolas"/>
+          <w:color w:val="949C8B"/>
+        </w:rPr>
+        <w:t xml:space="preserve"> = </w:t>
+      </w:r>
+      <w:proofErr w:type="gramStart"/>
+      <w:r>
+        <w:rPr>
+          <w:rStyle w:val="gnd-iwgdn2b"/>
+          <w:rFonts w:ascii="Consolas" w:hAnsi="Consolas"/>
+          <w:color w:val="949C8B"/>
+        </w:rPr>
+        <w:t>predict(</w:t>
+      </w:r>
+      <w:proofErr w:type="gramEnd"/>
+      <w:r>
+        <w:rPr>
+          <w:rStyle w:val="gnd-iwgdn2b"/>
+          <w:rFonts w:ascii="Consolas" w:hAnsi="Consolas"/>
+          <w:color w:val="949C8B"/>
+        </w:rPr>
+        <w:t>m.2, type = "link")</w:t>
       </w:r>
     </w:p>
     <w:p>
@@ -7494,13 +8729,105 @@
         </w:rPr>
         <w:t xml:space="preserve">&gt; </w:t>
       </w:r>
+      <w:proofErr w:type="spellStart"/>
+      <w:proofErr w:type="gramStart"/>
       <w:r>
         <w:rPr>
           <w:rStyle w:val="gnd-iwgdn2b"/>
           <w:rFonts w:ascii="Consolas" w:hAnsi="Consolas"/>
           <w:color w:val="949C8B"/>
         </w:rPr>
-        <w:t>ggplot(intrinsic, aes(x=ewc, y=pred_logits_dummy)) + geom_point()</w:t>
+        <w:t>ggplot</w:t>
+      </w:r>
+      <w:proofErr w:type="spellEnd"/>
+      <w:r>
+        <w:rPr>
+          <w:rStyle w:val="gnd-iwgdn2b"/>
+          <w:rFonts w:ascii="Consolas" w:hAnsi="Consolas"/>
+          <w:color w:val="949C8B"/>
+        </w:rPr>
+        <w:t>(</w:t>
+      </w:r>
+      <w:proofErr w:type="gramEnd"/>
+      <w:r>
+        <w:rPr>
+          <w:rStyle w:val="gnd-iwgdn2b"/>
+          <w:rFonts w:ascii="Consolas" w:hAnsi="Consolas"/>
+          <w:color w:val="949C8B"/>
+        </w:rPr>
+        <w:t xml:space="preserve">intrinsic, </w:t>
+      </w:r>
+      <w:proofErr w:type="spellStart"/>
+      <w:r>
+        <w:rPr>
+          <w:rStyle w:val="gnd-iwgdn2b"/>
+          <w:rFonts w:ascii="Consolas" w:hAnsi="Consolas"/>
+          <w:color w:val="949C8B"/>
+        </w:rPr>
+        <w:t>aes</w:t>
+      </w:r>
+      <w:proofErr w:type="spellEnd"/>
+      <w:r>
+        <w:rPr>
+          <w:rStyle w:val="gnd-iwgdn2b"/>
+          <w:rFonts w:ascii="Consolas" w:hAnsi="Consolas"/>
+          <w:color w:val="949C8B"/>
+        </w:rPr>
+        <w:t>(x=</w:t>
+      </w:r>
+      <w:proofErr w:type="spellStart"/>
+      <w:r>
+        <w:rPr>
+          <w:rStyle w:val="gnd-iwgdn2b"/>
+          <w:rFonts w:ascii="Consolas" w:hAnsi="Consolas"/>
+          <w:color w:val="949C8B"/>
+        </w:rPr>
+        <w:t>ewc</w:t>
+      </w:r>
+      <w:proofErr w:type="spellEnd"/>
+      <w:r>
+        <w:rPr>
+          <w:rStyle w:val="gnd-iwgdn2b"/>
+          <w:rFonts w:ascii="Consolas" w:hAnsi="Consolas"/>
+          <w:color w:val="949C8B"/>
+        </w:rPr>
+        <w:t>, y=</w:t>
+      </w:r>
+      <w:proofErr w:type="spellStart"/>
+      <w:r>
+        <w:rPr>
+          <w:rStyle w:val="gnd-iwgdn2b"/>
+          <w:rFonts w:ascii="Consolas" w:hAnsi="Consolas"/>
+          <w:color w:val="949C8B"/>
+        </w:rPr>
+        <w:t>pred_logits_dummy</w:t>
+      </w:r>
+      <w:proofErr w:type="spellEnd"/>
+      <w:r>
+        <w:rPr>
+          <w:rStyle w:val="gnd-iwgdn2b"/>
+          <w:rFonts w:ascii="Consolas" w:hAnsi="Consolas"/>
+          <w:color w:val="949C8B"/>
+        </w:rPr>
+        <w:t xml:space="preserve">)) + </w:t>
+      </w:r>
+      <w:proofErr w:type="spellStart"/>
+      <w:r>
+        <w:rPr>
+          <w:rStyle w:val="gnd-iwgdn2b"/>
+          <w:rFonts w:ascii="Consolas" w:hAnsi="Consolas"/>
+          <w:color w:val="949C8B"/>
+        </w:rPr>
+        <w:t>geom_point</w:t>
+      </w:r>
+      <w:proofErr w:type="spellEnd"/>
+      <w:r>
+        <w:rPr>
+          <w:rStyle w:val="gnd-iwgdn2b"/>
+          <w:rFonts w:ascii="Consolas" w:hAnsi="Consolas"/>
+          <w:color w:val="949C8B"/>
+        </w:rPr>
+        <w:t>()</w:t>
       </w:r>
     </w:p>
     <w:p>
@@ -7524,7 +8851,6 @@
           <w:noProof/>
           <w:lang w:eastAsia="ja-JP"/>
         </w:rPr>
-        <w:lastRenderedPageBreak/>
         <w:drawing>
           <wp:inline distT="0" distB="0" distL="0" distR="0" wp14:anchorId="2E71358D" wp14:editId="12AA0846">
             <wp:extent cx="5977728" cy="3343275"/>
@@ -7584,7 +8910,110 @@
           <w:rFonts w:eastAsia="MS Mincho" w:cstheme="minorHAnsi"/>
           <w:lang w:eastAsia="ja-JP"/>
         </w:rPr>
-        <w:t>The relationship actually appears to be quadratic.</w:t>
+        <w:t xml:space="preserve">The relationship </w:t>
+      </w:r>
+      <w:proofErr w:type="gramStart"/>
+      <w:r>
+        <w:rPr>
+          <w:rFonts w:eastAsia="MS Mincho" w:cstheme="minorHAnsi"/>
+          <w:lang w:eastAsia="ja-JP"/>
+        </w:rPr>
+        <w:t>actually appears</w:t>
+      </w:r>
+      <w:proofErr w:type="gramEnd"/>
+      <w:r>
+        <w:rPr>
+          <w:rFonts w:eastAsia="MS Mincho" w:cstheme="minorHAnsi"/>
+          <w:lang w:eastAsia="ja-JP"/>
+        </w:rPr>
+        <w:t xml:space="preserve"> to be quadratic</w:t>
+      </w:r>
+      <w:r>
+        <w:rPr>
+          <w:rFonts w:eastAsia="MS Mincho" w:cstheme="minorHAnsi"/>
+          <w:lang w:eastAsia="ja-JP"/>
+        </w:rPr>
+        <w:t xml:space="preserve">, with the peak at 2 days </w:t>
+      </w:r>
+      <w:proofErr w:type="spellStart"/>
+      <w:r>
+        <w:rPr>
+          <w:rFonts w:eastAsia="MS Mincho" w:cstheme="minorHAnsi"/>
+          <w:lang w:eastAsia="ja-JP"/>
+        </w:rPr>
+        <w:t>ewc</w:t>
+      </w:r>
+      <w:proofErr w:type="spellEnd"/>
+      <w:r>
+        <w:rPr>
+          <w:rFonts w:eastAsia="MS Mincho" w:cstheme="minorHAnsi"/>
+          <w:lang w:eastAsia="ja-JP"/>
+        </w:rPr>
+        <w:t xml:space="preserve">. Additionally, it seems that 0 days of </w:t>
+      </w:r>
+      <w:proofErr w:type="spellStart"/>
+      <w:r>
+        <w:rPr>
+          <w:rFonts w:eastAsia="MS Mincho" w:cstheme="minorHAnsi"/>
+          <w:lang w:eastAsia="ja-JP"/>
+        </w:rPr>
+        <w:t>ewc</w:t>
+      </w:r>
+      <w:proofErr w:type="spellEnd"/>
+      <w:r>
+        <w:rPr>
+          <w:rFonts w:eastAsia="MS Mincho" w:cstheme="minorHAnsi"/>
+          <w:lang w:eastAsia="ja-JP"/>
+        </w:rPr>
+        <w:t xml:space="preserve"> is the most different from all other </w:t>
+      </w:r>
+      <w:proofErr w:type="spellStart"/>
+      <w:r>
+        <w:rPr>
+          <w:rFonts w:eastAsia="MS Mincho" w:cstheme="minorHAnsi"/>
+          <w:lang w:eastAsia="ja-JP"/>
+        </w:rPr>
+        <w:t>ewc</w:t>
+      </w:r>
+      <w:proofErr w:type="spellEnd"/>
+      <w:r>
+        <w:rPr>
+          <w:rFonts w:eastAsia="MS Mincho" w:cstheme="minorHAnsi"/>
+          <w:lang w:eastAsia="ja-JP"/>
+        </w:rPr>
+        <w:t xml:space="preserve"> values, with 1, 2, 3, and 4 days </w:t>
+      </w:r>
+      <w:proofErr w:type="spellStart"/>
+      <w:r>
+        <w:rPr>
+          <w:rFonts w:eastAsia="MS Mincho" w:cstheme="minorHAnsi"/>
+          <w:lang w:eastAsia="ja-JP"/>
+        </w:rPr>
+        <w:t>ewc</w:t>
+      </w:r>
+      <w:proofErr w:type="spellEnd"/>
+      <w:r>
+        <w:rPr>
+          <w:rFonts w:eastAsia="MS Mincho" w:cstheme="minorHAnsi"/>
+          <w:lang w:eastAsia="ja-JP"/>
+        </w:rPr>
+        <w:t xml:space="preserve"> being </w:t>
+      </w:r>
+      <w:proofErr w:type="gramStart"/>
+      <w:r>
+        <w:rPr>
+          <w:rFonts w:eastAsia="MS Mincho" w:cstheme="minorHAnsi"/>
+          <w:lang w:eastAsia="ja-JP"/>
+        </w:rPr>
+        <w:t>similar to</w:t>
+      </w:r>
+      <w:proofErr w:type="gramEnd"/>
+      <w:r>
+        <w:rPr>
+          <w:rFonts w:eastAsia="MS Mincho" w:cstheme="minorHAnsi"/>
+          <w:lang w:eastAsia="ja-JP"/>
+        </w:rPr>
+        <w:t xml:space="preserve"> each other.</w:t>
       </w:r>
     </w:p>
     <w:p>
@@ -7704,6 +9133,7 @@
               </w:rPr>
               <w:t xml:space="preserve">[2 points] Use the likelihood ratio test to determine if the dummy variable coding scheme for </w:t>
             </w:r>
+            <w:proofErr w:type="spellStart"/>
             <w:r>
               <w:rPr>
                 <w:rFonts w:ascii="Consolas" w:eastAsia="Times New Roman" w:hAnsi="Consolas" w:cs="Calibri"/>
@@ -7711,12 +9141,29 @@
               </w:rPr>
               <w:t>ewc</w:t>
             </w:r>
+            <w:proofErr w:type="spellEnd"/>
             <w:r>
               <w:rPr>
                 <w:rFonts w:ascii="Calibri" w:eastAsia="Times New Roman" w:hAnsi="Calibri" w:cs="Calibri"/>
                 <w:color w:val="000000"/>
               </w:rPr>
-              <w:t xml:space="preserve"> fits better than the linear coding scheme. Report the associated p-value and make a decision on which coding scheme to use.</w:t>
+              <w:t xml:space="preserve"> fits better than the linear coding scheme. Report the associated p-value and </w:t>
+            </w:r>
+            <w:proofErr w:type="gramStart"/>
+            <w:r>
+              <w:rPr>
+                <w:rFonts w:ascii="Calibri" w:eastAsia="Times New Roman" w:hAnsi="Calibri" w:cs="Calibri"/>
+                <w:color w:val="000000"/>
+              </w:rPr>
+              <w:t>make a decision</w:t>
+            </w:r>
+            <w:proofErr w:type="gramEnd"/>
+            <w:r>
+              <w:rPr>
+                <w:rFonts w:ascii="Calibri" w:eastAsia="Times New Roman" w:hAnsi="Calibri" w:cs="Calibri"/>
+                <w:color w:val="000000"/>
+              </w:rPr>
+              <w:t xml:space="preserve"> on which coding scheme to use.</w:t>
             </w:r>
           </w:p>
         </w:tc>
@@ -7767,7 +9214,38 @@
           <w:sz w:val="20"/>
           <w:szCs w:val="20"/>
         </w:rPr>
-        <w:t>&gt; anova(m, m.2, test = "LRT")</w:t>
+        <w:t xml:space="preserve">&gt; </w:t>
+      </w:r>
+      <w:proofErr w:type="spellStart"/>
+      <w:proofErr w:type="gramStart"/>
+      <w:r>
+        <w:rPr>
+          <w:rFonts w:ascii="Consolas" w:eastAsia="Times New Roman" w:hAnsi="Consolas" w:cs="Courier New"/>
+          <w:color w:val="949C8B"/>
+          <w:sz w:val="20"/>
+          <w:szCs w:val="20"/>
+        </w:rPr>
+        <w:t>anova</w:t>
+      </w:r>
+      <w:proofErr w:type="spellEnd"/>
+      <w:r>
+        <w:rPr>
+          <w:rFonts w:ascii="Consolas" w:eastAsia="Times New Roman" w:hAnsi="Consolas" w:cs="Courier New"/>
+          <w:color w:val="949C8B"/>
+          <w:sz w:val="20"/>
+          <w:szCs w:val="20"/>
+        </w:rPr>
+        <w:t>(</w:t>
+      </w:r>
+      <w:proofErr w:type="gramEnd"/>
+      <w:r>
+        <w:rPr>
+          <w:rFonts w:ascii="Consolas" w:eastAsia="Times New Roman" w:hAnsi="Consolas" w:cs="Courier New"/>
+          <w:color w:val="949C8B"/>
+          <w:sz w:val="20"/>
+          <w:szCs w:val="20"/>
+        </w:rPr>
+        <w:t>m, m.2, test = "LRT")</w:t>
       </w:r>
     </w:p>
     <w:p>
@@ -7883,8 +9361,42 @@
           <w:szCs w:val="20"/>
           <w:bdr w:val="none" w:sz="0" w:space="0" w:color="auto" w:frame="1"/>
         </w:rPr>
-        <w:t>Model 1: enjoyex ~ ewc</w:t>
-      </w:r>
+        <w:t xml:space="preserve">Model 1: </w:t>
+      </w:r>
+      <w:proofErr w:type="spellStart"/>
+      <w:r>
+        <w:rPr>
+          <w:rFonts w:ascii="Consolas" w:eastAsia="Times New Roman" w:hAnsi="Consolas" w:cs="Courier New"/>
+          <w:color w:val="FCFFE0"/>
+          <w:sz w:val="20"/>
+          <w:szCs w:val="20"/>
+          <w:bdr w:val="none" w:sz="0" w:space="0" w:color="auto" w:frame="1"/>
+        </w:rPr>
+        <w:t>enjoyex</w:t>
+      </w:r>
+      <w:proofErr w:type="spellEnd"/>
+      <w:r>
+        <w:rPr>
+          <w:rFonts w:ascii="Consolas" w:eastAsia="Times New Roman" w:hAnsi="Consolas" w:cs="Courier New"/>
+          <w:color w:val="FCFFE0"/>
+          <w:sz w:val="20"/>
+          <w:szCs w:val="20"/>
+          <w:bdr w:val="none" w:sz="0" w:space="0" w:color="auto" w:frame="1"/>
+        </w:rPr>
+        <w:t xml:space="preserve"> ~ </w:t>
+      </w:r>
+      <w:proofErr w:type="spellStart"/>
+      <w:r>
+        <w:rPr>
+          <w:rFonts w:ascii="Consolas" w:eastAsia="Times New Roman" w:hAnsi="Consolas" w:cs="Courier New"/>
+          <w:color w:val="FCFFE0"/>
+          <w:sz w:val="20"/>
+          <w:szCs w:val="20"/>
+          <w:bdr w:val="none" w:sz="0" w:space="0" w:color="auto" w:frame="1"/>
+        </w:rPr>
+        <w:t>ewc</w:t>
+      </w:r>
+      <w:proofErr w:type="spellEnd"/>
     </w:p>
     <w:p>
       <w:pPr>
@@ -7925,7 +9437,51 @@
           <w:szCs w:val="20"/>
           <w:bdr w:val="none" w:sz="0" w:space="0" w:color="auto" w:frame="1"/>
         </w:rPr>
-        <w:t>Model 2: enjoyex ~ factor(ewc)</w:t>
+        <w:t xml:space="preserve">Model 2: </w:t>
+      </w:r>
+      <w:proofErr w:type="spellStart"/>
+      <w:r>
+        <w:rPr>
+          <w:rFonts w:ascii="Consolas" w:eastAsia="Times New Roman" w:hAnsi="Consolas" w:cs="Courier New"/>
+          <w:color w:val="FCFFE0"/>
+          <w:sz w:val="20"/>
+          <w:szCs w:val="20"/>
+          <w:bdr w:val="none" w:sz="0" w:space="0" w:color="auto" w:frame="1"/>
+        </w:rPr>
+        <w:t>enjoyex</w:t>
+      </w:r>
+      <w:proofErr w:type="spellEnd"/>
+      <w:r>
+        <w:rPr>
+          <w:rFonts w:ascii="Consolas" w:eastAsia="Times New Roman" w:hAnsi="Consolas" w:cs="Courier New"/>
+          <w:color w:val="FCFFE0"/>
+          <w:sz w:val="20"/>
+          <w:szCs w:val="20"/>
+          <w:bdr w:val="none" w:sz="0" w:space="0" w:color="auto" w:frame="1"/>
+        </w:rPr>
+        <w:t xml:space="preserve"> ~ factor(</w:t>
+      </w:r>
+      <w:proofErr w:type="spellStart"/>
+      <w:r>
+        <w:rPr>
+          <w:rFonts w:ascii="Consolas" w:eastAsia="Times New Roman" w:hAnsi="Consolas" w:cs="Courier New"/>
+          <w:color w:val="FCFFE0"/>
+          <w:sz w:val="20"/>
+          <w:szCs w:val="20"/>
+          <w:bdr w:val="none" w:sz="0" w:space="0" w:color="auto" w:frame="1"/>
+        </w:rPr>
+        <w:t>ewc</w:t>
+      </w:r>
+      <w:proofErr w:type="spellEnd"/>
+      <w:r>
+        <w:rPr>
+          <w:rFonts w:ascii="Consolas" w:eastAsia="Times New Roman" w:hAnsi="Consolas" w:cs="Courier New"/>
+          <w:color w:val="FCFFE0"/>
+          <w:sz w:val="20"/>
+          <w:szCs w:val="20"/>
+          <w:bdr w:val="none" w:sz="0" w:space="0" w:color="auto" w:frame="1"/>
+        </w:rPr>
+        <w:t>)</w:t>
       </w:r>
     </w:p>
     <w:p>
@@ -7967,7 +9523,117 @@
           <w:szCs w:val="20"/>
           <w:bdr w:val="none" w:sz="0" w:space="0" w:color="auto" w:frame="1"/>
         </w:rPr>
-        <w:t xml:space="preserve">  Resid. Df Resid. Dev Df Deviance Pr(&gt;Chi)  </w:t>
+        <w:t xml:space="preserve">  </w:t>
+      </w:r>
+      <w:proofErr w:type="spellStart"/>
+      <w:r>
+        <w:rPr>
+          <w:rFonts w:ascii="Consolas" w:eastAsia="Times New Roman" w:hAnsi="Consolas" w:cs="Courier New"/>
+          <w:color w:val="FCFFE0"/>
+          <w:sz w:val="20"/>
+          <w:szCs w:val="20"/>
+          <w:bdr w:val="none" w:sz="0" w:space="0" w:color="auto" w:frame="1"/>
+        </w:rPr>
+        <w:t>Resid</w:t>
+      </w:r>
+      <w:proofErr w:type="spellEnd"/>
+      <w:r>
+        <w:rPr>
+          <w:rFonts w:ascii="Consolas" w:eastAsia="Times New Roman" w:hAnsi="Consolas" w:cs="Courier New"/>
+          <w:color w:val="FCFFE0"/>
+          <w:sz w:val="20"/>
+          <w:szCs w:val="20"/>
+          <w:bdr w:val="none" w:sz="0" w:space="0" w:color="auto" w:frame="1"/>
+        </w:rPr>
+        <w:t xml:space="preserve">. </w:t>
+      </w:r>
+      <w:proofErr w:type="spellStart"/>
+      <w:r>
+        <w:rPr>
+          <w:rFonts w:ascii="Consolas" w:eastAsia="Times New Roman" w:hAnsi="Consolas" w:cs="Courier New"/>
+          <w:color w:val="FCFFE0"/>
+          <w:sz w:val="20"/>
+          <w:szCs w:val="20"/>
+          <w:bdr w:val="none" w:sz="0" w:space="0" w:color="auto" w:frame="1"/>
+        </w:rPr>
+        <w:t>Df</w:t>
+      </w:r>
+      <w:proofErr w:type="spellEnd"/>
+      <w:r>
+        <w:rPr>
+          <w:rFonts w:ascii="Consolas" w:eastAsia="Times New Roman" w:hAnsi="Consolas" w:cs="Courier New"/>
+          <w:color w:val="FCFFE0"/>
+          <w:sz w:val="20"/>
+          <w:szCs w:val="20"/>
+          <w:bdr w:val="none" w:sz="0" w:space="0" w:color="auto" w:frame="1"/>
+        </w:rPr>
+        <w:t xml:space="preserve"> </w:t>
+      </w:r>
+      <w:proofErr w:type="spellStart"/>
+      <w:r>
+        <w:rPr>
+          <w:rFonts w:ascii="Consolas" w:eastAsia="Times New Roman" w:hAnsi="Consolas" w:cs="Courier New"/>
+          <w:color w:val="FCFFE0"/>
+          <w:sz w:val="20"/>
+          <w:szCs w:val="20"/>
+          <w:bdr w:val="none" w:sz="0" w:space="0" w:color="auto" w:frame="1"/>
+        </w:rPr>
+        <w:t>Resid</w:t>
+      </w:r>
+      <w:proofErr w:type="spellEnd"/>
+      <w:r>
+        <w:rPr>
+          <w:rFonts w:ascii="Consolas" w:eastAsia="Times New Roman" w:hAnsi="Consolas" w:cs="Courier New"/>
+          <w:color w:val="FCFFE0"/>
+          <w:sz w:val="20"/>
+          <w:szCs w:val="20"/>
+          <w:bdr w:val="none" w:sz="0" w:space="0" w:color="auto" w:frame="1"/>
+        </w:rPr>
+        <w:t xml:space="preserve">. Dev </w:t>
+      </w:r>
+      <w:proofErr w:type="spellStart"/>
+      <w:r>
+        <w:rPr>
+          <w:rFonts w:ascii="Consolas" w:eastAsia="Times New Roman" w:hAnsi="Consolas" w:cs="Courier New"/>
+          <w:color w:val="FCFFE0"/>
+          <w:sz w:val="20"/>
+          <w:szCs w:val="20"/>
+          <w:bdr w:val="none" w:sz="0" w:space="0" w:color="auto" w:frame="1"/>
+        </w:rPr>
+        <w:t>Df</w:t>
+      </w:r>
+      <w:proofErr w:type="spellEnd"/>
+      <w:r>
+        <w:rPr>
+          <w:rFonts w:ascii="Consolas" w:eastAsia="Times New Roman" w:hAnsi="Consolas" w:cs="Courier New"/>
+          <w:color w:val="FCFFE0"/>
+          <w:sz w:val="20"/>
+          <w:szCs w:val="20"/>
+          <w:bdr w:val="none" w:sz="0" w:space="0" w:color="auto" w:frame="1"/>
+        </w:rPr>
+        <w:t xml:space="preserve"> Deviance </w:t>
+      </w:r>
+      <w:proofErr w:type="spellStart"/>
+      <w:r>
+        <w:rPr>
+          <w:rFonts w:ascii="Consolas" w:eastAsia="Times New Roman" w:hAnsi="Consolas" w:cs="Courier New"/>
+          <w:color w:val="FCFFE0"/>
+          <w:sz w:val="20"/>
+          <w:szCs w:val="20"/>
+          <w:bdr w:val="none" w:sz="0" w:space="0" w:color="auto" w:frame="1"/>
+        </w:rPr>
+        <w:t>Pr</w:t>
+      </w:r>
+      <w:proofErr w:type="spellEnd"/>
+      <w:r>
+        <w:rPr>
+          <w:rFonts w:ascii="Consolas" w:eastAsia="Times New Roman" w:hAnsi="Consolas" w:cs="Courier New"/>
+          <w:color w:val="FCFFE0"/>
+          <w:sz w:val="20"/>
+          <w:szCs w:val="20"/>
+          <w:bdr w:val="none" w:sz="0" w:space="0" w:color="auto" w:frame="1"/>
+        </w:rPr>
+        <w:t xml:space="preserve">(&gt;Chi)  </w:t>
       </w:r>
     </w:p>
     <w:p>
@@ -8051,7 +9717,29 @@
           <w:szCs w:val="20"/>
           <w:bdr w:val="none" w:sz="0" w:space="0" w:color="auto" w:frame="1"/>
         </w:rPr>
-        <w:t>2       384     90.250  3    1.823  0.05132 .</w:t>
+        <w:t xml:space="preserve">2       384     </w:t>
+      </w:r>
+      <w:proofErr w:type="gramStart"/>
+      <w:r>
+        <w:rPr>
+          <w:rFonts w:ascii="Consolas" w:eastAsia="Times New Roman" w:hAnsi="Consolas" w:cs="Courier New"/>
+          <w:color w:val="FCFFE0"/>
+          <w:sz w:val="20"/>
+          <w:szCs w:val="20"/>
+          <w:bdr w:val="none" w:sz="0" w:space="0" w:color="auto" w:frame="1"/>
+        </w:rPr>
+        <w:t>90.250  3</w:t>
+      </w:r>
+      <w:proofErr w:type="gramEnd"/>
+      <w:r>
+        <w:rPr>
+          <w:rFonts w:ascii="Consolas" w:eastAsia="Times New Roman" w:hAnsi="Consolas" w:cs="Courier New"/>
+          <w:color w:val="FCFFE0"/>
+          <w:sz w:val="20"/>
+          <w:szCs w:val="20"/>
+          <w:bdr w:val="none" w:sz="0" w:space="0" w:color="auto" w:frame="1"/>
+        </w:rPr>
+        <w:t xml:space="preserve">    1.823  0.05132 .</w:t>
       </w:r>
     </w:p>
     <w:p>
@@ -8126,6 +9814,7 @@
           <w:szCs w:val="20"/>
         </w:rPr>
       </w:pPr>
+      <w:proofErr w:type="spellStart"/>
       <w:r>
         <w:rPr>
           <w:rFonts w:ascii="Consolas" w:eastAsia="Times New Roman" w:hAnsi="Consolas" w:cs="Courier New"/>
@@ -8134,37 +9823,163 @@
           <w:szCs w:val="20"/>
           <w:bdr w:val="none" w:sz="0" w:space="0" w:color="auto" w:frame="1"/>
         </w:rPr>
-        <w:t>Signif. codes:  0 ‘***’ 0.001 ‘**’ 0.01 ‘*’ 0.05 ‘.’ 0.1 ‘ ’ 1</w:t>
-      </w:r>
-    </w:p>
-    <w:p>
-      <w:pPr>
-        <w:rPr>
-          <w:rFonts w:eastAsia="MS Mincho" w:cstheme="minorHAnsi"/>
-          <w:lang w:eastAsia="ja-JP"/>
-        </w:rPr>
-      </w:pPr>
-    </w:p>
-    <w:p>
-      <w:pPr>
-        <w:rPr>
-          <w:rFonts w:eastAsia="MS Mincho" w:cstheme="minorHAnsi"/>
-          <w:lang w:eastAsia="ja-JP"/>
-        </w:rPr>
-      </w:pPr>
-      <w:r>
-        <w:rPr>
-          <w:rFonts w:eastAsia="MS Mincho" w:cstheme="minorHAnsi"/>
-          <w:lang w:eastAsia="ja-JP"/>
-        </w:rPr>
-        <w:t xml:space="preserve">The coding of ewc as a dummy variable does not seem to improve model fit compared to </w:t>
-      </w:r>
-      <w:r>
-        <w:rPr>
-          <w:rFonts w:eastAsia="MS Mincho" w:cstheme="minorHAnsi"/>
-          <w:lang w:eastAsia="ja-JP"/>
-        </w:rPr>
-        <w:t>constraining ewc as a linear variable (p=0.051).</w:t>
+        <w:t>Signif</w:t>
+      </w:r>
+      <w:proofErr w:type="spellEnd"/>
+      <w:r>
+        <w:rPr>
+          <w:rFonts w:ascii="Consolas" w:eastAsia="Times New Roman" w:hAnsi="Consolas" w:cs="Courier New"/>
+          <w:color w:val="FCFFE0"/>
+          <w:sz w:val="20"/>
+          <w:szCs w:val="20"/>
+          <w:bdr w:val="none" w:sz="0" w:space="0" w:color="auto" w:frame="1"/>
+        </w:rPr>
+        <w:t xml:space="preserve">. codes:  0 ‘***’ 0.001 ‘**’ 0.01 ‘*’ 0.05 ‘.’ 0.1 </w:t>
+      </w:r>
+      <w:proofErr w:type="gramStart"/>
+      <w:r>
+        <w:rPr>
+          <w:rFonts w:ascii="Consolas" w:eastAsia="Times New Roman" w:hAnsi="Consolas" w:cs="Courier New"/>
+          <w:color w:val="FCFFE0"/>
+          <w:sz w:val="20"/>
+          <w:szCs w:val="20"/>
+          <w:bdr w:val="none" w:sz="0" w:space="0" w:color="auto" w:frame="1"/>
+        </w:rPr>
+        <w:t>‘ ’</w:t>
+      </w:r>
+      <w:proofErr w:type="gramEnd"/>
+      <w:r>
+        <w:rPr>
+          <w:rFonts w:ascii="Consolas" w:eastAsia="Times New Roman" w:hAnsi="Consolas" w:cs="Courier New"/>
+          <w:color w:val="FCFFE0"/>
+          <w:sz w:val="20"/>
+          <w:szCs w:val="20"/>
+          <w:bdr w:val="none" w:sz="0" w:space="0" w:color="auto" w:frame="1"/>
+        </w:rPr>
+        <w:t xml:space="preserve"> 1</w:t>
+      </w:r>
+    </w:p>
+    <w:p>
+      <w:pPr>
+        <w:rPr>
+          <w:rFonts w:eastAsia="MS Mincho" w:cstheme="minorHAnsi"/>
+          <w:lang w:eastAsia="ja-JP"/>
+        </w:rPr>
+      </w:pPr>
+    </w:p>
+    <w:p>
+      <w:pPr>
+        <w:rPr>
+          <w:rFonts w:eastAsia="MS Mincho" w:cstheme="minorHAnsi"/>
+          <w:lang w:eastAsia="ja-JP"/>
+        </w:rPr>
+      </w:pPr>
+      <w:r>
+        <w:rPr>
+          <w:rFonts w:eastAsia="MS Mincho" w:cstheme="minorHAnsi"/>
+          <w:lang w:eastAsia="ja-JP"/>
+        </w:rPr>
+        <w:t xml:space="preserve">The coding of </w:t>
+      </w:r>
+      <w:proofErr w:type="spellStart"/>
+      <w:r>
+        <w:rPr>
+          <w:rFonts w:eastAsia="MS Mincho" w:cstheme="minorHAnsi"/>
+          <w:lang w:eastAsia="ja-JP"/>
+        </w:rPr>
+        <w:t>ewc</w:t>
+      </w:r>
+      <w:proofErr w:type="spellEnd"/>
+      <w:r>
+        <w:rPr>
+          <w:rFonts w:eastAsia="MS Mincho" w:cstheme="minorHAnsi"/>
+          <w:lang w:eastAsia="ja-JP"/>
+        </w:rPr>
+        <w:t xml:space="preserve"> as a dummy variable does not seem to improve model fit compared to </w:t>
+      </w:r>
+      <w:r>
+        <w:rPr>
+          <w:rFonts w:eastAsia="MS Mincho" w:cstheme="minorHAnsi"/>
+          <w:lang w:eastAsia="ja-JP"/>
+        </w:rPr>
+        <w:t xml:space="preserve">constraining </w:t>
+      </w:r>
+      <w:proofErr w:type="spellStart"/>
+      <w:r>
+        <w:rPr>
+          <w:rFonts w:eastAsia="MS Mincho" w:cstheme="minorHAnsi"/>
+          <w:lang w:eastAsia="ja-JP"/>
+        </w:rPr>
+        <w:t>ewc</w:t>
+      </w:r>
+      <w:proofErr w:type="spellEnd"/>
+      <w:r>
+        <w:rPr>
+          <w:rFonts w:eastAsia="MS Mincho" w:cstheme="minorHAnsi"/>
+          <w:lang w:eastAsia="ja-JP"/>
+        </w:rPr>
+        <w:t xml:space="preserve"> as a linear variable (</w:t>
+      </w:r>
+      <m:oMath>
+        <m:sSubSup>
+          <m:sSubSupPr>
+            <m:ctrlPr>
+              <w:rPr>
+                <w:rFonts w:ascii="Cambria Math" w:eastAsia="MS Mincho" w:hAnsi="Cambria Math" w:cstheme="minorHAnsi"/>
+                <w:i/>
+                <w:lang w:eastAsia="ja-JP"/>
+              </w:rPr>
+            </m:ctrlPr>
+          </m:sSubSupPr>
+          <m:e>
+            <m:r>
+              <w:rPr>
+                <w:rFonts w:ascii="Cambria Math" w:eastAsia="MS Mincho" w:hAnsi="Cambria Math" w:cstheme="minorHAnsi"/>
+                <w:lang w:eastAsia="ja-JP"/>
+              </w:rPr>
+              <m:t>χ</m:t>
+            </m:r>
+          </m:e>
+          <m:sub>
+            <m:r>
+              <w:rPr>
+                <w:rFonts w:ascii="Cambria Math" w:eastAsia="MS Mincho" w:hAnsi="Cambria Math" w:cstheme="minorHAnsi"/>
+                <w:lang w:eastAsia="ja-JP"/>
+              </w:rPr>
+              <m:t>3</m:t>
+            </m:r>
+          </m:sub>
+          <m:sup>
+            <m:r>
+              <w:rPr>
+                <w:rFonts w:ascii="Cambria Math" w:eastAsia="MS Mincho" w:hAnsi="Cambria Math" w:cstheme="minorHAnsi"/>
+                <w:lang w:eastAsia="ja-JP"/>
+              </w:rPr>
+              <m:t>2</m:t>
+            </m:r>
+          </m:sup>
+        </m:sSubSup>
+        <m:r>
+          <w:rPr>
+            <w:rFonts w:ascii="Cambria Math" w:eastAsia="MS Mincho" w:hAnsi="Cambria Math" w:cstheme="minorHAnsi"/>
+            <w:lang w:eastAsia="ja-JP"/>
+          </w:rPr>
+          <m:t>=1.823,</m:t>
+        </m:r>
+      </m:oMath>
+      <w:r>
+        <w:rPr>
+          <w:rFonts w:eastAsia="MS Mincho" w:cstheme="minorHAnsi"/>
+          <w:lang w:eastAsia="ja-JP"/>
+        </w:rPr>
+        <w:t xml:space="preserve"> </w:t>
+      </w:r>
+      <w:r>
+        <w:rPr>
+          <w:rFonts w:eastAsia="MS Mincho" w:cstheme="minorHAnsi"/>
+          <w:lang w:eastAsia="ja-JP"/>
+        </w:rPr>
+        <w:t>p=0.051).</w:t>
       </w:r>
     </w:p>
     <w:p>
@@ -8261,8 +10076,25 @@
                 <w:rFonts w:ascii="Calibri" w:eastAsia="Times New Roman" w:hAnsi="Calibri" w:cs="Calibri"/>
                 <w:color w:val="000000"/>
               </w:rPr>
-              <w:t xml:space="preserve">[1 point] Based on what you found, do you believe that any </w:t>
+              <w:t xml:space="preserve">[1 point] Based on what you </w:t>
             </w:r>
+            <w:proofErr w:type="gramStart"/>
+            <w:r>
+              <w:rPr>
+                <w:rFonts w:ascii="Calibri" w:eastAsia="Times New Roman" w:hAnsi="Calibri" w:cs="Calibri"/>
+                <w:color w:val="000000"/>
+              </w:rPr>
+              <w:t>found,</w:t>
+            </w:r>
+            <w:proofErr w:type="gramEnd"/>
+            <w:r>
+              <w:rPr>
+                <w:rFonts w:ascii="Calibri" w:eastAsia="Times New Roman" w:hAnsi="Calibri" w:cs="Calibri"/>
+                <w:color w:val="000000"/>
+              </w:rPr>
+              <w:t xml:space="preserve"> do you believe that any </w:t>
+            </w:r>
+            <w:proofErr w:type="spellStart"/>
             <w:r>
               <w:rPr>
                 <w:rFonts w:ascii="Consolas" w:eastAsia="Times New Roman" w:hAnsi="Consolas" w:cs="Calibri"/>
@@ -8270,20 +10102,13 @@
               </w:rPr>
               <w:t>ewc</w:t>
             </w:r>
+            <w:proofErr w:type="spellEnd"/>
             <w:r>
               <w:rPr>
                 <w:rFonts w:ascii="Calibri" w:eastAsia="Times New Roman" w:hAnsi="Calibri" w:cs="Calibri"/>
                 <w:color w:val="000000"/>
               </w:rPr>
-              <w:t xml:space="preserve"> categories could be </w:t>
-            </w:r>
-            <w:r>
-              <w:rPr>
-                <w:rFonts w:ascii="Calibri" w:eastAsia="Times New Roman" w:hAnsi="Calibri" w:cs="Calibri"/>
-                <w:color w:val="000000"/>
-              </w:rPr>
-              <w:lastRenderedPageBreak/>
-              <w:t>collapsed in this analysis?</w:t>
+              <w:t xml:space="preserve"> categories could be collapsed in this analysis?</w:t>
             </w:r>
           </w:p>
         </w:tc>
@@ -8309,7 +10134,55 @@
           <w:rFonts w:eastAsia="MS Mincho" w:cstheme="minorHAnsi"/>
           <w:lang w:eastAsia="ja-JP"/>
         </w:rPr>
-        <w:t xml:space="preserve">Based on the findings from modeling intrinsic enjoyment on ewc, I found that the predicted logits for having at least one day of exercise with child are similar, all higher than the predicted logit for no days of exercise with child. Therefore, I believe that ewc could be collapsed into a binary variable indicating whether or not one had any days of exercise with child. </w:t>
+        <w:t xml:space="preserve">Based on the findings from modeling intrinsic enjoyment on </w:t>
+      </w:r>
+      <w:proofErr w:type="spellStart"/>
+      <w:r>
+        <w:rPr>
+          <w:rFonts w:eastAsia="MS Mincho" w:cstheme="minorHAnsi"/>
+          <w:lang w:eastAsia="ja-JP"/>
+        </w:rPr>
+        <w:t>ewc</w:t>
+      </w:r>
+      <w:proofErr w:type="spellEnd"/>
+      <w:r>
+        <w:rPr>
+          <w:rFonts w:eastAsia="MS Mincho" w:cstheme="minorHAnsi"/>
+          <w:lang w:eastAsia="ja-JP"/>
+        </w:rPr>
+        <w:t xml:space="preserve">, I found that the predicted logits for having at least one day of exercise with child are similar, all higher than the predicted logit for no days of exercise with child. Therefore, I believe that </w:t>
+      </w:r>
+      <w:proofErr w:type="spellStart"/>
+      <w:r>
+        <w:rPr>
+          <w:rFonts w:eastAsia="MS Mincho" w:cstheme="minorHAnsi"/>
+          <w:lang w:eastAsia="ja-JP"/>
+        </w:rPr>
+        <w:t>ewc</w:t>
+      </w:r>
+      <w:proofErr w:type="spellEnd"/>
+      <w:r>
+        <w:rPr>
+          <w:rFonts w:eastAsia="MS Mincho" w:cstheme="minorHAnsi"/>
+          <w:lang w:eastAsia="ja-JP"/>
+        </w:rPr>
+        <w:t xml:space="preserve"> could be collapsed into a binary variable indicating </w:t>
+      </w:r>
+      <w:proofErr w:type="gramStart"/>
+      <w:r>
+        <w:rPr>
+          <w:rFonts w:eastAsia="MS Mincho" w:cstheme="minorHAnsi"/>
+          <w:lang w:eastAsia="ja-JP"/>
+        </w:rPr>
+        <w:t>whether or not</w:t>
+      </w:r>
+      <w:proofErr w:type="gramEnd"/>
+      <w:r>
+        <w:rPr>
+          <w:rFonts w:eastAsia="MS Mincho" w:cstheme="minorHAnsi"/>
+          <w:lang w:eastAsia="ja-JP"/>
+        </w:rPr>
+        <w:t xml:space="preserve"> one had any days of exercise with child. </w:t>
       </w:r>
     </w:p>
     <w:p>
@@ -8593,7 +10466,23 @@
           <w:rFonts w:eastAsia="MS Mincho" w:cstheme="minorHAnsi"/>
           <w:lang w:eastAsia="ja-JP"/>
         </w:rPr>
-        <w:t>Dr. Mauvre additionally collected information on exercise self-efficacy and participants’ BMI, which was classified into normal weight, overweight, and obese.</w:t>
+        <w:t xml:space="preserve">Dr. </w:t>
+      </w:r>
+      <w:proofErr w:type="spellStart"/>
+      <w:r>
+        <w:rPr>
+          <w:rFonts w:eastAsia="MS Mincho" w:cstheme="minorHAnsi"/>
+          <w:lang w:eastAsia="ja-JP"/>
+        </w:rPr>
+        <w:t>Mauvre</w:t>
+      </w:r>
+      <w:proofErr w:type="spellEnd"/>
+      <w:r>
+        <w:rPr>
+          <w:rFonts w:eastAsia="MS Mincho" w:cstheme="minorHAnsi"/>
+          <w:lang w:eastAsia="ja-JP"/>
+        </w:rPr>
+        <w:t xml:space="preserve"> additionally collected information on exercise self-efficacy and participants’ BMI, which was classified into normal weight, overweight, and obese.</w:t>
       </w:r>
     </w:p>
     <w:p>
@@ -9497,7 +11386,45 @@
           <w:rFonts w:ascii="Calibri" w:eastAsia="Times New Roman" w:hAnsi="Calibri" w:cs="Calibri"/>
           <w:lang w:eastAsia="ja-JP"/>
         </w:rPr>
-        <w:t>. It can also be interpreted as indicating that obese participants are associated with a exp(-1.31) = 0.2698201 times the odds of intrinsic enjoyment of non-obese participants</w:t>
+        <w:t xml:space="preserve">. It can also be interpreted as indicating that obese participants are associated with a </w:t>
+      </w:r>
+      <m:oMath>
+        <m:sSup>
+          <m:sSupPr>
+            <m:ctrlPr>
+              <w:rPr>
+                <w:rFonts w:ascii="Cambria Math" w:eastAsia="Times New Roman" w:hAnsi="Cambria Math" w:cs="Calibri"/>
+                <w:i/>
+                <w:lang w:eastAsia="ja-JP"/>
+              </w:rPr>
+            </m:ctrlPr>
+          </m:sSupPr>
+          <m:e>
+            <m:r>
+              <w:rPr>
+                <w:rFonts w:ascii="Cambria Math" w:eastAsia="Times New Roman" w:hAnsi="Cambria Math" w:cs="Calibri"/>
+                <w:lang w:eastAsia="ja-JP"/>
+              </w:rPr>
+              <m:t>e</m:t>
+            </m:r>
+          </m:e>
+          <m:sup>
+            <m:r>
+              <w:rPr>
+                <w:rFonts w:ascii="Cambria Math" w:eastAsia="Times New Roman" w:hAnsi="Cambria Math" w:cs="Calibri"/>
+                <w:lang w:eastAsia="ja-JP"/>
+              </w:rPr>
+              <m:t>-1.31</m:t>
+            </m:r>
+          </m:sup>
+        </m:sSup>
+      </m:oMath>
+      <w:r>
+        <w:rPr>
+          <w:rFonts w:ascii="Calibri" w:eastAsia="Times New Roman" w:hAnsi="Calibri" w:cs="Calibri"/>
+          <w:lang w:eastAsia="ja-JP"/>
+        </w:rPr>
+        <w:t xml:space="preserve"> = 0.2698201 times the odds of intrinsic enjoyment of non-obese participants</w:t>
       </w:r>
       <w:r>
         <w:rPr>
@@ -9721,78 +11648,68 @@
           <w:rFonts w:ascii="Calibri" w:eastAsia="Times New Roman" w:hAnsi="Calibri" w:cs="Calibri"/>
           <w:lang w:eastAsia="ja-JP"/>
         </w:rPr>
-        <w:t xml:space="preserve"> in Model </w:t>
-      </w:r>
+        <w:t xml:space="preserve"> in Model 3 gives the expected change in the </w:t>
+      </w:r>
+      <w:proofErr w:type="spellStart"/>
       <w:r>
         <w:rPr>
           <w:rFonts w:ascii="Calibri" w:eastAsia="Times New Roman" w:hAnsi="Calibri" w:cs="Calibri"/>
           <w:lang w:eastAsia="ja-JP"/>
         </w:rPr>
-        <w:t>3</w:t>
-      </w:r>
+        <w:t>log</w:t>
+      </w:r>
+      <w:proofErr w:type="spellEnd"/>
       <w:r>
         <w:rPr>
           <w:rFonts w:ascii="Calibri" w:eastAsia="Times New Roman" w:hAnsi="Calibri" w:cs="Calibri"/>
           <w:lang w:eastAsia="ja-JP"/>
         </w:rPr>
-        <w:t xml:space="preserve"> gives the expected change in the log odds of intrinsic enjoyment for obese participants compared to non-obese participants holding self-efficacy</w:t>
-      </w:r>
+        <w:t xml:space="preserve"> odds of intrinsic enjoyment for obese participants compared to non-obese participants holding self-efficacy and overweight status constant. It can also be interpreted as indicating that obese participants are associated with a </w:t>
+      </w:r>
+      <m:oMath>
+        <m:sSup>
+          <m:sSupPr>
+            <m:ctrlPr>
+              <w:rPr>
+                <w:rFonts w:ascii="Cambria Math" w:eastAsia="Times New Roman" w:hAnsi="Cambria Math" w:cs="Calibri"/>
+                <w:i/>
+                <w:lang w:eastAsia="ja-JP"/>
+              </w:rPr>
+            </m:ctrlPr>
+          </m:sSupPr>
+          <m:e>
+            <m:r>
+              <w:rPr>
+                <w:rFonts w:ascii="Cambria Math" w:eastAsia="Times New Roman" w:hAnsi="Cambria Math" w:cs="Calibri"/>
+                <w:lang w:eastAsia="ja-JP"/>
+              </w:rPr>
+              <m:t>e</m:t>
+            </m:r>
+          </m:e>
+          <m:sup>
+            <m:r>
+              <w:rPr>
+                <w:rFonts w:ascii="Cambria Math" w:eastAsia="Times New Roman" w:hAnsi="Cambria Math" w:cs="Calibri"/>
+                <w:lang w:eastAsia="ja-JP"/>
+              </w:rPr>
+              <m:t>-1.</m:t>
+            </m:r>
+            <m:r>
+              <w:rPr>
+                <w:rFonts w:ascii="Cambria Math" w:eastAsia="Times New Roman" w:hAnsi="Cambria Math" w:cs="Calibri"/>
+                <w:lang w:eastAsia="ja-JP"/>
+              </w:rPr>
+              <m:t>17</m:t>
+            </m:r>
+          </m:sup>
+        </m:sSup>
+      </m:oMath>
       <w:r>
         <w:rPr>
           <w:rFonts w:ascii="Calibri" w:eastAsia="Times New Roman" w:hAnsi="Calibri" w:cs="Calibri"/>
           <w:lang w:eastAsia="ja-JP"/>
         </w:rPr>
-        <w:t xml:space="preserve"> and overweight status</w:t>
-      </w:r>
-      <w:r>
-        <w:rPr>
-          <w:rFonts w:ascii="Calibri" w:eastAsia="Times New Roman" w:hAnsi="Calibri" w:cs="Calibri"/>
-          <w:lang w:eastAsia="ja-JP"/>
-        </w:rPr>
-        <w:t xml:space="preserve"> constant. It can also be </w:t>
-      </w:r>
-      <w:r>
-        <w:rPr>
-          <w:rFonts w:ascii="Calibri" w:eastAsia="Times New Roman" w:hAnsi="Calibri" w:cs="Calibri"/>
-          <w:lang w:eastAsia="ja-JP"/>
-        </w:rPr>
-        <w:lastRenderedPageBreak/>
-        <w:t>interpreted as indicating that obese participants are associated with a exp(-1.</w:t>
-      </w:r>
-      <w:r>
-        <w:rPr>
-          <w:rFonts w:ascii="Calibri" w:eastAsia="Times New Roman" w:hAnsi="Calibri" w:cs="Calibri"/>
-          <w:lang w:eastAsia="ja-JP"/>
-        </w:rPr>
-        <w:t>17</w:t>
-      </w:r>
-      <w:r>
-        <w:rPr>
-          <w:rFonts w:ascii="Calibri" w:eastAsia="Times New Roman" w:hAnsi="Calibri" w:cs="Calibri"/>
-          <w:lang w:eastAsia="ja-JP"/>
-        </w:rPr>
-        <w:t>) = 0.</w:t>
-      </w:r>
-      <w:r>
-        <w:rPr>
-          <w:rFonts w:ascii="Calibri" w:eastAsia="Times New Roman" w:hAnsi="Calibri" w:cs="Calibri"/>
-          <w:lang w:eastAsia="ja-JP"/>
-        </w:rPr>
-        <w:t>3103669</w:t>
-      </w:r>
-      <w:r>
-        <w:rPr>
-          <w:rFonts w:ascii="Calibri" w:eastAsia="Times New Roman" w:hAnsi="Calibri" w:cs="Calibri"/>
-          <w:lang w:eastAsia="ja-JP"/>
-        </w:rPr>
-        <w:t xml:space="preserve"> times the odds of intrinsic enjoyment of non-obese participants</w:t>
-      </w:r>
-      <w:r>
-        <w:rPr>
-          <w:rFonts w:ascii="Calibri" w:eastAsia="Times New Roman" w:hAnsi="Calibri" w:cs="Calibri"/>
-          <w:lang w:eastAsia="ja-JP"/>
-        </w:rPr>
-        <w:t>, adjusting for self-efficacy and overweight status.</w:t>
+        <w:t xml:space="preserve"> = 0.3103669 times the odds of intrinsic enjoyment of non-obese participants, adjusting for self-efficacy and overweight status.</w:t>
       </w:r>
     </w:p>
     <w:p>
@@ -9993,7 +11910,78 @@
           <w:sz w:val="20"/>
           <w:szCs w:val="20"/>
         </w:rPr>
-        <w:t>&gt; pchisq(q=q, df=2, lower.tail = FALSE)</w:t>
+        <w:t xml:space="preserve">&gt; </w:t>
+      </w:r>
+      <w:proofErr w:type="spellStart"/>
+      <w:proofErr w:type="gramStart"/>
+      <w:r>
+        <w:rPr>
+          <w:rFonts w:ascii="Consolas" w:eastAsia="Times New Roman" w:hAnsi="Consolas" w:cs="Courier New"/>
+          <w:color w:val="949C8B"/>
+          <w:sz w:val="20"/>
+          <w:szCs w:val="20"/>
+        </w:rPr>
+        <w:t>pchisq</w:t>
+      </w:r>
+      <w:proofErr w:type="spellEnd"/>
+      <w:r>
+        <w:rPr>
+          <w:rFonts w:ascii="Consolas" w:eastAsia="Times New Roman" w:hAnsi="Consolas" w:cs="Courier New"/>
+          <w:color w:val="949C8B"/>
+          <w:sz w:val="20"/>
+          <w:szCs w:val="20"/>
+        </w:rPr>
+        <w:t>(</w:t>
+      </w:r>
+      <w:proofErr w:type="gramEnd"/>
+      <w:r>
+        <w:rPr>
+          <w:rFonts w:ascii="Consolas" w:eastAsia="Times New Roman" w:hAnsi="Consolas" w:cs="Courier New"/>
+          <w:color w:val="949C8B"/>
+          <w:sz w:val="20"/>
+          <w:szCs w:val="20"/>
+        </w:rPr>
+        <w:t xml:space="preserve">q=q, </w:t>
+      </w:r>
+      <w:proofErr w:type="spellStart"/>
+      <w:r>
+        <w:rPr>
+          <w:rFonts w:ascii="Consolas" w:eastAsia="Times New Roman" w:hAnsi="Consolas" w:cs="Courier New"/>
+          <w:color w:val="949C8B"/>
+          <w:sz w:val="20"/>
+          <w:szCs w:val="20"/>
+        </w:rPr>
+        <w:t>df</w:t>
+      </w:r>
+      <w:proofErr w:type="spellEnd"/>
+      <w:r>
+        <w:rPr>
+          <w:rFonts w:ascii="Consolas" w:eastAsia="Times New Roman" w:hAnsi="Consolas" w:cs="Courier New"/>
+          <w:color w:val="949C8B"/>
+          <w:sz w:val="20"/>
+          <w:szCs w:val="20"/>
+        </w:rPr>
+        <w:t xml:space="preserve">=2, </w:t>
+      </w:r>
+      <w:proofErr w:type="spellStart"/>
+      <w:r>
+        <w:rPr>
+          <w:rFonts w:ascii="Consolas" w:eastAsia="Times New Roman" w:hAnsi="Consolas" w:cs="Courier New"/>
+          <w:color w:val="949C8B"/>
+          <w:sz w:val="20"/>
+          <w:szCs w:val="20"/>
+        </w:rPr>
+        <w:t>lower.tail</w:t>
+      </w:r>
+      <w:proofErr w:type="spellEnd"/>
+      <w:r>
+        <w:rPr>
+          <w:rFonts w:ascii="Consolas" w:eastAsia="Times New Roman" w:hAnsi="Consolas" w:cs="Courier New"/>
+          <w:color w:val="949C8B"/>
+          <w:sz w:val="20"/>
+          <w:szCs w:val="20"/>
+        </w:rPr>
+        <w:t xml:space="preserve"> = FALSE)</w:t>
       </w:r>
     </w:p>
     <w:p>
@@ -10040,7 +12028,60 @@
     <w:p/>
     <w:p>
       <w:r>
-        <w:t>The likelihood ratio test can be done as a chi-squared test with -2 times the difference between the two log-likelihoods of the models on 2 degrees of freedom, since model 2 had 2 extra parameters. According to my test, the addition of weight status in Model 2 did improve model fit compared to Model 1 (p&lt;.001).</w:t>
+        <w:t xml:space="preserve">The likelihood ratio test can be done as a chi-squared test with -2 times the difference between the two log-likelihoods of the models on 2 degrees of </w:t>
+      </w:r>
+      <w:proofErr w:type="gramStart"/>
+      <w:r>
+        <w:t>freedom, since</w:t>
+      </w:r>
+      <w:proofErr w:type="gramEnd"/>
+      <w:r>
+        <w:t xml:space="preserve"> model 2 had 2 extra parameters. According to my test, the addition of weight status in Model 2 did improve model fit compared to Model 1 (</w:t>
+      </w:r>
+      <m:oMath>
+        <m:sSubSup>
+          <m:sSubSupPr>
+            <m:ctrlPr>
+              <w:rPr>
+                <w:rFonts w:ascii="Cambria Math" w:hAnsi="Cambria Math"/>
+                <w:i/>
+              </w:rPr>
+            </m:ctrlPr>
+          </m:sSubSupPr>
+          <m:e>
+            <m:r>
+              <w:rPr>
+                <w:rFonts w:ascii="Cambria Math" w:hAnsi="Cambria Math"/>
+              </w:rPr>
+              <m:t>χ</m:t>
+            </m:r>
+          </m:e>
+          <m:sub>
+            <m:r>
+              <w:rPr>
+                <w:rFonts w:ascii="Cambria Math" w:hAnsi="Cambria Math"/>
+              </w:rPr>
+              <m:t>2</m:t>
+            </m:r>
+          </m:sub>
+          <m:sup>
+            <m:r>
+              <w:rPr>
+                <w:rFonts w:ascii="Cambria Math" w:hAnsi="Cambria Math"/>
+              </w:rPr>
+              <m:t>2</m:t>
+            </m:r>
+          </m:sup>
+        </m:sSubSup>
+        <m:r>
+          <w:rPr>
+            <w:rFonts w:ascii="Cambria Math" w:hAnsi="Cambria Math"/>
+          </w:rPr>
+          <m:t xml:space="preserve">=37.1, </m:t>
+        </m:r>
+      </m:oMath>
+      <w:r>
+        <w:t>p&lt;.001).</w:t>
       </w:r>
     </w:p>
     <w:p/>
@@ -10214,7 +12255,78 @@
           <w:sz w:val="20"/>
           <w:szCs w:val="20"/>
         </w:rPr>
-        <w:t>&gt; pchisq(q=q, df=1, lower.tail = FALSE)</w:t>
+        <w:t xml:space="preserve">&gt; </w:t>
+      </w:r>
+      <w:proofErr w:type="spellStart"/>
+      <w:proofErr w:type="gramStart"/>
+      <w:r>
+        <w:rPr>
+          <w:rFonts w:ascii="Consolas" w:eastAsia="Times New Roman" w:hAnsi="Consolas" w:cs="Courier New"/>
+          <w:color w:val="949C8B"/>
+          <w:sz w:val="20"/>
+          <w:szCs w:val="20"/>
+        </w:rPr>
+        <w:t>pchisq</w:t>
+      </w:r>
+      <w:proofErr w:type="spellEnd"/>
+      <w:r>
+        <w:rPr>
+          <w:rFonts w:ascii="Consolas" w:eastAsia="Times New Roman" w:hAnsi="Consolas" w:cs="Courier New"/>
+          <w:color w:val="949C8B"/>
+          <w:sz w:val="20"/>
+          <w:szCs w:val="20"/>
+        </w:rPr>
+        <w:t>(</w:t>
+      </w:r>
+      <w:proofErr w:type="gramEnd"/>
+      <w:r>
+        <w:rPr>
+          <w:rFonts w:ascii="Consolas" w:eastAsia="Times New Roman" w:hAnsi="Consolas" w:cs="Courier New"/>
+          <w:color w:val="949C8B"/>
+          <w:sz w:val="20"/>
+          <w:szCs w:val="20"/>
+        </w:rPr>
+        <w:t xml:space="preserve">q=q, </w:t>
+      </w:r>
+      <w:proofErr w:type="spellStart"/>
+      <w:r>
+        <w:rPr>
+          <w:rFonts w:ascii="Consolas" w:eastAsia="Times New Roman" w:hAnsi="Consolas" w:cs="Courier New"/>
+          <w:color w:val="949C8B"/>
+          <w:sz w:val="20"/>
+          <w:szCs w:val="20"/>
+        </w:rPr>
+        <w:t>df</w:t>
+      </w:r>
+      <w:proofErr w:type="spellEnd"/>
+      <w:r>
+        <w:rPr>
+          <w:rFonts w:ascii="Consolas" w:eastAsia="Times New Roman" w:hAnsi="Consolas" w:cs="Courier New"/>
+          <w:color w:val="949C8B"/>
+          <w:sz w:val="20"/>
+          <w:szCs w:val="20"/>
+        </w:rPr>
+        <w:t xml:space="preserve">=1, </w:t>
+      </w:r>
+      <w:proofErr w:type="spellStart"/>
+      <w:r>
+        <w:rPr>
+          <w:rFonts w:ascii="Consolas" w:eastAsia="Times New Roman" w:hAnsi="Consolas" w:cs="Courier New"/>
+          <w:color w:val="949C8B"/>
+          <w:sz w:val="20"/>
+          <w:szCs w:val="20"/>
+        </w:rPr>
+        <w:t>lower.tail</w:t>
+      </w:r>
+      <w:proofErr w:type="spellEnd"/>
+      <w:r>
+        <w:rPr>
+          <w:rFonts w:ascii="Consolas" w:eastAsia="Times New Roman" w:hAnsi="Consolas" w:cs="Courier New"/>
+          <w:color w:val="949C8B"/>
+          <w:sz w:val="20"/>
+          <w:szCs w:val="20"/>
+        </w:rPr>
+        <w:t xml:space="preserve"> = FALSE)</w:t>
       </w:r>
     </w:p>
     <w:p>
@@ -10261,12 +12373,52 @@
     <w:p/>
     <w:p>
       <w:r>
-        <w:t>No, the addition of the overweight category variable in Model 2 did not improve the fit from Model 3 (p=0.30).</w:t>
-      </w:r>
-      <w:bookmarkStart w:id="1" w:name="_GoBack"/>
-      <w:bookmarkEnd w:id="1"/>
-      <w:r>
-        <w:t xml:space="preserve"> </w:t>
+        <w:t>No, the addition of the overweight category variable in Model 2 did not improve the fit from Model 3 (</w:t>
+      </w:r>
+      <m:oMath>
+        <m:sSubSup>
+          <m:sSubSupPr>
+            <m:ctrlPr>
+              <w:rPr>
+                <w:rFonts w:ascii="Cambria Math" w:hAnsi="Cambria Math"/>
+                <w:i/>
+              </w:rPr>
+            </m:ctrlPr>
+          </m:sSubSupPr>
+          <m:e>
+            <m:r>
+              <w:rPr>
+                <w:rFonts w:ascii="Cambria Math" w:hAnsi="Cambria Math"/>
+              </w:rPr>
+              <m:t>χ</m:t>
+            </m:r>
+          </m:e>
+          <m:sub>
+            <m:r>
+              <w:rPr>
+                <w:rFonts w:ascii="Cambria Math" w:hAnsi="Cambria Math"/>
+              </w:rPr>
+              <m:t>1</m:t>
+            </m:r>
+          </m:sub>
+          <m:sup>
+            <m:r>
+              <w:rPr>
+                <w:rFonts w:ascii="Cambria Math" w:hAnsi="Cambria Math"/>
+              </w:rPr>
+              <m:t>2</m:t>
+            </m:r>
+          </m:sup>
+        </m:sSubSup>
+        <m:r>
+          <w:rPr>
+            <w:rFonts w:ascii="Cambria Math" w:hAnsi="Cambria Math"/>
+          </w:rPr>
+          <m:t xml:space="preserve">=1.08, </m:t>
+        </m:r>
+      </m:oMath>
+      <w:r>
+        <w:t xml:space="preserve">p=0.30). </w:t>
       </w:r>
     </w:p>
     <w:sectPr>
@@ -10281,7 +12433,7 @@
 </file>
 
 <file path=word/endnotes.xml><?xml version="1.0" encoding="utf-8"?>
-<w:endnotes xmlns:wpc="http://schemas.microsoft.com/office/word/2010/wordprocessingCanvas" xmlns:cx="http://schemas.microsoft.com/office/drawing/2014/chartex" xmlns:cx1="http://schemas.microsoft.com/office/drawing/2015/9/8/chartex" xmlns:cx2="http://schemas.microsoft.com/office/drawing/2015/10/21/chartex" xmlns:cx3="http://schemas.microsoft.com/office/drawing/2016/5/9/chartex" xmlns:cx4="http://schemas.microsoft.com/office/drawing/2016/5/10/chartex" xmlns:cx5="http://schemas.microsoft.com/office/drawing/2016/5/11/chartex" xmlns:cx6="http://schemas.microsoft.com/office/drawing/2016/5/12/chartex" xmlns:cx7="http://schemas.microsoft.com/office/drawing/2016/5/13/chartex" xmlns:cx8="http://schemas.microsoft.com/office/drawing/2016/5/14/chartex" xmlns:mc="http://schemas.openxmlformats.org/markup-compatibility/2006" xmlns:aink="http://schemas.microsoft.com/office/drawing/2016/ink" xmlns:am3d="http://schemas.microsoft.com/office/drawing/2017/model3d" xmlns:o="urn:schemas-microsoft-com:office:office" xmlns:r="http://schemas.openxmlformats.org/officeDocument/2006/relationships" xmlns:m="http://schemas.openxmlformats.org/officeDocument/2006/math" xmlns:v="urn:schemas-microsoft-com:vml" xmlns:wp14="http://schemas.microsoft.com/office/word/2010/wordprocessingDrawing" xmlns:wp="http://schemas.openxmlformats.org/drawingml/2006/wordprocessingDrawing" xmlns:w10="urn:schemas-microsoft-com:office:word" xmlns:w="http://schemas.openxmlformats.org/wordprocessingml/2006/main" xmlns:w14="http://schemas.microsoft.com/office/word/2010/wordml" xmlns:w15="http://schemas.microsoft.com/office/word/2012/wordml" xmlns:w16cex="http://schemas.microsoft.com/office/word/2018/wordml/cex" xmlns:w16cid="http://schemas.microsoft.com/office/word/2016/wordml/cid" xmlns:w16="http://schemas.microsoft.com/office/word/2018/wordml" xmlns:w16se="http://schemas.microsoft.com/office/word/2015/wordml/symex" xmlns:wpg="http://schemas.microsoft.com/office/word/2010/wordprocessingGroup" xmlns:wpi="http://schemas.microsoft.com/office/word/2010/wordprocessingInk" xmlns:wne="http://schemas.microsoft.com/office/word/2006/wordml" xmlns:wps="http://schemas.microsoft.com/office/word/2010/wordprocessingShape" mc:Ignorable="w14 w15 w16se w16cid w16 w16cex wp14">
+<w:endnotes xmlns:wpc="http://schemas.microsoft.com/office/word/2010/wordprocessingCanvas" xmlns:cx="http://schemas.microsoft.com/office/drawing/2014/chartex" xmlns:cx1="http://schemas.microsoft.com/office/drawing/2015/9/8/chartex" xmlns:cx2="http://schemas.microsoft.com/office/drawing/2015/10/21/chartex" xmlns:cx3="http://schemas.microsoft.com/office/drawing/2016/5/9/chartex" xmlns:cx4="http://schemas.microsoft.com/office/drawing/2016/5/10/chartex" xmlns:cx5="http://schemas.microsoft.com/office/drawing/2016/5/11/chartex" xmlns:cx6="http://schemas.microsoft.com/office/drawing/2016/5/12/chartex" xmlns:cx7="http://schemas.microsoft.com/office/drawing/2016/5/13/chartex" xmlns:cx8="http://schemas.microsoft.com/office/drawing/2016/5/14/chartex" xmlns:mc="http://schemas.openxmlformats.org/markup-compatibility/2006" xmlns:aink="http://schemas.microsoft.com/office/drawing/2016/ink" xmlns:am3d="http://schemas.microsoft.com/office/drawing/2017/model3d" xmlns:o="urn:schemas-microsoft-com:office:office" xmlns:oel="http://schemas.microsoft.com/office/2019/extlst" xmlns:r="http://schemas.openxmlformats.org/officeDocument/2006/relationships" xmlns:m="http://schemas.openxmlformats.org/officeDocument/2006/math" xmlns:v="urn:schemas-microsoft-com:vml" xmlns:wp14="http://schemas.microsoft.com/office/word/2010/wordprocessingDrawing" xmlns:wp="http://schemas.openxmlformats.org/drawingml/2006/wordprocessingDrawing" xmlns:w10="urn:schemas-microsoft-com:office:word" xmlns:w="http://schemas.openxmlformats.org/wordprocessingml/2006/main" xmlns:w14="http://schemas.microsoft.com/office/word/2010/wordml" xmlns:w15="http://schemas.microsoft.com/office/word/2012/wordml" xmlns:w16cex="http://schemas.microsoft.com/office/word/2018/wordml/cex" xmlns:w16cid="http://schemas.microsoft.com/office/word/2016/wordml/cid" xmlns:w16="http://schemas.microsoft.com/office/word/2018/wordml" xmlns:w16sdtdh="http://schemas.microsoft.com/office/word/2020/wordml/sdtdatahash" xmlns:w16se="http://schemas.microsoft.com/office/word/2015/wordml/symex" xmlns:wpg="http://schemas.microsoft.com/office/word/2010/wordprocessingGroup" xmlns:wpi="http://schemas.microsoft.com/office/word/2010/wordprocessingInk" xmlns:wne="http://schemas.microsoft.com/office/word/2006/wordml" xmlns:wps="http://schemas.microsoft.com/office/word/2010/wordprocessingShape" mc:Ignorable="w14 w15 w16se w16cid w16 w16cex w16sdtdh wp14">
   <w:endnote w:type="separator" w:id="-1">
     <w:p>
       <w:pPr>
@@ -10306,7 +12458,7 @@
 </file>
 
 <file path=word/footer1.xml><?xml version="1.0" encoding="utf-8"?>
-<w:ftr xmlns:wpc="http://schemas.microsoft.com/office/word/2010/wordprocessingCanvas" xmlns:cx="http://schemas.microsoft.com/office/drawing/2014/chartex" xmlns:cx1="http://schemas.microsoft.com/office/drawing/2015/9/8/chartex" xmlns:cx2="http://schemas.microsoft.com/office/drawing/2015/10/21/chartex" xmlns:cx3="http://schemas.microsoft.com/office/drawing/2016/5/9/chartex" xmlns:cx4="http://schemas.microsoft.com/office/drawing/2016/5/10/chartex" xmlns:cx5="http://schemas.microsoft.com/office/drawing/2016/5/11/chartex" xmlns:cx6="http://schemas.microsoft.com/office/drawing/2016/5/12/chartex" xmlns:cx7="http://schemas.microsoft.com/office/drawing/2016/5/13/chartex" xmlns:cx8="http://schemas.microsoft.com/office/drawing/2016/5/14/chartex" xmlns:mc="http://schemas.openxmlformats.org/markup-compatibility/2006" xmlns:aink="http://schemas.microsoft.com/office/drawing/2016/ink" xmlns:am3d="http://schemas.microsoft.com/office/drawing/2017/model3d" xmlns:o="urn:schemas-microsoft-com:office:office" xmlns:r="http://schemas.openxmlformats.org/officeDocument/2006/relationships" xmlns:m="http://schemas.openxmlformats.org/officeDocument/2006/math" xmlns:v="urn:schemas-microsoft-com:vml" xmlns:wp14="http://schemas.microsoft.com/office/word/2010/wordprocessingDrawing" xmlns:wp="http://schemas.openxmlformats.org/drawingml/2006/wordprocessingDrawing" xmlns:w10="urn:schemas-microsoft-com:office:word" xmlns:w="http://schemas.openxmlformats.org/wordprocessingml/2006/main" xmlns:w14="http://schemas.microsoft.com/office/word/2010/wordml" xmlns:w15="http://schemas.microsoft.com/office/word/2012/wordml" xmlns:w16cex="http://schemas.microsoft.com/office/word/2018/wordml/cex" xmlns:w16cid="http://schemas.microsoft.com/office/word/2016/wordml/cid" xmlns:w16="http://schemas.microsoft.com/office/word/2018/wordml" xmlns:w16se="http://schemas.microsoft.com/office/word/2015/wordml/symex" xmlns:wpg="http://schemas.microsoft.com/office/word/2010/wordprocessingGroup" xmlns:wpi="http://schemas.microsoft.com/office/word/2010/wordprocessingInk" xmlns:wne="http://schemas.microsoft.com/office/word/2006/wordml" xmlns:wps="http://schemas.microsoft.com/office/word/2010/wordprocessingShape" mc:Ignorable="w14 w15 w16se w16cid w16 w16cex wp14">
+<w:ftr xmlns:wpc="http://schemas.microsoft.com/office/word/2010/wordprocessingCanvas" xmlns:cx="http://schemas.microsoft.com/office/drawing/2014/chartex" xmlns:cx1="http://schemas.microsoft.com/office/drawing/2015/9/8/chartex" xmlns:cx2="http://schemas.microsoft.com/office/drawing/2015/10/21/chartex" xmlns:cx3="http://schemas.microsoft.com/office/drawing/2016/5/9/chartex" xmlns:cx4="http://schemas.microsoft.com/office/drawing/2016/5/10/chartex" xmlns:cx5="http://schemas.microsoft.com/office/drawing/2016/5/11/chartex" xmlns:cx6="http://schemas.microsoft.com/office/drawing/2016/5/12/chartex" xmlns:cx7="http://schemas.microsoft.com/office/drawing/2016/5/13/chartex" xmlns:cx8="http://schemas.microsoft.com/office/drawing/2016/5/14/chartex" xmlns:mc="http://schemas.openxmlformats.org/markup-compatibility/2006" xmlns:aink="http://schemas.microsoft.com/office/drawing/2016/ink" xmlns:am3d="http://schemas.microsoft.com/office/drawing/2017/model3d" xmlns:o="urn:schemas-microsoft-com:office:office" xmlns:oel="http://schemas.microsoft.com/office/2019/extlst" xmlns:r="http://schemas.openxmlformats.org/officeDocument/2006/relationships" xmlns:m="http://schemas.openxmlformats.org/officeDocument/2006/math" xmlns:v="urn:schemas-microsoft-com:vml" xmlns:wp14="http://schemas.microsoft.com/office/word/2010/wordprocessingDrawing" xmlns:wp="http://schemas.openxmlformats.org/drawingml/2006/wordprocessingDrawing" xmlns:w10="urn:schemas-microsoft-com:office:word" xmlns:w="http://schemas.openxmlformats.org/wordprocessingml/2006/main" xmlns:w14="http://schemas.microsoft.com/office/word/2010/wordml" xmlns:w15="http://schemas.microsoft.com/office/word/2012/wordml" xmlns:w16cex="http://schemas.microsoft.com/office/word/2018/wordml/cex" xmlns:w16cid="http://schemas.microsoft.com/office/word/2016/wordml/cid" xmlns:w16="http://schemas.microsoft.com/office/word/2018/wordml" xmlns:w16sdtdh="http://schemas.microsoft.com/office/word/2020/wordml/sdtdatahash" xmlns:w16se="http://schemas.microsoft.com/office/word/2015/wordml/symex" xmlns:wpg="http://schemas.microsoft.com/office/word/2010/wordprocessingGroup" xmlns:wpi="http://schemas.microsoft.com/office/word/2010/wordprocessingInk" xmlns:wne="http://schemas.microsoft.com/office/word/2006/wordml" xmlns:wps="http://schemas.microsoft.com/office/word/2010/wordprocessingShape" mc:Ignorable="w14 w15 w16se w16cid w16 w16cex w16sdtdh wp14">
   <w:p>
     <w:pPr>
       <w:pStyle w:val="Footer"/>
@@ -10322,7 +12474,7 @@
           <v:path arrowok="t" fillok="f" o:connecttype="none"/>
           <o:lock v:ext="edit" shapetype="t"/>
         </v:shapetype>
-        <v:shape id="_x0000_s1025" type="#_x0000_t32" style="position:absolute;left:0;text-align:left;margin-left:-15.5pt;margin-top:7.9pt;width:443.5pt;height:0;z-index:251658240" o:connectortype="straight"/>
+        <v:shape id="_x0000_s1025" type="#_x0000_t32" alt="" style="position:absolute;left:0;text-align:left;margin-left:-15.5pt;margin-top:7.9pt;width:443.5pt;height:0;z-index:251658240;mso-wrap-edited:f;mso-width-percent:0;mso-height-percent:0;mso-width-percent:0;mso-height-percent:0" o:connectortype="straight"/>
       </w:pict>
     </w:r>
     <w:r>
@@ -10342,7 +12494,7 @@
 </file>
 
 <file path=word/footnotes.xml><?xml version="1.0" encoding="utf-8"?>
-<w:footnotes xmlns:wpc="http://schemas.microsoft.com/office/word/2010/wordprocessingCanvas" xmlns:cx="http://schemas.microsoft.com/office/drawing/2014/chartex" xmlns:cx1="http://schemas.microsoft.com/office/drawing/2015/9/8/chartex" xmlns:cx2="http://schemas.microsoft.com/office/drawing/2015/10/21/chartex" xmlns:cx3="http://schemas.microsoft.com/office/drawing/2016/5/9/chartex" xmlns:cx4="http://schemas.microsoft.com/office/drawing/2016/5/10/chartex" xmlns:cx5="http://schemas.microsoft.com/office/drawing/2016/5/11/chartex" xmlns:cx6="http://schemas.microsoft.com/office/drawing/2016/5/12/chartex" xmlns:cx7="http://schemas.microsoft.com/office/drawing/2016/5/13/chartex" xmlns:cx8="http://schemas.microsoft.com/office/drawing/2016/5/14/chartex" xmlns:mc="http://schemas.openxmlformats.org/markup-compatibility/2006" xmlns:aink="http://schemas.microsoft.com/office/drawing/2016/ink" xmlns:am3d="http://schemas.microsoft.com/office/drawing/2017/model3d" xmlns:o="urn:schemas-microsoft-com:office:office" xmlns:r="http://schemas.openxmlformats.org/officeDocument/2006/relationships" xmlns:m="http://schemas.openxmlformats.org/officeDocument/2006/math" xmlns:v="urn:schemas-microsoft-com:vml" xmlns:wp14="http://schemas.microsoft.com/office/word/2010/wordprocessingDrawing" xmlns:wp="http://schemas.openxmlformats.org/drawingml/2006/wordprocessingDrawing" xmlns:w10="urn:schemas-microsoft-com:office:word" xmlns:w="http://schemas.openxmlformats.org/wordprocessingml/2006/main" xmlns:w14="http://schemas.microsoft.com/office/word/2010/wordml" xmlns:w15="http://schemas.microsoft.com/office/word/2012/wordml" xmlns:w16cex="http://schemas.microsoft.com/office/word/2018/wordml/cex" xmlns:w16cid="http://schemas.microsoft.com/office/word/2016/wordml/cid" xmlns:w16="http://schemas.microsoft.com/office/word/2018/wordml" xmlns:w16se="http://schemas.microsoft.com/office/word/2015/wordml/symex" xmlns:wpg="http://schemas.microsoft.com/office/word/2010/wordprocessingGroup" xmlns:wpi="http://schemas.microsoft.com/office/word/2010/wordprocessingInk" xmlns:wne="http://schemas.microsoft.com/office/word/2006/wordml" xmlns:wps="http://schemas.microsoft.com/office/word/2010/wordprocessingShape" mc:Ignorable="w14 w15 w16se w16cid w16 w16cex wp14">
+<w:footnotes xmlns:wpc="http://schemas.microsoft.com/office/word/2010/wordprocessingCanvas" xmlns:cx="http://schemas.microsoft.com/office/drawing/2014/chartex" xmlns:cx1="http://schemas.microsoft.com/office/drawing/2015/9/8/chartex" xmlns:cx2="http://schemas.microsoft.com/office/drawing/2015/10/21/chartex" xmlns:cx3="http://schemas.microsoft.com/office/drawing/2016/5/9/chartex" xmlns:cx4="http://schemas.microsoft.com/office/drawing/2016/5/10/chartex" xmlns:cx5="http://schemas.microsoft.com/office/drawing/2016/5/11/chartex" xmlns:cx6="http://schemas.microsoft.com/office/drawing/2016/5/12/chartex" xmlns:cx7="http://schemas.microsoft.com/office/drawing/2016/5/13/chartex" xmlns:cx8="http://schemas.microsoft.com/office/drawing/2016/5/14/chartex" xmlns:mc="http://schemas.openxmlformats.org/markup-compatibility/2006" xmlns:aink="http://schemas.microsoft.com/office/drawing/2016/ink" xmlns:am3d="http://schemas.microsoft.com/office/drawing/2017/model3d" xmlns:o="urn:schemas-microsoft-com:office:office" xmlns:oel="http://schemas.microsoft.com/office/2019/extlst" xmlns:r="http://schemas.openxmlformats.org/officeDocument/2006/relationships" xmlns:m="http://schemas.openxmlformats.org/officeDocument/2006/math" xmlns:v="urn:schemas-microsoft-com:vml" xmlns:wp14="http://schemas.microsoft.com/office/word/2010/wordprocessingDrawing" xmlns:wp="http://schemas.openxmlformats.org/drawingml/2006/wordprocessingDrawing" xmlns:w10="urn:schemas-microsoft-com:office:word" xmlns:w="http://schemas.openxmlformats.org/wordprocessingml/2006/main" xmlns:w14="http://schemas.microsoft.com/office/word/2010/wordml" xmlns:w15="http://schemas.microsoft.com/office/word/2012/wordml" xmlns:w16cex="http://schemas.microsoft.com/office/word/2018/wordml/cex" xmlns:w16cid="http://schemas.microsoft.com/office/word/2016/wordml/cid" xmlns:w16="http://schemas.microsoft.com/office/word/2018/wordml" xmlns:w16sdtdh="http://schemas.microsoft.com/office/word/2020/wordml/sdtdatahash" xmlns:w16se="http://schemas.microsoft.com/office/word/2015/wordml/symex" xmlns:wpg="http://schemas.microsoft.com/office/word/2010/wordprocessingGroup" xmlns:wpi="http://schemas.microsoft.com/office/word/2010/wordprocessingInk" xmlns:wne="http://schemas.microsoft.com/office/word/2006/wordml" xmlns:wps="http://schemas.microsoft.com/office/word/2010/wordprocessingShape" mc:Ignorable="w14 w15 w16se w16cid w16 w16cex w16sdtdh wp14">
   <w:footnote w:type="separator" w:id="-1">
     <w:p>
       <w:pPr>
@@ -10367,7 +12519,7 @@
 </file>
 
 <file path=word/numbering.xml><?xml version="1.0" encoding="utf-8"?>
-<w:numbering xmlns:wpc="http://schemas.microsoft.com/office/word/2010/wordprocessingCanvas" xmlns:cx="http://schemas.microsoft.com/office/drawing/2014/chartex" xmlns:cx1="http://schemas.microsoft.com/office/drawing/2015/9/8/chartex" xmlns:cx2="http://schemas.microsoft.com/office/drawing/2015/10/21/chartex" xmlns:cx3="http://schemas.microsoft.com/office/drawing/2016/5/9/chartex" xmlns:cx4="http://schemas.microsoft.com/office/drawing/2016/5/10/chartex" xmlns:cx5="http://schemas.microsoft.com/office/drawing/2016/5/11/chartex" xmlns:cx6="http://schemas.microsoft.com/office/drawing/2016/5/12/chartex" xmlns:cx7="http://schemas.microsoft.com/office/drawing/2016/5/13/chartex" xmlns:cx8="http://schemas.microsoft.com/office/drawing/2016/5/14/chartex" xmlns:mc="http://schemas.openxmlformats.org/markup-compatibility/2006" xmlns:aink="http://schemas.microsoft.com/office/drawing/2016/ink" xmlns:am3d="http://schemas.microsoft.com/office/drawing/2017/model3d" xmlns:o="urn:schemas-microsoft-com:office:office" xmlns:r="http://schemas.openxmlformats.org/officeDocument/2006/relationships" xmlns:m="http://schemas.openxmlformats.org/officeDocument/2006/math" xmlns:v="urn:schemas-microsoft-com:vml" xmlns:wp14="http://schemas.microsoft.com/office/word/2010/wordprocessingDrawing" xmlns:wp="http://schemas.openxmlformats.org/drawingml/2006/wordprocessingDrawing" xmlns:w10="urn:schemas-microsoft-com:office:word" xmlns:w="http://schemas.openxmlformats.org/wordprocessingml/2006/main" xmlns:w14="http://schemas.microsoft.com/office/word/2010/wordml" xmlns:w15="http://schemas.microsoft.com/office/word/2012/wordml" xmlns:w16cex="http://schemas.microsoft.com/office/word/2018/wordml/cex" xmlns:w16cid="http://schemas.microsoft.com/office/word/2016/wordml/cid" xmlns:w16="http://schemas.microsoft.com/office/word/2018/wordml" xmlns:w16se="http://schemas.microsoft.com/office/word/2015/wordml/symex" xmlns:wpg="http://schemas.microsoft.com/office/word/2010/wordprocessingGroup" xmlns:wpi="http://schemas.microsoft.com/office/word/2010/wordprocessingInk" xmlns:wne="http://schemas.microsoft.com/office/word/2006/wordml" xmlns:wps="http://schemas.microsoft.com/office/word/2010/wordprocessingShape" mc:Ignorable="w14 w15 w16se w16cid w16 w16cex wp14">
+<w:numbering xmlns:wpc="http://schemas.microsoft.com/office/word/2010/wordprocessingCanvas" xmlns:cx="http://schemas.microsoft.com/office/drawing/2014/chartex" xmlns:cx1="http://schemas.microsoft.com/office/drawing/2015/9/8/chartex" xmlns:cx2="http://schemas.microsoft.com/office/drawing/2015/10/21/chartex" xmlns:cx3="http://schemas.microsoft.com/office/drawing/2016/5/9/chartex" xmlns:cx4="http://schemas.microsoft.com/office/drawing/2016/5/10/chartex" xmlns:cx5="http://schemas.microsoft.com/office/drawing/2016/5/11/chartex" xmlns:cx6="http://schemas.microsoft.com/office/drawing/2016/5/12/chartex" xmlns:cx7="http://schemas.microsoft.com/office/drawing/2016/5/13/chartex" xmlns:cx8="http://schemas.microsoft.com/office/drawing/2016/5/14/chartex" xmlns:mc="http://schemas.openxmlformats.org/markup-compatibility/2006" xmlns:aink="http://schemas.microsoft.com/office/drawing/2016/ink" xmlns:am3d="http://schemas.microsoft.com/office/drawing/2017/model3d" xmlns:o="urn:schemas-microsoft-com:office:office" xmlns:oel="http://schemas.microsoft.com/office/2019/extlst" xmlns:r="http://schemas.openxmlformats.org/officeDocument/2006/relationships" xmlns:m="http://schemas.openxmlformats.org/officeDocument/2006/math" xmlns:v="urn:schemas-microsoft-com:vml" xmlns:wp14="http://schemas.microsoft.com/office/word/2010/wordprocessingDrawing" xmlns:wp="http://schemas.openxmlformats.org/drawingml/2006/wordprocessingDrawing" xmlns:w10="urn:schemas-microsoft-com:office:word" xmlns:w="http://schemas.openxmlformats.org/wordprocessingml/2006/main" xmlns:w14="http://schemas.microsoft.com/office/word/2010/wordml" xmlns:w15="http://schemas.microsoft.com/office/word/2012/wordml" xmlns:w16cex="http://schemas.microsoft.com/office/word/2018/wordml/cex" xmlns:w16cid="http://schemas.microsoft.com/office/word/2016/wordml/cid" xmlns:w16="http://schemas.microsoft.com/office/word/2018/wordml" xmlns:w16sdtdh="http://schemas.microsoft.com/office/word/2020/wordml/sdtdatahash" xmlns:w16se="http://schemas.microsoft.com/office/word/2015/wordml/symex" xmlns:wpg="http://schemas.microsoft.com/office/word/2010/wordprocessingGroup" xmlns:wpi="http://schemas.microsoft.com/office/word/2010/wordprocessingInk" xmlns:wne="http://schemas.microsoft.com/office/word/2006/wordml" xmlns:wps="http://schemas.microsoft.com/office/word/2010/wordprocessingShape" mc:Ignorable="w14 w15 w16se w16cid w16 w16cex w16sdtdh wp14">
   <w:abstractNum w:abstractNumId="0" w15:restartNumberingAfterBreak="0">
     <w:nsid w:val="1E170A5A"/>
     <w:multiLevelType w:val="hybridMultilevel"/>
@@ -12041,62 +14193,62 @@
       </w:rPr>
     </w:lvl>
   </w:abstractNum>
-  <w:num w:numId="1">
+  <w:num w:numId="1" w16cid:durableId="399865005">
     <w:abstractNumId w:val="2"/>
   </w:num>
-  <w:num w:numId="2">
+  <w:num w:numId="2" w16cid:durableId="1135299713">
     <w:abstractNumId w:val="14"/>
   </w:num>
-  <w:num w:numId="3">
+  <w:num w:numId="3" w16cid:durableId="1156915929">
     <w:abstractNumId w:val="9"/>
   </w:num>
-  <w:num w:numId="4">
+  <w:num w:numId="4" w16cid:durableId="868227574">
     <w:abstractNumId w:val="0"/>
   </w:num>
-  <w:num w:numId="5">
+  <w:num w:numId="5" w16cid:durableId="738594899">
     <w:abstractNumId w:val="3"/>
   </w:num>
-  <w:num w:numId="6">
+  <w:num w:numId="6" w16cid:durableId="812986386">
     <w:abstractNumId w:val="11"/>
   </w:num>
-  <w:num w:numId="7">
+  <w:num w:numId="7" w16cid:durableId="644626835">
     <w:abstractNumId w:val="10"/>
   </w:num>
-  <w:num w:numId="8">
+  <w:num w:numId="8" w16cid:durableId="1764564834">
     <w:abstractNumId w:val="6"/>
   </w:num>
-  <w:num w:numId="9">
+  <w:num w:numId="9" w16cid:durableId="157116630">
     <w:abstractNumId w:val="13"/>
   </w:num>
-  <w:num w:numId="10">
+  <w:num w:numId="10" w16cid:durableId="1199316951">
     <w:abstractNumId w:val="15"/>
   </w:num>
-  <w:num w:numId="11">
+  <w:num w:numId="11" w16cid:durableId="1012730274">
     <w:abstractNumId w:val="16"/>
   </w:num>
-  <w:num w:numId="12">
+  <w:num w:numId="12" w16cid:durableId="1969625739">
     <w:abstractNumId w:val="8"/>
   </w:num>
-  <w:num w:numId="13">
+  <w:num w:numId="13" w16cid:durableId="759372090">
     <w:abstractNumId w:val="1"/>
   </w:num>
-  <w:num w:numId="14">
+  <w:num w:numId="14" w16cid:durableId="1031959427">
     <w:abstractNumId w:val="7"/>
   </w:num>
-  <w:num w:numId="15">
+  <w:num w:numId="15" w16cid:durableId="52772971">
     <w:abstractNumId w:val="12"/>
   </w:num>
-  <w:num w:numId="16">
+  <w:num w:numId="16" w16cid:durableId="1075198623">
     <w:abstractNumId w:val="5"/>
   </w:num>
-  <w:num w:numId="17">
+  <w:num w:numId="17" w16cid:durableId="1267151375">
     <w:abstractNumId w:val="4"/>
   </w:num>
 </w:numbering>
 </file>
 
 <file path=word/styles.xml><?xml version="1.0" encoding="utf-8"?>
-<w:styles xmlns:mc="http://schemas.openxmlformats.org/markup-compatibility/2006" xmlns:r="http://schemas.openxmlformats.org/officeDocument/2006/relationships" xmlns:w="http://schemas.openxmlformats.org/wordprocessingml/2006/main" xmlns:w14="http://schemas.microsoft.com/office/word/2010/wordml" xmlns:w15="http://schemas.microsoft.com/office/word/2012/wordml" xmlns:w16cex="http://schemas.microsoft.com/office/word/2018/wordml/cex" xmlns:w16cid="http://schemas.microsoft.com/office/word/2016/wordml/cid" xmlns:w16="http://schemas.microsoft.com/office/word/2018/wordml" xmlns:w16se="http://schemas.microsoft.com/office/word/2015/wordml/symex" mc:Ignorable="w14 w15 w16se w16cid w16 w16cex">
+<w:styles xmlns:mc="http://schemas.openxmlformats.org/markup-compatibility/2006" xmlns:r="http://schemas.openxmlformats.org/officeDocument/2006/relationships" xmlns:w="http://schemas.openxmlformats.org/wordprocessingml/2006/main" xmlns:w14="http://schemas.microsoft.com/office/word/2010/wordml" xmlns:w15="http://schemas.microsoft.com/office/word/2012/wordml" xmlns:w16cex="http://schemas.microsoft.com/office/word/2018/wordml/cex" xmlns:w16cid="http://schemas.microsoft.com/office/word/2016/wordml/cid" xmlns:w16="http://schemas.microsoft.com/office/word/2018/wordml" xmlns:w16sdtdh="http://schemas.microsoft.com/office/word/2020/wordml/sdtdatahash" xmlns:w16se="http://schemas.microsoft.com/office/word/2015/wordml/symex" mc:Ignorable="w14 w15 w16se w16cid w16 w16cex w16sdtdh">
   <w:docDefaults>
     <w:rPrDefault>
       <w:rPr>

</xml_diff>